<commit_message>
Data update and related exploration of relationships
</commit_message>
<xml_diff>
--- a/outputs/survey-visulisation.docx
+++ b/outputs/survey-visulisation.docx
@@ -82,7 +82,7 @@
         <w:pStyle w:val="Date"/>
       </w:pPr>
       <w:r>
-        <w:t xml:space="preserve">2021-01-18</w:t>
+        <w:t xml:space="preserve">2021-01-19</w:t>
       </w:r>
     </w:p>
     <w:p>
@@ -103,139 +103,566 @@
         <w:t xml:space="preserve">What is the make up of the organisations that the respondents are working in?</w:t>
       </w:r>
     </w:p>
+    <w:tbl>
+      <w:tblPr>
+        <w:tblStyle w:val="Table"/>
+        <w:tblW w:type="pct" w:w="0.0"/>
+        <w:tblLook w:firstRow="1"/>
+      </w:tblPr>
+      <w:tblGrid/>
+      <w:tr>
+        <w:trPr>
+          <w:cnfStyle w:firstRow="1"/>
+        </w:trPr>
+        <w:tc>
+          <w:tcPr>
+            <w:tcBorders>
+              <w:bottom w:val="single"/>
+            </w:tcBorders>
+            <w:vAlign w:val="bottom"/>
+          </w:tcPr>
+          <w:p/>
+        </w:tc>
+        <w:tc>
+          <w:tcPr>
+            <w:tcBorders>
+              <w:bottom w:val="single"/>
+            </w:tcBorders>
+            <w:vAlign w:val="bottom"/>
+          </w:tcPr>
+          <w:p>
+            <w:pPr>
+              <w:pStyle w:val="Compact"/>
+              <w:jc w:val="center"/>
+            </w:pPr>
+            <w:r>
+              <w:t xml:space="preserve">org.industry</w:t>
+            </w:r>
+          </w:p>
+        </w:tc>
+        <w:tc>
+          <w:tcPr>
+            <w:tcBorders>
+              <w:bottom w:val="single"/>
+            </w:tcBorders>
+            <w:vAlign w:val="bottom"/>
+          </w:tcPr>
+          <w:p>
+            <w:pPr>
+              <w:pStyle w:val="Compact"/>
+              <w:jc w:val="center"/>
+            </w:pPr>
+            <w:r>
+              <w:t xml:space="preserve">org.employees</w:t>
+            </w:r>
+          </w:p>
+        </w:tc>
+      </w:tr>
+      <w:tr>
+        <w:tc>
+          <w:p/>
+        </w:tc>
+        <w:tc>
+          <w:p>
+            <w:pPr>
+              <w:pStyle w:val="Compact"/>
+              <w:jc w:val="center"/>
+            </w:pPr>
+            <w:r>
+              <w:t xml:space="preserve">Banking / Finance :4</w:t>
+            </w:r>
+          </w:p>
+        </w:tc>
+        <w:tc>
+          <w:p>
+            <w:pPr>
+              <w:pStyle w:val="Compact"/>
+              <w:jc w:val="center"/>
+            </w:pPr>
+            <w:r>
+              <w:t xml:space="preserve">&lt; 10 :2</w:t>
+            </w:r>
+          </w:p>
+        </w:tc>
+      </w:tr>
+      <w:tr>
+        <w:tc>
+          <w:p/>
+        </w:tc>
+        <w:tc>
+          <w:p>
+            <w:pPr>
+              <w:pStyle w:val="Compact"/>
+              <w:jc w:val="center"/>
+            </w:pPr>
+            <w:r>
+              <w:t xml:space="preserve">Nonprofit Institutions:1</w:t>
+            </w:r>
+          </w:p>
+        </w:tc>
+        <w:tc>
+          <w:p>
+            <w:pPr>
+              <w:pStyle w:val="Compact"/>
+              <w:jc w:val="center"/>
+            </w:pPr>
+            <w:r>
+              <w:t xml:space="preserve">10-49 :1</w:t>
+            </w:r>
+          </w:p>
+        </w:tc>
+      </w:tr>
+      <w:tr>
+        <w:tc>
+          <w:p/>
+        </w:tc>
+        <w:tc>
+          <w:p>
+            <w:pPr>
+              <w:pStyle w:val="Compact"/>
+              <w:jc w:val="center"/>
+            </w:pPr>
+            <w:r>
+              <w:t xml:space="preserve">Private / Consumer :1</w:t>
+            </w:r>
+          </w:p>
+        </w:tc>
+        <w:tc>
+          <w:p>
+            <w:pPr>
+              <w:pStyle w:val="Compact"/>
+              <w:jc w:val="center"/>
+            </w:pPr>
+            <w:r>
+              <w:t xml:space="preserve">50-249 :5</w:t>
+            </w:r>
+          </w:p>
+        </w:tc>
+      </w:tr>
+      <w:tr>
+        <w:tc>
+          <w:p/>
+        </w:tc>
+        <w:tc>
+          <w:p>
+            <w:pPr>
+              <w:pStyle w:val="Compact"/>
+              <w:jc w:val="center"/>
+            </w:pPr>
+            <w:r>
+              <w:t xml:space="preserve">Software / IT :7</w:t>
+            </w:r>
+          </w:p>
+        </w:tc>
+        <w:tc>
+          <w:p>
+            <w:pPr>
+              <w:pStyle w:val="Compact"/>
+              <w:jc w:val="center"/>
+            </w:pPr>
+            <w:r>
+              <w:t xml:space="preserve">250-4499:5</w:t>
+            </w:r>
+          </w:p>
+        </w:tc>
+      </w:tr>
+      <w:tr>
+        <w:tc>
+          <w:p/>
+        </w:tc>
+        <w:tc>
+          <w:p>
+            <w:pPr>
+              <w:pStyle w:val="Compact"/>
+              <w:jc w:val="center"/>
+            </w:pPr>
+            <w:r>
+              <w:t xml:space="preserve">Telecommunications :1</w:t>
+            </w:r>
+          </w:p>
+        </w:tc>
+        <w:tc>
+          <w:p>
+            <w:pPr>
+              <w:pStyle w:val="Compact"/>
+              <w:jc w:val="center"/>
+            </w:pPr>
+            <w:r>
+              <w:t xml:space="preserve">&gt;= 4500 :2</w:t>
+            </w:r>
+          </w:p>
+        </w:tc>
+      </w:tr>
+      <w:tr>
+        <w:tc>
+          <w:p/>
+        </w:tc>
+        <w:tc>
+          <w:p>
+            <w:pPr>
+              <w:pStyle w:val="Compact"/>
+              <w:jc w:val="center"/>
+            </w:pPr>
+            <w:r>
+              <w:t xml:space="preserve">Travel/Hospitality :1</w:t>
+            </w:r>
+          </w:p>
+        </w:tc>
+        <w:tc>
+          <w:p>
+            <w:pPr>
+              <w:pStyle w:val="Compact"/>
+              <w:jc w:val="center"/>
+            </w:pPr>
+            <w:r>
+              <w:t xml:space="preserve">NA</w:t>
+            </w:r>
+          </w:p>
+        </w:tc>
+      </w:tr>
+    </w:tbl>
+    <w:tbl>
+      <w:tblPr>
+        <w:tblStyle w:val="Table"/>
+        <w:tblW w:type="pct" w:w="0.0"/>
+        <w:tblLook w:firstRow="1"/>
+      </w:tblPr>
+      <w:tblGrid/>
+      <w:tr>
+        <w:trPr>
+          <w:cnfStyle w:firstRow="1"/>
+        </w:trPr>
+        <w:tc>
+          <w:tcPr>
+            <w:tcBorders>
+              <w:bottom w:val="single"/>
+            </w:tcBorders>
+            <w:vAlign w:val="bottom"/>
+          </w:tcPr>
+          <w:p/>
+        </w:tc>
+        <w:tc>
+          <w:tcPr>
+            <w:tcBorders>
+              <w:bottom w:val="single"/>
+            </w:tcBorders>
+            <w:vAlign w:val="bottom"/>
+          </w:tcPr>
+          <w:p>
+            <w:pPr>
+              <w:pStyle w:val="Compact"/>
+              <w:jc w:val="center"/>
+            </w:pPr>
+            <w:r>
+              <w:t xml:space="preserve">org.TTM</w:t>
+            </w:r>
+          </w:p>
+        </w:tc>
+        <w:tc>
+          <w:tcPr>
+            <w:tcBorders>
+              <w:bottom w:val="single"/>
+            </w:tcBorders>
+            <w:vAlign w:val="bottom"/>
+          </w:tcPr>
+          <w:p>
+            <w:pPr>
+              <w:pStyle w:val="Compact"/>
+              <w:jc w:val="center"/>
+            </w:pPr>
+            <w:r>
+              <w:t xml:space="preserve">org.releases</w:t>
+            </w:r>
+          </w:p>
+        </w:tc>
+        <w:tc>
+          <w:tcPr>
+            <w:tcBorders>
+              <w:bottom w:val="single"/>
+            </w:tcBorders>
+            <w:vAlign w:val="bottom"/>
+          </w:tcPr>
+          <w:p>
+            <w:pPr>
+              <w:pStyle w:val="Compact"/>
+              <w:jc w:val="left"/>
+            </w:pPr>
+            <w:r>
+              <w:t xml:space="preserve">org.prodteamsize</w:t>
+            </w:r>
+          </w:p>
+        </w:tc>
+      </w:tr>
+      <w:tr>
+        <w:tc>
+          <w:p/>
+        </w:tc>
+        <w:tc>
+          <w:p>
+            <w:pPr>
+              <w:pStyle w:val="Compact"/>
+              <w:jc w:val="center"/>
+            </w:pPr>
+            <w:r>
+              <w:t xml:space="preserve">Less than 4.5 months :4</w:t>
+            </w:r>
+          </w:p>
+        </w:tc>
+        <w:tc>
+          <w:p>
+            <w:pPr>
+              <w:pStyle w:val="Compact"/>
+              <w:jc w:val="center"/>
+            </w:pPr>
+            <w:r>
+              <w:t xml:space="preserve">More than 12 releases a year :4</w:t>
+            </w:r>
+          </w:p>
+        </w:tc>
+        <w:tc>
+          <w:p>
+            <w:pPr>
+              <w:pStyle w:val="Compact"/>
+              <w:jc w:val="left"/>
+            </w:pPr>
+            <w:r>
+              <w:t xml:space="preserve">&lt; 4 :4</w:t>
+            </w:r>
+          </w:p>
+        </w:tc>
+      </w:tr>
+      <w:tr>
+        <w:tc>
+          <w:p/>
+        </w:tc>
+        <w:tc>
+          <w:p>
+            <w:pPr>
+              <w:pStyle w:val="Compact"/>
+              <w:jc w:val="center"/>
+            </w:pPr>
+            <w:r>
+              <w:t xml:space="preserve">4.5 months to &lt; 9 months :6</w:t>
+            </w:r>
+          </w:p>
+        </w:tc>
+        <w:tc>
+          <w:p>
+            <w:pPr>
+              <w:pStyle w:val="Compact"/>
+              <w:jc w:val="center"/>
+            </w:pPr>
+            <w:r>
+              <w:t xml:space="preserve">5-12 releases a year :5</w:t>
+            </w:r>
+          </w:p>
+        </w:tc>
+        <w:tc>
+          <w:p>
+            <w:pPr>
+              <w:pStyle w:val="Compact"/>
+              <w:jc w:val="left"/>
+            </w:pPr>
+            <w:r>
+              <w:t xml:space="preserve">4-9 :6</w:t>
+            </w:r>
+          </w:p>
+        </w:tc>
+      </w:tr>
+      <w:tr>
+        <w:tc>
+          <w:p/>
+        </w:tc>
+        <w:tc>
+          <w:p>
+            <w:pPr>
+              <w:pStyle w:val="Compact"/>
+              <w:jc w:val="center"/>
+            </w:pPr>
+            <w:r>
+              <w:t xml:space="preserve">9 Months to &lt; 18 months :3</w:t>
+            </w:r>
+          </w:p>
+        </w:tc>
+        <w:tc>
+          <w:p>
+            <w:pPr>
+              <w:pStyle w:val="Compact"/>
+              <w:jc w:val="center"/>
+            </w:pPr>
+            <w:r>
+              <w:t xml:space="preserve">3-4 releases a year :4</w:t>
+            </w:r>
+          </w:p>
+        </w:tc>
+        <w:tc>
+          <w:p>
+            <w:pPr>
+              <w:pStyle w:val="Compact"/>
+              <w:jc w:val="left"/>
+            </w:pPr>
+            <w:r>
+              <w:t xml:space="preserve">10-19 :4</w:t>
+            </w:r>
+          </w:p>
+        </w:tc>
+      </w:tr>
+      <w:tr>
+        <w:tc>
+          <w:p/>
+        </w:tc>
+        <w:tc>
+          <w:p>
+            <w:pPr>
+              <w:pStyle w:val="Compact"/>
+              <w:jc w:val="center"/>
+            </w:pPr>
+            <w:r>
+              <w:t xml:space="preserve">More than 18 months :0</w:t>
+            </w:r>
+          </w:p>
+        </w:tc>
+        <w:tc>
+          <w:p>
+            <w:pPr>
+              <w:pStyle w:val="Compact"/>
+              <w:jc w:val="center"/>
+            </w:pPr>
+            <w:r>
+              <w:t xml:space="preserve">About 2 releases per year :1</w:t>
+            </w:r>
+          </w:p>
+        </w:tc>
+        <w:tc>
+          <w:p>
+            <w:pPr>
+              <w:pStyle w:val="Compact"/>
+              <w:jc w:val="left"/>
+            </w:pPr>
+            <w:r>
+              <w:t xml:space="preserve">20-49 :0</w:t>
+            </w:r>
+          </w:p>
+        </w:tc>
+      </w:tr>
+      <w:tr>
+        <w:tc>
+          <w:p/>
+        </w:tc>
+        <w:tc>
+          <w:p>
+            <w:pPr>
+              <w:pStyle w:val="Compact"/>
+              <w:jc w:val="center"/>
+            </w:pPr>
+            <w:r>
+              <w:t xml:space="preserve">Don’t know and cannot estimate:2</w:t>
+            </w:r>
+          </w:p>
+        </w:tc>
+        <w:tc>
+          <w:p>
+            <w:pPr>
+              <w:pStyle w:val="Compact"/>
+              <w:jc w:val="center"/>
+            </w:pPr>
+            <w:r>
+              <w:t xml:space="preserve">About 1 release per year :0</w:t>
+            </w:r>
+          </w:p>
+        </w:tc>
+        <w:tc>
+          <w:p>
+            <w:pPr>
+              <w:pStyle w:val="Compact"/>
+              <w:jc w:val="left"/>
+            </w:pPr>
+            <w:r>
+              <w:t xml:space="preserve">50-249:0</w:t>
+            </w:r>
+          </w:p>
+        </w:tc>
+      </w:tr>
+      <w:tr>
+        <w:tc>
+          <w:p/>
+        </w:tc>
+        <w:tc>
+          <w:p>
+            <w:pPr>
+              <w:pStyle w:val="Compact"/>
+              <w:jc w:val="center"/>
+            </w:pPr>
+            <w:r>
+              <w:t xml:space="preserve">NA</w:t>
+            </w:r>
+          </w:p>
+        </w:tc>
+        <w:tc>
+          <w:p>
+            <w:pPr>
+              <w:pStyle w:val="Compact"/>
+              <w:jc w:val="center"/>
+            </w:pPr>
+            <w:r>
+              <w:t xml:space="preserve">Less than one release per year:0</w:t>
+            </w:r>
+          </w:p>
+        </w:tc>
+        <w:tc>
+          <w:p>
+            <w:pPr>
+              <w:pStyle w:val="Compact"/>
+              <w:jc w:val="left"/>
+            </w:pPr>
+            <w:r>
+              <w:t xml:space="preserve">&gt; 250 :1</w:t>
+            </w:r>
+          </w:p>
+        </w:tc>
+      </w:tr>
+      <w:tr>
+        <w:tc>
+          <w:p/>
+        </w:tc>
+        <w:tc>
+          <w:p>
+            <w:pPr>
+              <w:pStyle w:val="Compact"/>
+              <w:jc w:val="center"/>
+            </w:pPr>
+            <w:r>
+              <w:t xml:space="preserve">NA</w:t>
+            </w:r>
+          </w:p>
+        </w:tc>
+        <w:tc>
+          <w:p>
+            <w:pPr>
+              <w:pStyle w:val="Compact"/>
+              <w:jc w:val="center"/>
+            </w:pPr>
+            <w:r>
+              <w:t xml:space="preserve">No release so far :1</w:t>
+            </w:r>
+          </w:p>
+        </w:tc>
+        <w:tc>
+          <w:p>
+            <w:pPr>
+              <w:pStyle w:val="Compact"/>
+              <w:jc w:val="left"/>
+            </w:pPr>
+            <w:r>
+              <w:t xml:space="preserve">NA</w:t>
+            </w:r>
+          </w:p>
+        </w:tc>
+      </w:tr>
+    </w:tbl>
     <w:p>
       <w:pPr>
-        <w:pStyle w:val="SourceCode"/>
-      </w:pPr>
-      <w:r>
-        <w:rPr>
-          <w:rStyle w:val="VerbatimChar"/>
-        </w:rPr>
-        <w:t xml:space="preserve">##              org.industry  org.employees</w:t>
-      </w:r>
-      <w:r>
-        <w:br/>
-      </w:r>
-      <w:r>
-        <w:rPr>
-          <w:rStyle w:val="VerbatimChar"/>
-        </w:rPr>
-        <w:t xml:space="preserve">##  Banking / Finance :2     &lt; 10    :2    </w:t>
-      </w:r>
-      <w:r>
-        <w:br/>
-      </w:r>
-      <w:r>
-        <w:rPr>
-          <w:rStyle w:val="VerbatimChar"/>
-        </w:rPr>
-        <w:t xml:space="preserve">##  Private / Consumer:2     10-49   :0    </w:t>
-      </w:r>
-      <w:r>
-        <w:br/>
-      </w:r>
-      <w:r>
-        <w:rPr>
-          <w:rStyle w:val="VerbatimChar"/>
-        </w:rPr>
-        <w:t xml:space="preserve">##  Software / IT     :6     50-249  :5    </w:t>
-      </w:r>
-      <w:r>
-        <w:br/>
-      </w:r>
-      <w:r>
-        <w:rPr>
-          <w:rStyle w:val="VerbatimChar"/>
-        </w:rPr>
-        <w:t xml:space="preserve">##  Telecommunications:1     250-4499:2    </w:t>
-      </w:r>
-      <w:r>
-        <w:br/>
-      </w:r>
-      <w:r>
-        <w:rPr>
-          <w:rStyle w:val="VerbatimChar"/>
-        </w:rPr>
-        <w:t xml:space="preserve">##  Travel/Hospitality:1     &gt;= 4500 :3</w:t>
-      </w:r>
-    </w:p>
-    <w:p>
-      <w:pPr>
-        <w:pStyle w:val="SourceCode"/>
-      </w:pPr>
-      <w:r>
-        <w:rPr>
-          <w:rStyle w:val="VerbatimChar"/>
-        </w:rPr>
-        <w:t xml:space="preserve">##                            org.TTM                          org.releases org.prodteamsize</w:t>
-      </w:r>
-      <w:r>
-        <w:br/>
-      </w:r>
-      <w:r>
-        <w:rPr>
-          <w:rStyle w:val="VerbatimChar"/>
-        </w:rPr>
-        <w:t xml:space="preserve">##  Less than 4.5 months          :1   More than 12 releases a year  :1     &lt; 4   :4        </w:t>
-      </w:r>
-      <w:r>
-        <w:br/>
-      </w:r>
-      <w:r>
-        <w:rPr>
-          <w:rStyle w:val="VerbatimChar"/>
-        </w:rPr>
-        <w:t xml:space="preserve">##  4.5 months to &lt; 9 months      :4   5-12 releases a year          :4     4-9   :3        </w:t>
-      </w:r>
-      <w:r>
-        <w:br/>
-      </w:r>
-      <w:r>
-        <w:rPr>
-          <w:rStyle w:val="VerbatimChar"/>
-        </w:rPr>
-        <w:t xml:space="preserve">##  9 Months to &lt; 18 months       :4   3-4 releases a year           :4     10-19 :4        </w:t>
-      </w:r>
-      <w:r>
-        <w:br/>
-      </w:r>
-      <w:r>
-        <w:rPr>
-          <w:rStyle w:val="VerbatimChar"/>
-        </w:rPr>
-        <w:t xml:space="preserve">##  More than 18 months           :0   About 2 releases per year     :1     20-49 :0        </w:t>
-      </w:r>
-      <w:r>
-        <w:br/>
-      </w:r>
-      <w:r>
-        <w:rPr>
-          <w:rStyle w:val="VerbatimChar"/>
-        </w:rPr>
-        <w:t xml:space="preserve">##  Don't know and cannot estimate:3   About 1 release per year      :0     50-249:0        </w:t>
-      </w:r>
-      <w:r>
-        <w:br/>
-      </w:r>
-      <w:r>
-        <w:rPr>
-          <w:rStyle w:val="VerbatimChar"/>
-        </w:rPr>
-        <w:t xml:space="preserve">##                                     Less than one release per year:0     &gt; 250 :1        </w:t>
-      </w:r>
-      <w:r>
-        <w:br/>
-      </w:r>
-      <w:r>
-        <w:rPr>
-          <w:rStyle w:val="VerbatimChar"/>
-        </w:rPr>
-        <w:t xml:space="preserve">##                                     No release so far             :2</w:t>
-      </w:r>
-    </w:p>
-    <w:p>
-      <w:pPr>
-        <w:pStyle w:val="FirstParagraph"/>
+        <w:pStyle w:val="BodyText"/>
       </w:pPr>
       <w:r>
         <w:t xml:space="preserve">And where are they located?</w:t>
@@ -314,6 +741,363 @@
         <w:t xml:space="preserve">How happy were the respondents with their roadmap process and level of responsibilty in the role?</w:t>
       </w:r>
     </w:p>
+    <w:tbl>
+      <w:tblPr>
+        <w:tblStyle w:val="Table"/>
+        <w:tblW w:type="pct" w:w="0.0"/>
+        <w:tblLook w:firstRow="1"/>
+      </w:tblPr>
+      <w:tblGrid/>
+      <w:tr>
+        <w:trPr>
+          <w:cnfStyle w:firstRow="1"/>
+        </w:trPr>
+        <w:tc>
+          <w:tcPr>
+            <w:tcBorders>
+              <w:bottom w:val="single"/>
+            </w:tcBorders>
+            <w:vAlign w:val="bottom"/>
+          </w:tcPr>
+          <w:p>
+            <w:pPr>
+              <w:pStyle w:val="Compact"/>
+              <w:jc w:val="left"/>
+            </w:pPr>
+            <w:r>
+              <w:t xml:space="preserve">Job.title</w:t>
+            </w:r>
+          </w:p>
+        </w:tc>
+        <w:tc>
+          <w:tcPr>
+            <w:tcBorders>
+              <w:bottom w:val="single"/>
+            </w:tcBorders>
+            <w:vAlign w:val="bottom"/>
+          </w:tcPr>
+          <w:p>
+            <w:pPr>
+              <w:pStyle w:val="Compact"/>
+              <w:jc w:val="right"/>
+            </w:pPr>
+            <w:r>
+              <w:t xml:space="preserve">n</w:t>
+            </w:r>
+          </w:p>
+        </w:tc>
+        <w:tc>
+          <w:tcPr>
+            <w:tcBorders>
+              <w:bottom w:val="single"/>
+            </w:tcBorders>
+            <w:vAlign w:val="bottom"/>
+          </w:tcPr>
+          <w:p>
+            <w:pPr>
+              <w:pStyle w:val="Compact"/>
+              <w:jc w:val="right"/>
+            </w:pPr>
+            <w:r>
+              <w:t xml:space="preserve">roadmap.happiness</w:t>
+            </w:r>
+          </w:p>
+        </w:tc>
+        <w:tc>
+          <w:tcPr>
+            <w:tcBorders>
+              <w:bottom w:val="single"/>
+            </w:tcBorders>
+            <w:vAlign w:val="bottom"/>
+          </w:tcPr>
+          <w:p>
+            <w:pPr>
+              <w:pStyle w:val="Compact"/>
+              <w:jc w:val="right"/>
+            </w:pPr>
+            <w:r>
+              <w:t xml:space="preserve">role.happiness</w:t>
+            </w:r>
+          </w:p>
+        </w:tc>
+      </w:tr>
+      <w:tr>
+        <w:tc>
+          <w:p>
+            <w:pPr>
+              <w:pStyle w:val="Compact"/>
+              <w:jc w:val="left"/>
+            </w:pPr>
+            <w:r>
+              <w:t xml:space="preserve">CTO</w:t>
+            </w:r>
+          </w:p>
+        </w:tc>
+        <w:tc>
+          <w:p>
+            <w:pPr>
+              <w:pStyle w:val="Compact"/>
+              <w:jc w:val="right"/>
+            </w:pPr>
+            <w:r>
+              <w:t xml:space="preserve">2</w:t>
+            </w:r>
+          </w:p>
+        </w:tc>
+        <w:tc>
+          <w:p>
+            <w:pPr>
+              <w:pStyle w:val="Compact"/>
+              <w:jc w:val="right"/>
+            </w:pPr>
+            <w:r>
+              <w:t xml:space="preserve">4.500000</w:t>
+            </w:r>
+          </w:p>
+        </w:tc>
+        <w:tc>
+          <w:p>
+            <w:pPr>
+              <w:pStyle w:val="Compact"/>
+              <w:jc w:val="right"/>
+            </w:pPr>
+            <w:r>
+              <w:t xml:space="preserve">5.000000</w:t>
+            </w:r>
+          </w:p>
+        </w:tc>
+      </w:tr>
+      <w:tr>
+        <w:tc>
+          <w:p>
+            <w:pPr>
+              <w:pStyle w:val="Compact"/>
+              <w:jc w:val="left"/>
+            </w:pPr>
+            <w:r>
+              <w:t xml:space="preserve">Head of Product/VP/Director/CPO</w:t>
+            </w:r>
+          </w:p>
+        </w:tc>
+        <w:tc>
+          <w:p>
+            <w:pPr>
+              <w:pStyle w:val="Compact"/>
+              <w:jc w:val="right"/>
+            </w:pPr>
+            <w:r>
+              <w:t xml:space="preserve">1</w:t>
+            </w:r>
+          </w:p>
+        </w:tc>
+        <w:tc>
+          <w:p>
+            <w:pPr>
+              <w:pStyle w:val="Compact"/>
+              <w:jc w:val="right"/>
+            </w:pPr>
+            <w:r>
+              <w:t xml:space="preserve">3.000000</w:t>
+            </w:r>
+          </w:p>
+        </w:tc>
+        <w:tc>
+          <w:p>
+            <w:pPr>
+              <w:pStyle w:val="Compact"/>
+              <w:jc w:val="right"/>
+            </w:pPr>
+            <w:r>
+              <w:t xml:space="preserve">5.000000</w:t>
+            </w:r>
+          </w:p>
+        </w:tc>
+      </w:tr>
+      <w:tr>
+        <w:tc>
+          <w:p>
+            <w:pPr>
+              <w:pStyle w:val="Compact"/>
+              <w:jc w:val="left"/>
+            </w:pPr>
+            <w:r>
+              <w:t xml:space="preserve">Lead Product Manager</w:t>
+            </w:r>
+          </w:p>
+        </w:tc>
+        <w:tc>
+          <w:p>
+            <w:pPr>
+              <w:pStyle w:val="Compact"/>
+              <w:jc w:val="right"/>
+            </w:pPr>
+            <w:r>
+              <w:t xml:space="preserve">1</w:t>
+            </w:r>
+          </w:p>
+        </w:tc>
+        <w:tc>
+          <w:p>
+            <w:pPr>
+              <w:pStyle w:val="Compact"/>
+              <w:jc w:val="right"/>
+            </w:pPr>
+            <w:r>
+              <w:t xml:space="preserve">5.000000</w:t>
+            </w:r>
+          </w:p>
+        </w:tc>
+        <w:tc>
+          <w:p>
+            <w:pPr>
+              <w:pStyle w:val="Compact"/>
+              <w:jc w:val="right"/>
+            </w:pPr>
+            <w:r>
+              <w:t xml:space="preserve">4.000000</w:t>
+            </w:r>
+          </w:p>
+        </w:tc>
+      </w:tr>
+      <w:tr>
+        <w:tc>
+          <w:p>
+            <w:pPr>
+              <w:pStyle w:val="Compact"/>
+              <w:jc w:val="left"/>
+            </w:pPr>
+            <w:r>
+              <w:t xml:space="preserve">Product Manager</w:t>
+            </w:r>
+          </w:p>
+        </w:tc>
+        <w:tc>
+          <w:p>
+            <w:pPr>
+              <w:pStyle w:val="Compact"/>
+              <w:jc w:val="right"/>
+            </w:pPr>
+            <w:r>
+              <w:t xml:space="preserve">6</w:t>
+            </w:r>
+          </w:p>
+        </w:tc>
+        <w:tc>
+          <w:p>
+            <w:pPr>
+              <w:pStyle w:val="Compact"/>
+              <w:jc w:val="right"/>
+            </w:pPr>
+            <w:r>
+              <w:t xml:space="preserve">4.166667</w:t>
+            </w:r>
+          </w:p>
+        </w:tc>
+        <w:tc>
+          <w:p>
+            <w:pPr>
+              <w:pStyle w:val="Compact"/>
+              <w:jc w:val="right"/>
+            </w:pPr>
+            <w:r>
+              <w:t xml:space="preserve">4.333333</w:t>
+            </w:r>
+          </w:p>
+        </w:tc>
+      </w:tr>
+      <w:tr>
+        <w:tc>
+          <w:p>
+            <w:pPr>
+              <w:pStyle w:val="Compact"/>
+              <w:jc w:val="left"/>
+            </w:pPr>
+            <w:r>
+              <w:t xml:space="preserve">Senior Product Manager</w:t>
+            </w:r>
+          </w:p>
+        </w:tc>
+        <w:tc>
+          <w:p>
+            <w:pPr>
+              <w:pStyle w:val="Compact"/>
+              <w:jc w:val="right"/>
+            </w:pPr>
+            <w:r>
+              <w:t xml:space="preserve">4</w:t>
+            </w:r>
+          </w:p>
+        </w:tc>
+        <w:tc>
+          <w:p>
+            <w:pPr>
+              <w:pStyle w:val="Compact"/>
+              <w:jc w:val="right"/>
+            </w:pPr>
+            <w:r>
+              <w:t xml:space="preserve">3.250000</w:t>
+            </w:r>
+          </w:p>
+        </w:tc>
+        <w:tc>
+          <w:p>
+            <w:pPr>
+              <w:pStyle w:val="Compact"/>
+              <w:jc w:val="right"/>
+            </w:pPr>
+            <w:r>
+              <w:t xml:space="preserve">3.500000</w:t>
+            </w:r>
+          </w:p>
+        </w:tc>
+      </w:tr>
+      <w:tr>
+        <w:tc>
+          <w:p>
+            <w:pPr>
+              <w:pStyle w:val="Compact"/>
+              <w:jc w:val="left"/>
+            </w:pPr>
+            <w:r>
+              <w:t xml:space="preserve">Senior Product Marketing Manager</w:t>
+            </w:r>
+          </w:p>
+        </w:tc>
+        <w:tc>
+          <w:p>
+            <w:pPr>
+              <w:pStyle w:val="Compact"/>
+              <w:jc w:val="right"/>
+            </w:pPr>
+            <w:r>
+              <w:t xml:space="preserve">1</w:t>
+            </w:r>
+          </w:p>
+        </w:tc>
+        <w:tc>
+          <w:p>
+            <w:pPr>
+              <w:pStyle w:val="Compact"/>
+              <w:jc w:val="right"/>
+            </w:pPr>
+            <w:r>
+              <w:t xml:space="preserve">5.000000</w:t>
+            </w:r>
+          </w:p>
+        </w:tc>
+        <w:tc>
+          <w:p>
+            <w:pPr>
+              <w:pStyle w:val="Compact"/>
+              <w:jc w:val="right"/>
+            </w:pPr>
+            <w:r>
+              <w:t xml:space="preserve">5.000000</w:t>
+            </w:r>
+          </w:p>
+        </w:tc>
+      </w:tr>
+    </w:tbl>
     <w:p>
       <w:pPr>
         <w:pStyle w:val="SourceCode"/>
@@ -322,88 +1106,7 @@
         <w:rPr>
           <w:rStyle w:val="VerbatimChar"/>
         </w:rPr>
-        <w:t xml:space="preserve">## # A tibble: 7 x 4</w:t>
-      </w:r>
-      <w:r>
-        <w:br/>
-      </w:r>
-      <w:r>
-        <w:rPr>
-          <w:rStyle w:val="VerbatimChar"/>
-        </w:rPr>
-        <w:t xml:space="preserve">##   Job.title                             n roadmap.happiness role.happiness</w:t>
-      </w:r>
-      <w:r>
-        <w:br/>
-      </w:r>
-      <w:r>
-        <w:rPr>
-          <w:rStyle w:val="VerbatimChar"/>
-        </w:rPr>
-        <w:t xml:space="preserve">##   &lt;fct&gt;                             &lt;int&gt;             &lt;dbl&gt;          &lt;dbl&gt;</w:t>
-      </w:r>
-      <w:r>
-        <w:br/>
-      </w:r>
-      <w:r>
-        <w:rPr>
-          <w:rStyle w:val="VerbatimChar"/>
-        </w:rPr>
-        <w:t xml:space="preserve">## 1 Continuous improvement specialist     1              2              3   </w:t>
-      </w:r>
-      <w:r>
-        <w:br/>
-      </w:r>
-      <w:r>
-        <w:rPr>
-          <w:rStyle w:val="VerbatimChar"/>
-        </w:rPr>
-        <w:t xml:space="preserve">## 2 FP&amp;A                                  1              4              5   </w:t>
-      </w:r>
-      <w:r>
-        <w:br/>
-      </w:r>
-      <w:r>
-        <w:rPr>
-          <w:rStyle w:val="VerbatimChar"/>
-        </w:rPr>
-        <w:t xml:space="preserve">## 3 Head of Product/VP/Director/CPO       1              3              5   </w:t>
-      </w:r>
-      <w:r>
-        <w:br/>
-      </w:r>
-      <w:r>
-        <w:rPr>
-          <w:rStyle w:val="VerbatimChar"/>
-        </w:rPr>
-        <w:t xml:space="preserve">## 4 Lead Product Manager                  1              5              4   </w:t>
-      </w:r>
-      <w:r>
-        <w:br/>
-      </w:r>
-      <w:r>
-        <w:rPr>
-          <w:rStyle w:val="VerbatimChar"/>
-        </w:rPr>
-        <w:t xml:space="preserve">## 5 Product Manager                       4              4.25           4.25</w:t>
-      </w:r>
-      <w:r>
-        <w:br/>
-      </w:r>
-      <w:r>
-        <w:rPr>
-          <w:rStyle w:val="VerbatimChar"/>
-        </w:rPr>
-        <w:t xml:space="preserve">## 6 Senior Product Manager                3              3.33           3.67</w:t>
-      </w:r>
-      <w:r>
-        <w:br/>
-      </w:r>
-      <w:r>
-        <w:rPr>
-          <w:rStyle w:val="VerbatimChar"/>
-        </w:rPr>
-        <w:t xml:space="preserve">## 7 Senior Product Marketing Manager      1              5              5</w:t>
+        <w:t xml:space="preserve">## Warning: geom_abline(): Ignoring `mapping` because `slope` and/or `intercept` were provided.</w:t>
       </w:r>
     </w:p>
     <w:p>
@@ -411,110 +1114,920 @@
         <w:pStyle w:val="FirstParagraph"/>
       </w:pPr>
       <w:r>
-        <w:t xml:space="preserve">Where do people go to get their information?</w:t>
+        <w:drawing>
+          <wp:inline>
+            <wp:extent cx="4620126" cy="3696101"/>
+            <wp:effectExtent b="0" l="0" r="0" t="0"/>
+            <wp:docPr descr="" title="" id="1" name="Picture"/>
+            <a:graphic>
+              <a:graphicData uri="http://schemas.openxmlformats.org/drawingml/2006/picture">
+                <pic:pic>
+                  <pic:nvPicPr>
+                    <pic:cNvPr descr="C:/Users/User1/Documents/R/2021-ProdMgmt-Survey/outputs/survey-visulisation_files/figure-docx/role-1.png" id="0" name="Picture"/>
+                    <pic:cNvPicPr>
+                      <a:picLocks noChangeArrowheads="1" noChangeAspect="1"/>
+                    </pic:cNvPicPr>
+                  </pic:nvPicPr>
+                  <pic:blipFill>
+                    <a:blip r:embed="rId24"/>
+                    <a:stretch>
+                      <a:fillRect/>
+                    </a:stretch>
+                  </pic:blipFill>
+                  <pic:spPr bwMode="auto">
+                    <a:xfrm>
+                      <a:off x="0" y="0"/>
+                      <a:ext cx="4620126" cy="3696101"/>
+                    </a:xfrm>
+                    <a:prstGeom prst="rect">
+                      <a:avLst/>
+                    </a:prstGeom>
+                    <a:noFill/>
+                    <a:ln w="9525">
+                      <a:noFill/>
+                      <a:headEnd/>
+                      <a:tailEnd/>
+                    </a:ln>
+                  </pic:spPr>
+                </pic:pic>
+              </a:graphicData>
+            </a:graphic>
+          </wp:inline>
+        </w:drawing>
       </w:r>
     </w:p>
     <w:p>
       <w:pPr>
-        <w:pStyle w:val="SourceCode"/>
+        <w:pStyle w:val="BodyText"/>
       </w:pPr>
       <w:r>
-        <w:rPr>
-          <w:rStyle w:val="VerbatimChar"/>
-        </w:rPr>
-        <w:t xml:space="preserve">## # A tibble: 7 x 10</w:t>
-      </w:r>
-      <w:r>
-        <w:br/>
-      </w:r>
-      <w:r>
-        <w:rPr>
-          <w:rStyle w:val="VerbatimChar"/>
-        </w:rPr>
-        <w:t xml:space="preserve">##   Job.title   `Events and conf~ Blogs Books `Online Communit~ `Professional Bo~ `Professional C~ `Professional T~ `Tool Vendor ma~ Google</w:t>
-      </w:r>
-      <w:r>
-        <w:br/>
-      </w:r>
-      <w:r>
-        <w:rPr>
-          <w:rStyle w:val="VerbatimChar"/>
-        </w:rPr>
-        <w:t xml:space="preserve">##   &lt;fct&gt;                   &lt;dbl&gt; &lt;dbl&gt; &lt;dbl&gt;             &lt;dbl&gt;             &lt;dbl&gt;            &lt;dbl&gt;            &lt;dbl&gt;            &lt;dbl&gt;  &lt;dbl&gt;</w:t>
-      </w:r>
-      <w:r>
-        <w:br/>
-      </w:r>
-      <w:r>
-        <w:rPr>
-          <w:rStyle w:val="VerbatimChar"/>
-        </w:rPr>
-        <w:t xml:space="preserve">## 1 Continuous~               0     0     0                 0                   0                0                0                0    100</w:t>
-      </w:r>
-      <w:r>
-        <w:br/>
-      </w:r>
-      <w:r>
-        <w:rPr>
-          <w:rStyle w:val="VerbatimChar"/>
-        </w:rPr>
-        <w:t xml:space="preserve">## 2 FP&amp;A                      0     0     0                 0                   0                0                0                0      0</w:t>
-      </w:r>
-      <w:r>
-        <w:br/>
-      </w:r>
-      <w:r>
-        <w:rPr>
-          <w:rStyle w:val="VerbatimChar"/>
-        </w:rPr>
-        <w:t xml:space="preserve">## 3 Head of Pr~               0     0   100               100                   0                0                0                0      0</w:t>
-      </w:r>
-      <w:r>
-        <w:br/>
-      </w:r>
-      <w:r>
-        <w:rPr>
-          <w:rStyle w:val="VerbatimChar"/>
-        </w:rPr>
-        <w:t xml:space="preserve">## 4 Lead Produ~               0   100   100               100                   0                0                0                0      0</w:t>
-      </w:r>
-      <w:r>
-        <w:br/>
-      </w:r>
-      <w:r>
-        <w:rPr>
-          <w:rStyle w:val="VerbatimChar"/>
-        </w:rPr>
-        <w:t xml:space="preserve">## 5 Product Ma~               0    75    50                25                   0                0               25                0      0</w:t>
-      </w:r>
-      <w:r>
-        <w:br/>
-      </w:r>
-      <w:r>
-        <w:rPr>
-          <w:rStyle w:val="VerbatimChar"/>
-        </w:rPr>
-        <w:t xml:space="preserve">## 6 Senior Pro~              33.3  33.3  66.7              33.3                 0                0                0                0      0</w:t>
-      </w:r>
-      <w:r>
-        <w:br/>
-      </w:r>
-      <w:r>
-        <w:rPr>
-          <w:rStyle w:val="VerbatimChar"/>
-        </w:rPr>
-        <w:t xml:space="preserve">## 7 Senior Pro~               0   100   100               100                   0                0                0                0      0</w:t>
+        <w:t xml:space="preserve">Where do people go to get their information?</w:t>
       </w:r>
     </w:p>
+    <w:tbl>
+      <w:tblPr>
+        <w:tblStyle w:val="Table"/>
+        <w:tblW w:type="pct" w:w="0.0"/>
+        <w:tblLook w:firstRow="1"/>
+      </w:tblPr>
+      <w:tblGrid/>
+      <w:tr>
+        <w:trPr>
+          <w:cnfStyle w:firstRow="1"/>
+        </w:trPr>
+        <w:tc>
+          <w:tcPr>
+            <w:tcBorders>
+              <w:bottom w:val="single"/>
+            </w:tcBorders>
+            <w:vAlign w:val="bottom"/>
+          </w:tcPr>
+          <w:p>
+            <w:pPr>
+              <w:pStyle w:val="Compact"/>
+              <w:jc w:val="left"/>
+            </w:pPr>
+            <w:r>
+              <w:t xml:space="preserve">Job.title</w:t>
+            </w:r>
+          </w:p>
+        </w:tc>
+        <w:tc>
+          <w:tcPr>
+            <w:tcBorders>
+              <w:bottom w:val="single"/>
+            </w:tcBorders>
+            <w:vAlign w:val="bottom"/>
+          </w:tcPr>
+          <w:p>
+            <w:pPr>
+              <w:pStyle w:val="Compact"/>
+              <w:jc w:val="right"/>
+            </w:pPr>
+            <w:r>
+              <w:t xml:space="preserve">Events and conferences</w:t>
+            </w:r>
+          </w:p>
+        </w:tc>
+        <w:tc>
+          <w:tcPr>
+            <w:tcBorders>
+              <w:bottom w:val="single"/>
+            </w:tcBorders>
+            <w:vAlign w:val="bottom"/>
+          </w:tcPr>
+          <w:p>
+            <w:pPr>
+              <w:pStyle w:val="Compact"/>
+              <w:jc w:val="right"/>
+            </w:pPr>
+            <w:r>
+              <w:t xml:space="preserve">Blogs</w:t>
+            </w:r>
+          </w:p>
+        </w:tc>
+        <w:tc>
+          <w:tcPr>
+            <w:tcBorders>
+              <w:bottom w:val="single"/>
+            </w:tcBorders>
+            <w:vAlign w:val="bottom"/>
+          </w:tcPr>
+          <w:p>
+            <w:pPr>
+              <w:pStyle w:val="Compact"/>
+              <w:jc w:val="right"/>
+            </w:pPr>
+            <w:r>
+              <w:t xml:space="preserve">Books</w:t>
+            </w:r>
+          </w:p>
+        </w:tc>
+        <w:tc>
+          <w:tcPr>
+            <w:tcBorders>
+              <w:bottom w:val="single"/>
+            </w:tcBorders>
+            <w:vAlign w:val="bottom"/>
+          </w:tcPr>
+          <w:p>
+            <w:pPr>
+              <w:pStyle w:val="Compact"/>
+              <w:jc w:val="right"/>
+            </w:pPr>
+            <w:r>
+              <w:t xml:space="preserve">Online Communities</w:t>
+            </w:r>
+          </w:p>
+        </w:tc>
+        <w:tc>
+          <w:tcPr>
+            <w:tcBorders>
+              <w:bottom w:val="single"/>
+            </w:tcBorders>
+            <w:vAlign w:val="bottom"/>
+          </w:tcPr>
+          <w:p>
+            <w:pPr>
+              <w:pStyle w:val="Compact"/>
+              <w:jc w:val="right"/>
+            </w:pPr>
+            <w:r>
+              <w:t xml:space="preserve">Professional Bodies</w:t>
+            </w:r>
+          </w:p>
+        </w:tc>
+        <w:tc>
+          <w:tcPr>
+            <w:tcBorders>
+              <w:bottom w:val="single"/>
+            </w:tcBorders>
+            <w:vAlign w:val="bottom"/>
+          </w:tcPr>
+          <w:p>
+            <w:pPr>
+              <w:pStyle w:val="Compact"/>
+              <w:jc w:val="right"/>
+            </w:pPr>
+            <w:r>
+              <w:t xml:space="preserve">Professional Certification</w:t>
+            </w:r>
+          </w:p>
+        </w:tc>
+        <w:tc>
+          <w:tcPr>
+            <w:tcBorders>
+              <w:bottom w:val="single"/>
+            </w:tcBorders>
+            <w:vAlign w:val="bottom"/>
+          </w:tcPr>
+          <w:p>
+            <w:pPr>
+              <w:pStyle w:val="Compact"/>
+              <w:jc w:val="right"/>
+            </w:pPr>
+            <w:r>
+              <w:t xml:space="preserve">Professional Training</w:t>
+            </w:r>
+          </w:p>
+        </w:tc>
+        <w:tc>
+          <w:tcPr>
+            <w:tcBorders>
+              <w:bottom w:val="single"/>
+            </w:tcBorders>
+            <w:vAlign w:val="bottom"/>
+          </w:tcPr>
+          <w:p>
+            <w:pPr>
+              <w:pStyle w:val="Compact"/>
+              <w:jc w:val="right"/>
+            </w:pPr>
+            <w:r>
+              <w:t xml:space="preserve">Tool Vendor material</w:t>
+            </w:r>
+          </w:p>
+        </w:tc>
+        <w:tc>
+          <w:tcPr>
+            <w:tcBorders>
+              <w:bottom w:val="single"/>
+            </w:tcBorders>
+            <w:vAlign w:val="bottom"/>
+          </w:tcPr>
+          <w:p>
+            <w:pPr>
+              <w:pStyle w:val="Compact"/>
+              <w:jc w:val="right"/>
+            </w:pPr>
+            <w:r>
+              <w:t xml:space="preserve">Google</w:t>
+            </w:r>
+          </w:p>
+        </w:tc>
+      </w:tr>
+      <w:tr>
+        <w:tc>
+          <w:p>
+            <w:pPr>
+              <w:pStyle w:val="Compact"/>
+              <w:jc w:val="left"/>
+            </w:pPr>
+            <w:r>
+              <w:t xml:space="preserve">CTO</w:t>
+            </w:r>
+          </w:p>
+        </w:tc>
+        <w:tc>
+          <w:p>
+            <w:pPr>
+              <w:pStyle w:val="Compact"/>
+              <w:jc w:val="right"/>
+            </w:pPr>
+            <w:r>
+              <w:t xml:space="preserve">100</w:t>
+            </w:r>
+          </w:p>
+        </w:tc>
+        <w:tc>
+          <w:p>
+            <w:pPr>
+              <w:pStyle w:val="Compact"/>
+              <w:jc w:val="right"/>
+            </w:pPr>
+            <w:r>
+              <w:t xml:space="preserve">50.00000</w:t>
+            </w:r>
+          </w:p>
+        </w:tc>
+        <w:tc>
+          <w:p>
+            <w:pPr>
+              <w:pStyle w:val="Compact"/>
+              <w:jc w:val="right"/>
+            </w:pPr>
+            <w:r>
+              <w:t xml:space="preserve">50</w:t>
+            </w:r>
+          </w:p>
+        </w:tc>
+        <w:tc>
+          <w:p>
+            <w:pPr>
+              <w:pStyle w:val="Compact"/>
+              <w:jc w:val="right"/>
+            </w:pPr>
+            <w:r>
+              <w:t xml:space="preserve">50</w:t>
+            </w:r>
+          </w:p>
+        </w:tc>
+        <w:tc>
+          <w:p>
+            <w:pPr>
+              <w:pStyle w:val="Compact"/>
+              <w:jc w:val="right"/>
+            </w:pPr>
+            <w:r>
+              <w:t xml:space="preserve">50</w:t>
+            </w:r>
+          </w:p>
+        </w:tc>
+        <w:tc>
+          <w:p>
+            <w:pPr>
+              <w:pStyle w:val="Compact"/>
+              <w:jc w:val="right"/>
+            </w:pPr>
+            <w:r>
+              <w:t xml:space="preserve">0</w:t>
+            </w:r>
+          </w:p>
+        </w:tc>
+        <w:tc>
+          <w:p>
+            <w:pPr>
+              <w:pStyle w:val="Compact"/>
+              <w:jc w:val="right"/>
+            </w:pPr>
+            <w:r>
+              <w:t xml:space="preserve">50.00000</w:t>
+            </w:r>
+          </w:p>
+        </w:tc>
+        <w:tc>
+          <w:p>
+            <w:pPr>
+              <w:pStyle w:val="Compact"/>
+              <w:jc w:val="right"/>
+            </w:pPr>
+            <w:r>
+              <w:t xml:space="preserve">0</w:t>
+            </w:r>
+          </w:p>
+        </w:tc>
+        <w:tc>
+          <w:p>
+            <w:pPr>
+              <w:pStyle w:val="Compact"/>
+              <w:jc w:val="right"/>
+            </w:pPr>
+            <w:r>
+              <w:t xml:space="preserve">0</w:t>
+            </w:r>
+          </w:p>
+        </w:tc>
+      </w:tr>
+      <w:tr>
+        <w:tc>
+          <w:p>
+            <w:pPr>
+              <w:pStyle w:val="Compact"/>
+              <w:jc w:val="left"/>
+            </w:pPr>
+            <w:r>
+              <w:t xml:space="preserve">Head of Product/VP/Director/CPO</w:t>
+            </w:r>
+          </w:p>
+        </w:tc>
+        <w:tc>
+          <w:p>
+            <w:pPr>
+              <w:pStyle w:val="Compact"/>
+              <w:jc w:val="right"/>
+            </w:pPr>
+            <w:r>
+              <w:t xml:space="preserve">0</w:t>
+            </w:r>
+          </w:p>
+        </w:tc>
+        <w:tc>
+          <w:p>
+            <w:pPr>
+              <w:pStyle w:val="Compact"/>
+              <w:jc w:val="right"/>
+            </w:pPr>
+            <w:r>
+              <w:t xml:space="preserve">0.00000</w:t>
+            </w:r>
+          </w:p>
+        </w:tc>
+        <w:tc>
+          <w:p>
+            <w:pPr>
+              <w:pStyle w:val="Compact"/>
+              <w:jc w:val="right"/>
+            </w:pPr>
+            <w:r>
+              <w:t xml:space="preserve">100</w:t>
+            </w:r>
+          </w:p>
+        </w:tc>
+        <w:tc>
+          <w:p>
+            <w:pPr>
+              <w:pStyle w:val="Compact"/>
+              <w:jc w:val="right"/>
+            </w:pPr>
+            <w:r>
+              <w:t xml:space="preserve">100</w:t>
+            </w:r>
+          </w:p>
+        </w:tc>
+        <w:tc>
+          <w:p>
+            <w:pPr>
+              <w:pStyle w:val="Compact"/>
+              <w:jc w:val="right"/>
+            </w:pPr>
+            <w:r>
+              <w:t xml:space="preserve">0</w:t>
+            </w:r>
+          </w:p>
+        </w:tc>
+        <w:tc>
+          <w:p>
+            <w:pPr>
+              <w:pStyle w:val="Compact"/>
+              <w:jc w:val="right"/>
+            </w:pPr>
+            <w:r>
+              <w:t xml:space="preserve">0</w:t>
+            </w:r>
+          </w:p>
+        </w:tc>
+        <w:tc>
+          <w:p>
+            <w:pPr>
+              <w:pStyle w:val="Compact"/>
+              <w:jc w:val="right"/>
+            </w:pPr>
+            <w:r>
+              <w:t xml:space="preserve">0.00000</w:t>
+            </w:r>
+          </w:p>
+        </w:tc>
+        <w:tc>
+          <w:p>
+            <w:pPr>
+              <w:pStyle w:val="Compact"/>
+              <w:jc w:val="right"/>
+            </w:pPr>
+            <w:r>
+              <w:t xml:space="preserve">0</w:t>
+            </w:r>
+          </w:p>
+        </w:tc>
+        <w:tc>
+          <w:p>
+            <w:pPr>
+              <w:pStyle w:val="Compact"/>
+              <w:jc w:val="right"/>
+            </w:pPr>
+            <w:r>
+              <w:t xml:space="preserve">0</w:t>
+            </w:r>
+          </w:p>
+        </w:tc>
+      </w:tr>
+      <w:tr>
+        <w:tc>
+          <w:p>
+            <w:pPr>
+              <w:pStyle w:val="Compact"/>
+              <w:jc w:val="left"/>
+            </w:pPr>
+            <w:r>
+              <w:t xml:space="preserve">Lead Product Manager</w:t>
+            </w:r>
+          </w:p>
+        </w:tc>
+        <w:tc>
+          <w:p>
+            <w:pPr>
+              <w:pStyle w:val="Compact"/>
+              <w:jc w:val="right"/>
+            </w:pPr>
+            <w:r>
+              <w:t xml:space="preserve">0</w:t>
+            </w:r>
+          </w:p>
+        </w:tc>
+        <w:tc>
+          <w:p>
+            <w:pPr>
+              <w:pStyle w:val="Compact"/>
+              <w:jc w:val="right"/>
+            </w:pPr>
+            <w:r>
+              <w:t xml:space="preserve">100.00000</w:t>
+            </w:r>
+          </w:p>
+        </w:tc>
+        <w:tc>
+          <w:p>
+            <w:pPr>
+              <w:pStyle w:val="Compact"/>
+              <w:jc w:val="right"/>
+            </w:pPr>
+            <w:r>
+              <w:t xml:space="preserve">100</w:t>
+            </w:r>
+          </w:p>
+        </w:tc>
+        <w:tc>
+          <w:p>
+            <w:pPr>
+              <w:pStyle w:val="Compact"/>
+              <w:jc w:val="right"/>
+            </w:pPr>
+            <w:r>
+              <w:t xml:space="preserve">100</w:t>
+            </w:r>
+          </w:p>
+        </w:tc>
+        <w:tc>
+          <w:p>
+            <w:pPr>
+              <w:pStyle w:val="Compact"/>
+              <w:jc w:val="right"/>
+            </w:pPr>
+            <w:r>
+              <w:t xml:space="preserve">0</w:t>
+            </w:r>
+          </w:p>
+        </w:tc>
+        <w:tc>
+          <w:p>
+            <w:pPr>
+              <w:pStyle w:val="Compact"/>
+              <w:jc w:val="right"/>
+            </w:pPr>
+            <w:r>
+              <w:t xml:space="preserve">0</w:t>
+            </w:r>
+          </w:p>
+        </w:tc>
+        <w:tc>
+          <w:p>
+            <w:pPr>
+              <w:pStyle w:val="Compact"/>
+              <w:jc w:val="right"/>
+            </w:pPr>
+            <w:r>
+              <w:t xml:space="preserve">0.00000</w:t>
+            </w:r>
+          </w:p>
+        </w:tc>
+        <w:tc>
+          <w:p>
+            <w:pPr>
+              <w:pStyle w:val="Compact"/>
+              <w:jc w:val="right"/>
+            </w:pPr>
+            <w:r>
+              <w:t xml:space="preserve">0</w:t>
+            </w:r>
+          </w:p>
+        </w:tc>
+        <w:tc>
+          <w:p>
+            <w:pPr>
+              <w:pStyle w:val="Compact"/>
+              <w:jc w:val="right"/>
+            </w:pPr>
+            <w:r>
+              <w:t xml:space="preserve">0</w:t>
+            </w:r>
+          </w:p>
+        </w:tc>
+      </w:tr>
+      <w:tr>
+        <w:tc>
+          <w:p>
+            <w:pPr>
+              <w:pStyle w:val="Compact"/>
+              <w:jc w:val="left"/>
+            </w:pPr>
+            <w:r>
+              <w:t xml:space="preserve">Product Manager</w:t>
+            </w:r>
+          </w:p>
+        </w:tc>
+        <w:tc>
+          <w:p>
+            <w:pPr>
+              <w:pStyle w:val="Compact"/>
+              <w:jc w:val="right"/>
+            </w:pPr>
+            <w:r>
+              <w:t xml:space="preserve">0</w:t>
+            </w:r>
+          </w:p>
+        </w:tc>
+        <w:tc>
+          <w:p>
+            <w:pPr>
+              <w:pStyle w:val="Compact"/>
+              <w:jc w:val="right"/>
+            </w:pPr>
+            <w:r>
+              <w:t xml:space="preserve">66.66667</w:t>
+            </w:r>
+          </w:p>
+        </w:tc>
+        <w:tc>
+          <w:p>
+            <w:pPr>
+              <w:pStyle w:val="Compact"/>
+              <w:jc w:val="right"/>
+            </w:pPr>
+            <w:r>
+              <w:t xml:space="preserve">50</w:t>
+            </w:r>
+          </w:p>
+        </w:tc>
+        <w:tc>
+          <w:p>
+            <w:pPr>
+              <w:pStyle w:val="Compact"/>
+              <w:jc w:val="right"/>
+            </w:pPr>
+            <w:r>
+              <w:t xml:space="preserve">50</w:t>
+            </w:r>
+          </w:p>
+        </w:tc>
+        <w:tc>
+          <w:p>
+            <w:pPr>
+              <w:pStyle w:val="Compact"/>
+              <w:jc w:val="right"/>
+            </w:pPr>
+            <w:r>
+              <w:t xml:space="preserve">0</w:t>
+            </w:r>
+          </w:p>
+        </w:tc>
+        <w:tc>
+          <w:p>
+            <w:pPr>
+              <w:pStyle w:val="Compact"/>
+              <w:jc w:val="right"/>
+            </w:pPr>
+            <w:r>
+              <w:t xml:space="preserve">0</w:t>
+            </w:r>
+          </w:p>
+        </w:tc>
+        <w:tc>
+          <w:p>
+            <w:pPr>
+              <w:pStyle w:val="Compact"/>
+              <w:jc w:val="right"/>
+            </w:pPr>
+            <w:r>
+              <w:t xml:space="preserve">16.66667</w:t>
+            </w:r>
+          </w:p>
+        </w:tc>
+        <w:tc>
+          <w:p>
+            <w:pPr>
+              <w:pStyle w:val="Compact"/>
+              <w:jc w:val="right"/>
+            </w:pPr>
+            <w:r>
+              <w:t xml:space="preserve">0</w:t>
+            </w:r>
+          </w:p>
+        </w:tc>
+        <w:tc>
+          <w:p>
+            <w:pPr>
+              <w:pStyle w:val="Compact"/>
+              <w:jc w:val="right"/>
+            </w:pPr>
+            <w:r>
+              <w:t xml:space="preserve">0</w:t>
+            </w:r>
+          </w:p>
+        </w:tc>
+      </w:tr>
+      <w:tr>
+        <w:tc>
+          <w:p>
+            <w:pPr>
+              <w:pStyle w:val="Compact"/>
+              <w:jc w:val="left"/>
+            </w:pPr>
+            <w:r>
+              <w:t xml:space="preserve">Senior Product Manager</w:t>
+            </w:r>
+          </w:p>
+        </w:tc>
+        <w:tc>
+          <w:p>
+            <w:pPr>
+              <w:pStyle w:val="Compact"/>
+              <w:jc w:val="right"/>
+            </w:pPr>
+            <w:r>
+              <w:t xml:space="preserve">50</w:t>
+            </w:r>
+          </w:p>
+        </w:tc>
+        <w:tc>
+          <w:p>
+            <w:pPr>
+              <w:pStyle w:val="Compact"/>
+              <w:jc w:val="right"/>
+            </w:pPr>
+            <w:r>
+              <w:t xml:space="preserve">50.00000</w:t>
+            </w:r>
+          </w:p>
+        </w:tc>
+        <w:tc>
+          <w:p>
+            <w:pPr>
+              <w:pStyle w:val="Compact"/>
+              <w:jc w:val="right"/>
+            </w:pPr>
+            <w:r>
+              <w:t xml:space="preserve">75</w:t>
+            </w:r>
+          </w:p>
+        </w:tc>
+        <w:tc>
+          <w:p>
+            <w:pPr>
+              <w:pStyle w:val="Compact"/>
+              <w:jc w:val="right"/>
+            </w:pPr>
+            <w:r>
+              <w:t xml:space="preserve">50</w:t>
+            </w:r>
+          </w:p>
+        </w:tc>
+        <w:tc>
+          <w:p>
+            <w:pPr>
+              <w:pStyle w:val="Compact"/>
+              <w:jc w:val="right"/>
+            </w:pPr>
+            <w:r>
+              <w:t xml:space="preserve">0</w:t>
+            </w:r>
+          </w:p>
+        </w:tc>
+        <w:tc>
+          <w:p>
+            <w:pPr>
+              <w:pStyle w:val="Compact"/>
+              <w:jc w:val="right"/>
+            </w:pPr>
+            <w:r>
+              <w:t xml:space="preserve">25</w:t>
+            </w:r>
+          </w:p>
+        </w:tc>
+        <w:tc>
+          <w:p>
+            <w:pPr>
+              <w:pStyle w:val="Compact"/>
+              <w:jc w:val="right"/>
+            </w:pPr>
+            <w:r>
+              <w:t xml:space="preserve">0.00000</w:t>
+            </w:r>
+          </w:p>
+        </w:tc>
+        <w:tc>
+          <w:p>
+            <w:pPr>
+              <w:pStyle w:val="Compact"/>
+              <w:jc w:val="right"/>
+            </w:pPr>
+            <w:r>
+              <w:t xml:space="preserve">0</w:t>
+            </w:r>
+          </w:p>
+        </w:tc>
+        <w:tc>
+          <w:p>
+            <w:pPr>
+              <w:pStyle w:val="Compact"/>
+              <w:jc w:val="right"/>
+            </w:pPr>
+            <w:r>
+              <w:t xml:space="preserve">0</w:t>
+            </w:r>
+          </w:p>
+        </w:tc>
+      </w:tr>
+      <w:tr>
+        <w:tc>
+          <w:p>
+            <w:pPr>
+              <w:pStyle w:val="Compact"/>
+              <w:jc w:val="left"/>
+            </w:pPr>
+            <w:r>
+              <w:t xml:space="preserve">Senior Product Marketing Manager</w:t>
+            </w:r>
+          </w:p>
+        </w:tc>
+        <w:tc>
+          <w:p>
+            <w:pPr>
+              <w:pStyle w:val="Compact"/>
+              <w:jc w:val="right"/>
+            </w:pPr>
+            <w:r>
+              <w:t xml:space="preserve">0</w:t>
+            </w:r>
+          </w:p>
+        </w:tc>
+        <w:tc>
+          <w:p>
+            <w:pPr>
+              <w:pStyle w:val="Compact"/>
+              <w:jc w:val="right"/>
+            </w:pPr>
+            <w:r>
+              <w:t xml:space="preserve">100.00000</w:t>
+            </w:r>
+          </w:p>
+        </w:tc>
+        <w:tc>
+          <w:p>
+            <w:pPr>
+              <w:pStyle w:val="Compact"/>
+              <w:jc w:val="right"/>
+            </w:pPr>
+            <w:r>
+              <w:t xml:space="preserve">100</w:t>
+            </w:r>
+          </w:p>
+        </w:tc>
+        <w:tc>
+          <w:p>
+            <w:pPr>
+              <w:pStyle w:val="Compact"/>
+              <w:jc w:val="right"/>
+            </w:pPr>
+            <w:r>
+              <w:t xml:space="preserve">100</w:t>
+            </w:r>
+          </w:p>
+        </w:tc>
+        <w:tc>
+          <w:p>
+            <w:pPr>
+              <w:pStyle w:val="Compact"/>
+              <w:jc w:val="right"/>
+            </w:pPr>
+            <w:r>
+              <w:t xml:space="preserve">0</w:t>
+            </w:r>
+          </w:p>
+        </w:tc>
+        <w:tc>
+          <w:p>
+            <w:pPr>
+              <w:pStyle w:val="Compact"/>
+              <w:jc w:val="right"/>
+            </w:pPr>
+            <w:r>
+              <w:t xml:space="preserve">0</w:t>
+            </w:r>
+          </w:p>
+        </w:tc>
+        <w:tc>
+          <w:p>
+            <w:pPr>
+              <w:pStyle w:val="Compact"/>
+              <w:jc w:val="right"/>
+            </w:pPr>
+            <w:r>
+              <w:t xml:space="preserve">0.00000</w:t>
+            </w:r>
+          </w:p>
+        </w:tc>
+        <w:tc>
+          <w:p>
+            <w:pPr>
+              <w:pStyle w:val="Compact"/>
+              <w:jc w:val="right"/>
+            </w:pPr>
+            <w:r>
+              <w:t xml:space="preserve">0</w:t>
+            </w:r>
+          </w:p>
+        </w:tc>
+        <w:tc>
+          <w:p>
+            <w:pPr>
+              <w:pStyle w:val="Compact"/>
+              <w:jc w:val="right"/>
+            </w:pPr>
+            <w:r>
+              <w:t xml:space="preserve">0</w:t>
+            </w:r>
+          </w:p>
+        </w:tc>
+      </w:tr>
+    </w:tbl>
     <w:p>
       <w:pPr>
         <w:pStyle w:val="Heading2"/>
       </w:pPr>
-      <w:bookmarkStart w:id="24" w:name="roadmap"/>
+      <w:bookmarkStart w:id="25" w:name="roadmap"/>
       <w:r>
         <w:t xml:space="preserve">Roadmap</w:t>
       </w:r>
-      <w:bookmarkEnd w:id="24"/>
+      <w:bookmarkEnd w:id="25"/>
     </w:p>
     <w:p>
       <w:pPr>
@@ -524,101 +2037,366 @@
         <w:t xml:space="preserve">How mature were the roadmap processes by job title of respondent? Also did happiness with the roadmap process lead to a higher maturity score?</w:t>
       </w:r>
     </w:p>
+    <w:tbl>
+      <w:tblPr>
+        <w:tblStyle w:val="Table"/>
+        <w:tblW w:type="pct" w:w="0.0"/>
+        <w:tblLook w:firstRow="1"/>
+      </w:tblPr>
+      <w:tblGrid/>
+      <w:tr>
+        <w:trPr>
+          <w:cnfStyle w:firstRow="1"/>
+        </w:trPr>
+        <w:tc>
+          <w:tcPr>
+            <w:tcBorders>
+              <w:bottom w:val="single"/>
+            </w:tcBorders>
+            <w:vAlign w:val="bottom"/>
+          </w:tcPr>
+          <w:p>
+            <w:pPr>
+              <w:pStyle w:val="Compact"/>
+              <w:jc w:val="left"/>
+            </w:pPr>
+            <w:r>
+              <w:t xml:space="preserve">Job.title</w:t>
+            </w:r>
+          </w:p>
+        </w:tc>
+        <w:tc>
+          <w:tcPr>
+            <w:tcBorders>
+              <w:bottom w:val="single"/>
+            </w:tcBorders>
+            <w:vAlign w:val="bottom"/>
+          </w:tcPr>
+          <w:p>
+            <w:pPr>
+              <w:pStyle w:val="Compact"/>
+              <w:jc w:val="right"/>
+            </w:pPr>
+            <w:r>
+              <w:t xml:space="preserve">n</w:t>
+            </w:r>
+          </w:p>
+        </w:tc>
+        <w:tc>
+          <w:tcPr>
+            <w:tcBorders>
+              <w:bottom w:val="single"/>
+            </w:tcBorders>
+            <w:vAlign w:val="bottom"/>
+          </w:tcPr>
+          <w:p>
+            <w:pPr>
+              <w:pStyle w:val="Compact"/>
+              <w:jc w:val="right"/>
+            </w:pPr>
+            <w:r>
+              <w:t xml:space="preserve">roadmap.DEEPScore</w:t>
+            </w:r>
+          </w:p>
+        </w:tc>
+        <w:tc>
+          <w:tcPr>
+            <w:tcBorders>
+              <w:bottom w:val="single"/>
+            </w:tcBorders>
+            <w:vAlign w:val="bottom"/>
+          </w:tcPr>
+          <w:p>
+            <w:pPr>
+              <w:pStyle w:val="Compact"/>
+              <w:jc w:val="right"/>
+            </w:pPr>
+            <w:r>
+              <w:t xml:space="preserve">roadmap.mat_level</w:t>
+            </w:r>
+          </w:p>
+        </w:tc>
+      </w:tr>
+      <w:tr>
+        <w:tc>
+          <w:p>
+            <w:pPr>
+              <w:pStyle w:val="Compact"/>
+              <w:jc w:val="left"/>
+            </w:pPr>
+            <w:r>
+              <w:t xml:space="preserve">CTO</w:t>
+            </w:r>
+          </w:p>
+        </w:tc>
+        <w:tc>
+          <w:p>
+            <w:pPr>
+              <w:pStyle w:val="Compact"/>
+              <w:jc w:val="right"/>
+            </w:pPr>
+            <w:r>
+              <w:t xml:space="preserve">2</w:t>
+            </w:r>
+          </w:p>
+        </w:tc>
+        <w:tc>
+          <w:p>
+            <w:pPr>
+              <w:pStyle w:val="Compact"/>
+              <w:jc w:val="right"/>
+            </w:pPr>
+            <w:r>
+              <w:t xml:space="preserve">55.00000</w:t>
+            </w:r>
+          </w:p>
+        </w:tc>
+        <w:tc>
+          <w:p>
+            <w:pPr>
+              <w:pStyle w:val="Compact"/>
+              <w:jc w:val="right"/>
+            </w:pPr>
+            <w:r>
+              <w:t xml:space="preserve">3.500000</w:t>
+            </w:r>
+          </w:p>
+        </w:tc>
+      </w:tr>
+      <w:tr>
+        <w:tc>
+          <w:p>
+            <w:pPr>
+              <w:pStyle w:val="Compact"/>
+              <w:jc w:val="left"/>
+            </w:pPr>
+            <w:r>
+              <w:t xml:space="preserve">Head of Product/VP/Director/CPO</w:t>
+            </w:r>
+          </w:p>
+        </w:tc>
+        <w:tc>
+          <w:p>
+            <w:pPr>
+              <w:pStyle w:val="Compact"/>
+              <w:jc w:val="right"/>
+            </w:pPr>
+            <w:r>
+              <w:t xml:space="preserve">1</w:t>
+            </w:r>
+          </w:p>
+        </w:tc>
+        <w:tc>
+          <w:p>
+            <w:pPr>
+              <w:pStyle w:val="Compact"/>
+              <w:jc w:val="right"/>
+            </w:pPr>
+            <w:r>
+              <w:t xml:space="preserve">80.00000</w:t>
+            </w:r>
+          </w:p>
+        </w:tc>
+        <w:tc>
+          <w:p>
+            <w:pPr>
+              <w:pStyle w:val="Compact"/>
+              <w:jc w:val="right"/>
+            </w:pPr>
+            <w:r>
+              <w:t xml:space="preserve">4.000000</w:t>
+            </w:r>
+          </w:p>
+        </w:tc>
+      </w:tr>
+      <w:tr>
+        <w:tc>
+          <w:p>
+            <w:pPr>
+              <w:pStyle w:val="Compact"/>
+              <w:jc w:val="left"/>
+            </w:pPr>
+            <w:r>
+              <w:t xml:space="preserve">Lead Product Manager</w:t>
+            </w:r>
+          </w:p>
+        </w:tc>
+        <w:tc>
+          <w:p>
+            <w:pPr>
+              <w:pStyle w:val="Compact"/>
+              <w:jc w:val="right"/>
+            </w:pPr>
+            <w:r>
+              <w:t xml:space="preserve">1</w:t>
+            </w:r>
+          </w:p>
+        </w:tc>
+        <w:tc>
+          <w:p>
+            <w:pPr>
+              <w:pStyle w:val="Compact"/>
+              <w:jc w:val="right"/>
+            </w:pPr>
+            <w:r>
+              <w:t xml:space="preserve">64.00000</w:t>
+            </w:r>
+          </w:p>
+        </w:tc>
+        <w:tc>
+          <w:p>
+            <w:pPr>
+              <w:pStyle w:val="Compact"/>
+              <w:jc w:val="right"/>
+            </w:pPr>
+            <w:r>
+              <w:t xml:space="preserve">4.000000</w:t>
+            </w:r>
+          </w:p>
+        </w:tc>
+      </w:tr>
+      <w:tr>
+        <w:tc>
+          <w:p>
+            <w:pPr>
+              <w:pStyle w:val="Compact"/>
+              <w:jc w:val="left"/>
+            </w:pPr>
+            <w:r>
+              <w:t xml:space="preserve">Product Manager</w:t>
+            </w:r>
+          </w:p>
+        </w:tc>
+        <w:tc>
+          <w:p>
+            <w:pPr>
+              <w:pStyle w:val="Compact"/>
+              <w:jc w:val="right"/>
+            </w:pPr>
+            <w:r>
+              <w:t xml:space="preserve">6</w:t>
+            </w:r>
+          </w:p>
+        </w:tc>
+        <w:tc>
+          <w:p>
+            <w:pPr>
+              <w:pStyle w:val="Compact"/>
+              <w:jc w:val="right"/>
+            </w:pPr>
+            <w:r>
+              <w:t xml:space="preserve">65.66667</w:t>
+            </w:r>
+          </w:p>
+        </w:tc>
+        <w:tc>
+          <w:p>
+            <w:pPr>
+              <w:pStyle w:val="Compact"/>
+              <w:jc w:val="right"/>
+            </w:pPr>
+            <w:r>
+              <w:t xml:space="preserve">3.833333</w:t>
+            </w:r>
+          </w:p>
+        </w:tc>
+      </w:tr>
+      <w:tr>
+        <w:tc>
+          <w:p>
+            <w:pPr>
+              <w:pStyle w:val="Compact"/>
+              <w:jc w:val="left"/>
+            </w:pPr>
+            <w:r>
+              <w:t xml:space="preserve">Senior Product Manager</w:t>
+            </w:r>
+          </w:p>
+        </w:tc>
+        <w:tc>
+          <w:p>
+            <w:pPr>
+              <w:pStyle w:val="Compact"/>
+              <w:jc w:val="right"/>
+            </w:pPr>
+            <w:r>
+              <w:t xml:space="preserve">4</w:t>
+            </w:r>
+          </w:p>
+        </w:tc>
+        <w:tc>
+          <w:p>
+            <w:pPr>
+              <w:pStyle w:val="Compact"/>
+              <w:jc w:val="right"/>
+            </w:pPr>
+            <w:r>
+              <w:t xml:space="preserve">57.25000</w:t>
+            </w:r>
+          </w:p>
+        </w:tc>
+        <w:tc>
+          <w:p>
+            <w:pPr>
+              <w:pStyle w:val="Compact"/>
+              <w:jc w:val="right"/>
+            </w:pPr>
+            <w:r>
+              <w:t xml:space="preserve">3.500000</w:t>
+            </w:r>
+          </w:p>
+        </w:tc>
+      </w:tr>
+      <w:tr>
+        <w:tc>
+          <w:p>
+            <w:pPr>
+              <w:pStyle w:val="Compact"/>
+              <w:jc w:val="left"/>
+            </w:pPr>
+            <w:r>
+              <w:t xml:space="preserve">Senior Product Marketing Manager</w:t>
+            </w:r>
+          </w:p>
+        </w:tc>
+        <w:tc>
+          <w:p>
+            <w:pPr>
+              <w:pStyle w:val="Compact"/>
+              <w:jc w:val="right"/>
+            </w:pPr>
+            <w:r>
+              <w:t xml:space="preserve">1</w:t>
+            </w:r>
+          </w:p>
+        </w:tc>
+        <w:tc>
+          <w:p>
+            <w:pPr>
+              <w:pStyle w:val="Compact"/>
+              <w:jc w:val="right"/>
+            </w:pPr>
+            <w:r>
+              <w:t xml:space="preserve">68.00000</w:t>
+            </w:r>
+          </w:p>
+        </w:tc>
+        <w:tc>
+          <w:p>
+            <w:pPr>
+              <w:pStyle w:val="Compact"/>
+              <w:jc w:val="right"/>
+            </w:pPr>
+            <w:r>
+              <w:t xml:space="preserve">4.000000</w:t>
+            </w:r>
+          </w:p>
+        </w:tc>
+      </w:tr>
+    </w:tbl>
     <w:p>
       <w:pPr>
-        <w:pStyle w:val="SourceCode"/>
-      </w:pPr>
-      <w:r>
-        <w:rPr>
-          <w:rStyle w:val="VerbatimChar"/>
-        </w:rPr>
-        <w:t xml:space="preserve">## # A tibble: 7 x 4</w:t>
-      </w:r>
-      <w:r>
-        <w:br/>
-      </w:r>
-      <w:r>
-        <w:rPr>
-          <w:rStyle w:val="VerbatimChar"/>
-        </w:rPr>
-        <w:t xml:space="preserve">##   Job.title                             n roadmap.DEEPScore roadmap.mat_level</w:t>
-      </w:r>
-      <w:r>
-        <w:br/>
-      </w:r>
-      <w:r>
-        <w:rPr>
-          <w:rStyle w:val="VerbatimChar"/>
-        </w:rPr>
-        <w:t xml:space="preserve">##   &lt;fct&gt;                             &lt;int&gt;             &lt;dbl&gt;             &lt;dbl&gt;</w:t>
-      </w:r>
-      <w:r>
-        <w:br/>
-      </w:r>
-      <w:r>
-        <w:rPr>
-          <w:rStyle w:val="VerbatimChar"/>
-        </w:rPr>
-        <w:t xml:space="preserve">## 1 Continuous improvement specialist     1              62                4   </w:t>
-      </w:r>
-      <w:r>
-        <w:br/>
-      </w:r>
-      <w:r>
-        <w:rPr>
-          <w:rStyle w:val="VerbatimChar"/>
-        </w:rPr>
-        <w:t xml:space="preserve">## 2 FP&amp;A                                  1              43                3   </w:t>
-      </w:r>
-      <w:r>
-        <w:br/>
-      </w:r>
-      <w:r>
-        <w:rPr>
-          <w:rStyle w:val="VerbatimChar"/>
-        </w:rPr>
-        <w:t xml:space="preserve">## 3 Head of Product/VP/Director/CPO       1              80                4   </w:t>
-      </w:r>
-      <w:r>
-        <w:br/>
-      </w:r>
-      <w:r>
-        <w:rPr>
-          <w:rStyle w:val="VerbatimChar"/>
-        </w:rPr>
-        <w:t xml:space="preserve">## 4 Lead Product Manager                  1              64                4   </w:t>
-      </w:r>
-      <w:r>
-        <w:br/>
-      </w:r>
-      <w:r>
-        <w:rPr>
-          <w:rStyle w:val="VerbatimChar"/>
-        </w:rPr>
-        <w:t xml:space="preserve">## 5 Product Manager                       4              65                3.75</w:t>
-      </w:r>
-      <w:r>
-        <w:br/>
-      </w:r>
-      <w:r>
-        <w:rPr>
-          <w:rStyle w:val="VerbatimChar"/>
-        </w:rPr>
-        <w:t xml:space="preserve">## 6 Senior Product Manager                3              61.7              3.67</w:t>
-      </w:r>
-      <w:r>
-        <w:br/>
-      </w:r>
-      <w:r>
-        <w:rPr>
-          <w:rStyle w:val="VerbatimChar"/>
-        </w:rPr>
-        <w:t xml:space="preserve">## 7 Senior Product Marketing Manager      1              68                4</w:t>
-      </w:r>
-    </w:p>
-    <w:p>
-      <w:pPr>
-        <w:pStyle w:val="FirstParagraph"/>
+        <w:pStyle w:val="BodyText"/>
       </w:pPr>
       <w:r>
         <w:drawing>
@@ -636,7 +2414,7 @@
                     </pic:cNvPicPr>
                   </pic:nvPicPr>
                   <pic:blipFill>
-                    <a:blip r:embed="rId25"/>
+                    <a:blip r:embed="rId26"/>
                     <a:stretch>
                       <a:fillRect/>
                     </a:stretch>

</xml_diff>

<commit_message>
Data update + coding
Coding for new freetext answers to categorise properly
</commit_message>
<xml_diff>
--- a/outputs/survey-visulisation.docx
+++ b/outputs/survey-visulisation.docx
@@ -82,7 +82,7 @@
         <w:pStyle w:val="Date"/>
       </w:pPr>
       <w:r>
-        <w:t xml:space="preserve">2021-01-28</w:t>
+        <w:t xml:space="preserve">2021-01-31</w:t>
       </w:r>
     </w:p>
     <w:bookmarkStart w:id="22" w:name="organisations"/>
@@ -168,7 +168,7 @@
               <w:jc w:val="center"/>
             </w:pPr>
             <w:r>
-              <w:t xml:space="preserve">Software / IT :26</w:t>
+              <w:t xml:space="preserve">Software / IT :28</w:t>
             </w:r>
           </w:p>
         </w:tc>
@@ -179,7 +179,7 @@
               <w:jc w:val="center"/>
             </w:pPr>
             <w:r>
-              <w:t xml:space="preserve">&lt; 10 : 9</w:t>
+              <w:t xml:space="preserve">&lt; 10 :10</w:t>
             </w:r>
           </w:p>
         </w:tc>
@@ -195,7 +195,7 @@
               <w:jc w:val="center"/>
             </w:pPr>
             <w:r>
-              <w:t xml:space="preserve">Banking / Finance : 7</w:t>
+              <w:t xml:space="preserve">Banking / Finance : 8</w:t>
             </w:r>
           </w:p>
         </w:tc>
@@ -206,7 +206,7 @@
               <w:jc w:val="center"/>
             </w:pPr>
             <w:r>
-              <w:t xml:space="preserve">10-49 : 9</w:t>
+              <w:t xml:space="preserve">10-49 :10</w:t>
             </w:r>
           </w:p>
         </w:tc>
@@ -287,7 +287,7 @@
               <w:jc w:val="center"/>
             </w:pPr>
             <w:r>
-              <w:t xml:space="preserve">&gt;= 4500 : 9</w:t>
+              <w:t xml:space="preserve">&gt;= 4500 :10</w:t>
             </w:r>
           </w:p>
         </w:tc>
@@ -431,7 +431,7 @@
               <w:jc w:val="center"/>
             </w:pPr>
             <w:r>
-              <w:t xml:space="preserve">Less than 4.5 months :18</w:t>
+              <w:t xml:space="preserve">Less than 4.5 months :20</w:t>
             </w:r>
           </w:p>
         </w:tc>
@@ -442,7 +442,7 @@
               <w:jc w:val="center"/>
             </w:pPr>
             <w:r>
-              <w:t xml:space="preserve">More than 12 releases a year :19</w:t>
+              <w:t xml:space="preserve">More than 12 releases a year :20</w:t>
             </w:r>
           </w:p>
         </w:tc>
@@ -453,7 +453,7 @@
               <w:jc w:val="left"/>
             </w:pPr>
             <w:r>
-              <w:t xml:space="preserve">&lt; 4 :15</w:t>
+              <w:t xml:space="preserve">&lt; 4 :17</w:t>
             </w:r>
           </w:p>
         </w:tc>
@@ -469,7 +469,7 @@
               <w:jc w:val="center"/>
             </w:pPr>
             <w:r>
-              <w:t xml:space="preserve">4.5 months to &lt; 9 months :13</w:t>
+              <w:t xml:space="preserve">4.5 months to &lt; 9 months :14</w:t>
             </w:r>
           </w:p>
         </w:tc>
@@ -480,7 +480,7 @@
               <w:jc w:val="center"/>
             </w:pPr>
             <w:r>
-              <w:t xml:space="preserve">5-12 releases a year :12</w:t>
+              <w:t xml:space="preserve">5-12 releases a year :13</w:t>
             </w:r>
           </w:p>
         </w:tc>
@@ -529,7 +529,7 @@
               <w:jc w:val="left"/>
             </w:pPr>
             <w:r>
-              <w:t xml:space="preserve">10-19 : 9</w:t>
+              <w:t xml:space="preserve">10-19 :10</w:t>
             </w:r>
           </w:p>
         </w:tc>
@@ -556,7 +556,7 @@
               <w:jc w:val="center"/>
             </w:pPr>
             <w:r>
-              <w:t xml:space="preserve">About 2 releases per year : 4</w:t>
+              <w:t xml:space="preserve">About 2 releases per year : 5</w:t>
             </w:r>
           </w:p>
         </w:tc>
@@ -1005,6 +1005,282 @@
               <w:jc w:val="right"/>
             </w:pPr>
             <w:r>
+              <w:t xml:space="preserve">5</w:t>
+            </w:r>
+          </w:p>
+        </w:tc>
+        <w:tc>
+          <w:p>
+            <w:pPr>
+              <w:pStyle w:val="Compact"/>
+              <w:jc w:val="right"/>
+            </w:pPr>
+            <w:r>
+              <w:t xml:space="preserve">4.800000</w:t>
+            </w:r>
+          </w:p>
+        </w:tc>
+        <w:tc>
+          <w:p>
+            <w:pPr>
+              <w:pStyle w:val="Compact"/>
+              <w:jc w:val="right"/>
+            </w:pPr>
+            <w:r>
+              <w:t xml:space="preserve">5.000000</w:t>
+            </w:r>
+          </w:p>
+        </w:tc>
+      </w:tr>
+      <w:tr>
+        <w:tc>
+          <w:p>
+            <w:pPr>
+              <w:pStyle w:val="Compact"/>
+              <w:jc w:val="left"/>
+            </w:pPr>
+            <w:r>
+              <w:t xml:space="preserve">Director of Product Design</w:t>
+            </w:r>
+          </w:p>
+        </w:tc>
+        <w:tc>
+          <w:p>
+            <w:pPr>
+              <w:pStyle w:val="Compact"/>
+              <w:jc w:val="right"/>
+            </w:pPr>
+            <w:r>
+              <w:t xml:space="preserve">1</w:t>
+            </w:r>
+          </w:p>
+        </w:tc>
+        <w:tc>
+          <w:p>
+            <w:pPr>
+              <w:pStyle w:val="Compact"/>
+              <w:jc w:val="right"/>
+            </w:pPr>
+            <w:r>
+              <w:t xml:space="preserve">5.000000</w:t>
+            </w:r>
+          </w:p>
+        </w:tc>
+        <w:tc>
+          <w:p>
+            <w:pPr>
+              <w:pStyle w:val="Compact"/>
+              <w:jc w:val="right"/>
+            </w:pPr>
+            <w:r>
+              <w:t xml:space="preserve">4.000000</w:t>
+            </w:r>
+          </w:p>
+        </w:tc>
+      </w:tr>
+      <w:tr>
+        <w:tc>
+          <w:p>
+            <w:pPr>
+              <w:pStyle w:val="Compact"/>
+              <w:jc w:val="left"/>
+            </w:pPr>
+            <w:r>
+              <w:t xml:space="preserve">Engineering Manager</w:t>
+            </w:r>
+          </w:p>
+        </w:tc>
+        <w:tc>
+          <w:p>
+            <w:pPr>
+              <w:pStyle w:val="Compact"/>
+              <w:jc w:val="right"/>
+            </w:pPr>
+            <w:r>
+              <w:t xml:space="preserve">1</w:t>
+            </w:r>
+          </w:p>
+        </w:tc>
+        <w:tc>
+          <w:p>
+            <w:pPr>
+              <w:pStyle w:val="Compact"/>
+              <w:jc w:val="right"/>
+            </w:pPr>
+            <w:r>
+              <w:t xml:space="preserve">5.000000</w:t>
+            </w:r>
+          </w:p>
+        </w:tc>
+        <w:tc>
+          <w:p>
+            <w:pPr>
+              <w:pStyle w:val="Compact"/>
+              <w:jc w:val="right"/>
+            </w:pPr>
+            <w:r>
+              <w:t xml:space="preserve">5.000000</w:t>
+            </w:r>
+          </w:p>
+        </w:tc>
+      </w:tr>
+      <w:tr>
+        <w:tc>
+          <w:p>
+            <w:pPr>
+              <w:pStyle w:val="Compact"/>
+              <w:jc w:val="left"/>
+            </w:pPr>
+            <w:r>
+              <w:t xml:space="preserve">FP&amp;A</w:t>
+            </w:r>
+          </w:p>
+        </w:tc>
+        <w:tc>
+          <w:p>
+            <w:pPr>
+              <w:pStyle w:val="Compact"/>
+              <w:jc w:val="right"/>
+            </w:pPr>
+            <w:r>
+              <w:t xml:space="preserve">1</w:t>
+            </w:r>
+          </w:p>
+        </w:tc>
+        <w:tc>
+          <w:p>
+            <w:pPr>
+              <w:pStyle w:val="Compact"/>
+              <w:jc w:val="right"/>
+            </w:pPr>
+            <w:r>
+              <w:t xml:space="preserve">4.000000</w:t>
+            </w:r>
+          </w:p>
+        </w:tc>
+        <w:tc>
+          <w:p>
+            <w:pPr>
+              <w:pStyle w:val="Compact"/>
+              <w:jc w:val="right"/>
+            </w:pPr>
+            <w:r>
+              <w:t xml:space="preserve">5.000000</w:t>
+            </w:r>
+          </w:p>
+        </w:tc>
+      </w:tr>
+      <w:tr>
+        <w:tc>
+          <w:p>
+            <w:pPr>
+              <w:pStyle w:val="Compact"/>
+              <w:jc w:val="left"/>
+            </w:pPr>
+            <w:r>
+              <w:t xml:space="preserve">Freelancer ( Products &amp; Growth )</w:t>
+            </w:r>
+          </w:p>
+        </w:tc>
+        <w:tc>
+          <w:p>
+            <w:pPr>
+              <w:pStyle w:val="Compact"/>
+              <w:jc w:val="right"/>
+            </w:pPr>
+            <w:r>
+              <w:t xml:space="preserve">1</w:t>
+            </w:r>
+          </w:p>
+        </w:tc>
+        <w:tc>
+          <w:p>
+            <w:pPr>
+              <w:pStyle w:val="Compact"/>
+              <w:jc w:val="right"/>
+            </w:pPr>
+            <w:r>
+              <w:t xml:space="preserve">4.000000</w:t>
+            </w:r>
+          </w:p>
+        </w:tc>
+        <w:tc>
+          <w:p>
+            <w:pPr>
+              <w:pStyle w:val="Compact"/>
+              <w:jc w:val="right"/>
+            </w:pPr>
+            <w:r>
+              <w:t xml:space="preserve">4.000000</w:t>
+            </w:r>
+          </w:p>
+        </w:tc>
+      </w:tr>
+      <w:tr>
+        <w:tc>
+          <w:p>
+            <w:pPr>
+              <w:pStyle w:val="Compact"/>
+              <w:jc w:val="left"/>
+            </w:pPr>
+            <w:r>
+              <w:t xml:space="preserve">Head of Product/VP/Director/CPO</w:t>
+            </w:r>
+          </w:p>
+        </w:tc>
+        <w:tc>
+          <w:p>
+            <w:pPr>
+              <w:pStyle w:val="Compact"/>
+              <w:jc w:val="right"/>
+            </w:pPr>
+            <w:r>
+              <w:t xml:space="preserve">8</w:t>
+            </w:r>
+          </w:p>
+        </w:tc>
+        <w:tc>
+          <w:p>
+            <w:pPr>
+              <w:pStyle w:val="Compact"/>
+              <w:jc w:val="right"/>
+            </w:pPr>
+            <w:r>
+              <w:t xml:space="preserve">3.375000</w:t>
+            </w:r>
+          </w:p>
+        </w:tc>
+        <w:tc>
+          <w:p>
+            <w:pPr>
+              <w:pStyle w:val="Compact"/>
+              <w:jc w:val="right"/>
+            </w:pPr>
+            <w:r>
+              <w:t xml:space="preserve">4.250000</w:t>
+            </w:r>
+          </w:p>
+        </w:tc>
+      </w:tr>
+      <w:tr>
+        <w:tc>
+          <w:p>
+            <w:pPr>
+              <w:pStyle w:val="Compact"/>
+              <w:jc w:val="left"/>
+            </w:pPr>
+            <w:r>
+              <w:t xml:space="preserve">Lead Product Manager</w:t>
+            </w:r>
+          </w:p>
+        </w:tc>
+        <w:tc>
+          <w:p>
+            <w:pPr>
+              <w:pStyle w:val="Compact"/>
+              <w:jc w:val="right"/>
+            </w:pPr>
+            <w:r>
               <w:t xml:space="preserve">4</w:t>
             </w:r>
           </w:p>
@@ -1016,7 +1292,42 @@
               <w:jc w:val="right"/>
             </w:pPr>
             <w:r>
-              <w:t xml:space="preserve">4.750000</w:t>
+              <w:t xml:space="preserve">4.500000</w:t>
+            </w:r>
+          </w:p>
+        </w:tc>
+        <w:tc>
+          <w:p>
+            <w:pPr>
+              <w:pStyle w:val="Compact"/>
+              <w:jc w:val="right"/>
+            </w:pPr>
+            <w:r>
+              <w:t xml:space="preserve">4.500000</w:t>
+            </w:r>
+          </w:p>
+        </w:tc>
+      </w:tr>
+      <w:tr>
+        <w:tc>
+          <w:p>
+            <w:pPr>
+              <w:pStyle w:val="Compact"/>
+              <w:jc w:val="left"/>
+            </w:pPr>
+            <w:r>
+              <w:t xml:space="preserve">Operational Manager</w:t>
+            </w:r>
+          </w:p>
+        </w:tc>
+        <w:tc>
+          <w:p>
+            <w:pPr>
+              <w:pStyle w:val="Compact"/>
+              <w:jc w:val="right"/>
+            </w:pPr>
+            <w:r>
+              <w:t xml:space="preserve">2</w:t>
             </w:r>
           </w:p>
         </w:tc>
@@ -1031,6 +1342,17 @@
             </w:r>
           </w:p>
         </w:tc>
+        <w:tc>
+          <w:p>
+            <w:pPr>
+              <w:pStyle w:val="Compact"/>
+              <w:jc w:val="right"/>
+            </w:pPr>
+            <w:r>
+              <w:t xml:space="preserve">4.000000</w:t>
+            </w:r>
+          </w:p>
+        </w:tc>
       </w:tr>
       <w:tr>
         <w:tc>
@@ -1040,7 +1362,7 @@
               <w:jc w:val="left"/>
             </w:pPr>
             <w:r>
-              <w:t xml:space="preserve">Director of Product Design</w:t>
+              <w:t xml:space="preserve">Product Consultant</w:t>
             </w:r>
           </w:p>
         </w:tc>
@@ -1062,21 +1384,21 @@
               <w:jc w:val="right"/>
             </w:pPr>
             <w:r>
-              <w:t xml:space="preserve">5.000000</w:t>
-            </w:r>
-          </w:p>
-        </w:tc>
-        <w:tc>
-          <w:p>
-            <w:pPr>
-              <w:pStyle w:val="Compact"/>
-              <w:jc w:val="right"/>
-            </w:pPr>
-            <w:r>
               <w:t xml:space="preserve">4.000000</w:t>
             </w:r>
           </w:p>
         </w:tc>
+        <w:tc>
+          <w:p>
+            <w:pPr>
+              <w:pStyle w:val="Compact"/>
+              <w:jc w:val="right"/>
+            </w:pPr>
+            <w:r>
+              <w:t xml:space="preserve">4.000000</w:t>
+            </w:r>
+          </w:p>
+        </w:tc>
       </w:tr>
       <w:tr>
         <w:tc>
@@ -1086,64 +1408,29 @@
               <w:jc w:val="left"/>
             </w:pPr>
             <w:r>
-              <w:t xml:space="preserve">Engineering Manager</w:t>
-            </w:r>
-          </w:p>
-        </w:tc>
-        <w:tc>
-          <w:p>
-            <w:pPr>
-              <w:pStyle w:val="Compact"/>
-              <w:jc w:val="right"/>
-            </w:pPr>
-            <w:r>
-              <w:t xml:space="preserve">1</w:t>
-            </w:r>
-          </w:p>
-        </w:tc>
-        <w:tc>
-          <w:p>
-            <w:pPr>
-              <w:pStyle w:val="Compact"/>
-              <w:jc w:val="right"/>
-            </w:pPr>
-            <w:r>
-              <w:t xml:space="preserve">5.000000</w:t>
-            </w:r>
-          </w:p>
-        </w:tc>
-        <w:tc>
-          <w:p>
-            <w:pPr>
-              <w:pStyle w:val="Compact"/>
-              <w:jc w:val="right"/>
-            </w:pPr>
-            <w:r>
-              <w:t xml:space="preserve">5.000000</w:t>
-            </w:r>
-          </w:p>
-        </w:tc>
-      </w:tr>
-      <w:tr>
-        <w:tc>
-          <w:p>
-            <w:pPr>
-              <w:pStyle w:val="Compact"/>
-              <w:jc w:val="left"/>
-            </w:pPr>
-            <w:r>
-              <w:t xml:space="preserve">FP&amp;A</w:t>
-            </w:r>
-          </w:p>
-        </w:tc>
-        <w:tc>
-          <w:p>
-            <w:pPr>
-              <w:pStyle w:val="Compact"/>
-              <w:jc w:val="right"/>
-            </w:pPr>
-            <w:r>
-              <w:t xml:space="preserve">1</w:t>
+              <w:t xml:space="preserve">Product Manager</w:t>
+            </w:r>
+          </w:p>
+        </w:tc>
+        <w:tc>
+          <w:p>
+            <w:pPr>
+              <w:pStyle w:val="Compact"/>
+              <w:jc w:val="right"/>
+            </w:pPr>
+            <w:r>
+              <w:t xml:space="preserve">12</w:t>
+            </w:r>
+          </w:p>
+        </w:tc>
+        <w:tc>
+          <w:p>
+            <w:pPr>
+              <w:pStyle w:val="Compact"/>
+              <w:jc w:val="right"/>
+            </w:pPr>
+            <w:r>
+              <w:t xml:space="preserve">3.583333</w:t>
             </w:r>
           </w:p>
         </w:tc>
@@ -1155,293 +1442,6 @@
             </w:pPr>
             <w:r>
               <w:t xml:space="preserve">4.000000</w:t>
-            </w:r>
-          </w:p>
-        </w:tc>
-        <w:tc>
-          <w:p>
-            <w:pPr>
-              <w:pStyle w:val="Compact"/>
-              <w:jc w:val="right"/>
-            </w:pPr>
-            <w:r>
-              <w:t xml:space="preserve">5.000000</w:t>
-            </w:r>
-          </w:p>
-        </w:tc>
-      </w:tr>
-      <w:tr>
-        <w:tc>
-          <w:p>
-            <w:pPr>
-              <w:pStyle w:val="Compact"/>
-              <w:jc w:val="left"/>
-            </w:pPr>
-            <w:r>
-              <w:t xml:space="preserve">Freelancer ( Products &amp; Growth )</w:t>
-            </w:r>
-          </w:p>
-        </w:tc>
-        <w:tc>
-          <w:p>
-            <w:pPr>
-              <w:pStyle w:val="Compact"/>
-              <w:jc w:val="right"/>
-            </w:pPr>
-            <w:r>
-              <w:t xml:space="preserve">1</w:t>
-            </w:r>
-          </w:p>
-        </w:tc>
-        <w:tc>
-          <w:p>
-            <w:pPr>
-              <w:pStyle w:val="Compact"/>
-              <w:jc w:val="right"/>
-            </w:pPr>
-            <w:r>
-              <w:t xml:space="preserve">4.000000</w:t>
-            </w:r>
-          </w:p>
-        </w:tc>
-        <w:tc>
-          <w:p>
-            <w:pPr>
-              <w:pStyle w:val="Compact"/>
-              <w:jc w:val="right"/>
-            </w:pPr>
-            <w:r>
-              <w:t xml:space="preserve">4.000000</w:t>
-            </w:r>
-          </w:p>
-        </w:tc>
-      </w:tr>
-      <w:tr>
-        <w:tc>
-          <w:p>
-            <w:pPr>
-              <w:pStyle w:val="Compact"/>
-              <w:jc w:val="left"/>
-            </w:pPr>
-            <w:r>
-              <w:t xml:space="preserve">Head of Product/VP/Director/CPO</w:t>
-            </w:r>
-          </w:p>
-        </w:tc>
-        <w:tc>
-          <w:p>
-            <w:pPr>
-              <w:pStyle w:val="Compact"/>
-              <w:jc w:val="right"/>
-            </w:pPr>
-            <w:r>
-              <w:t xml:space="preserve">8</w:t>
-            </w:r>
-          </w:p>
-        </w:tc>
-        <w:tc>
-          <w:p>
-            <w:pPr>
-              <w:pStyle w:val="Compact"/>
-              <w:jc w:val="right"/>
-            </w:pPr>
-            <w:r>
-              <w:t xml:space="preserve">3.375000</w:t>
-            </w:r>
-          </w:p>
-        </w:tc>
-        <w:tc>
-          <w:p>
-            <w:pPr>
-              <w:pStyle w:val="Compact"/>
-              <w:jc w:val="right"/>
-            </w:pPr>
-            <w:r>
-              <w:t xml:space="preserve">4.250000</w:t>
-            </w:r>
-          </w:p>
-        </w:tc>
-      </w:tr>
-      <w:tr>
-        <w:tc>
-          <w:p>
-            <w:pPr>
-              <w:pStyle w:val="Compact"/>
-              <w:jc w:val="left"/>
-            </w:pPr>
-            <w:r>
-              <w:t xml:space="preserve">Lead Product Manager</w:t>
-            </w:r>
-          </w:p>
-        </w:tc>
-        <w:tc>
-          <w:p>
-            <w:pPr>
-              <w:pStyle w:val="Compact"/>
-              <w:jc w:val="right"/>
-            </w:pPr>
-            <w:r>
-              <w:t xml:space="preserve">3</w:t>
-            </w:r>
-          </w:p>
-        </w:tc>
-        <w:tc>
-          <w:p>
-            <w:pPr>
-              <w:pStyle w:val="Compact"/>
-              <w:jc w:val="right"/>
-            </w:pPr>
-            <w:r>
-              <w:t xml:space="preserve">4.666667</w:t>
-            </w:r>
-          </w:p>
-        </w:tc>
-        <w:tc>
-          <w:p>
-            <w:pPr>
-              <w:pStyle w:val="Compact"/>
-              <w:jc w:val="right"/>
-            </w:pPr>
-            <w:r>
-              <w:t xml:space="preserve">4.333333</w:t>
-            </w:r>
-          </w:p>
-        </w:tc>
-      </w:tr>
-      <w:tr>
-        <w:tc>
-          <w:p>
-            <w:pPr>
-              <w:pStyle w:val="Compact"/>
-              <w:jc w:val="left"/>
-            </w:pPr>
-            <w:r>
-              <w:t xml:space="preserve">Operational Manager</w:t>
-            </w:r>
-          </w:p>
-        </w:tc>
-        <w:tc>
-          <w:p>
-            <w:pPr>
-              <w:pStyle w:val="Compact"/>
-              <w:jc w:val="right"/>
-            </w:pPr>
-            <w:r>
-              <w:t xml:space="preserve">2</w:t>
-            </w:r>
-          </w:p>
-        </w:tc>
-        <w:tc>
-          <w:p>
-            <w:pPr>
-              <w:pStyle w:val="Compact"/>
-              <w:jc w:val="right"/>
-            </w:pPr>
-            <w:r>
-              <w:t xml:space="preserve">5.000000</w:t>
-            </w:r>
-          </w:p>
-        </w:tc>
-        <w:tc>
-          <w:p>
-            <w:pPr>
-              <w:pStyle w:val="Compact"/>
-              <w:jc w:val="right"/>
-            </w:pPr>
-            <w:r>
-              <w:t xml:space="preserve">4.000000</w:t>
-            </w:r>
-          </w:p>
-        </w:tc>
-      </w:tr>
-      <w:tr>
-        <w:tc>
-          <w:p>
-            <w:pPr>
-              <w:pStyle w:val="Compact"/>
-              <w:jc w:val="left"/>
-            </w:pPr>
-            <w:r>
-              <w:t xml:space="preserve">Product Consultant</w:t>
-            </w:r>
-          </w:p>
-        </w:tc>
-        <w:tc>
-          <w:p>
-            <w:pPr>
-              <w:pStyle w:val="Compact"/>
-              <w:jc w:val="right"/>
-            </w:pPr>
-            <w:r>
-              <w:t xml:space="preserve">1</w:t>
-            </w:r>
-          </w:p>
-        </w:tc>
-        <w:tc>
-          <w:p>
-            <w:pPr>
-              <w:pStyle w:val="Compact"/>
-              <w:jc w:val="right"/>
-            </w:pPr>
-            <w:r>
-              <w:t xml:space="preserve">4.000000</w:t>
-            </w:r>
-          </w:p>
-        </w:tc>
-        <w:tc>
-          <w:p>
-            <w:pPr>
-              <w:pStyle w:val="Compact"/>
-              <w:jc w:val="right"/>
-            </w:pPr>
-            <w:r>
-              <w:t xml:space="preserve">4.000000</w:t>
-            </w:r>
-          </w:p>
-        </w:tc>
-      </w:tr>
-      <w:tr>
-        <w:tc>
-          <w:p>
-            <w:pPr>
-              <w:pStyle w:val="Compact"/>
-              <w:jc w:val="left"/>
-            </w:pPr>
-            <w:r>
-              <w:t xml:space="preserve">Product Manager</w:t>
-            </w:r>
-          </w:p>
-        </w:tc>
-        <w:tc>
-          <w:p>
-            <w:pPr>
-              <w:pStyle w:val="Compact"/>
-              <w:jc w:val="right"/>
-            </w:pPr>
-            <w:r>
-              <w:t xml:space="preserve">11</w:t>
-            </w:r>
-          </w:p>
-        </w:tc>
-        <w:tc>
-          <w:p>
-            <w:pPr>
-              <w:pStyle w:val="Compact"/>
-              <w:jc w:val="right"/>
-            </w:pPr>
-            <w:r>
-              <w:t xml:space="preserve">3.545454</w:t>
-            </w:r>
-          </w:p>
-        </w:tc>
-        <w:tc>
-          <w:p>
-            <w:pPr>
-              <w:pStyle w:val="Compact"/>
-              <w:jc w:val="right"/>
-            </w:pPr>
-            <w:r>
-              <w:t xml:space="preserve">3.909091</w:t>
             </w:r>
           </w:p>
         </w:tc>
@@ -2131,6 +2131,577 @@
               <w:jc w:val="right"/>
             </w:pPr>
             <w:r>
+              <w:t xml:space="preserve">60.00000</w:t>
+            </w:r>
+          </w:p>
+        </w:tc>
+        <w:tc>
+          <w:p>
+            <w:pPr>
+              <w:pStyle w:val="Compact"/>
+              <w:jc w:val="right"/>
+            </w:pPr>
+            <w:r>
+              <w:t xml:space="preserve">60.00000</w:t>
+            </w:r>
+          </w:p>
+        </w:tc>
+        <w:tc>
+          <w:p>
+            <w:pPr>
+              <w:pStyle w:val="Compact"/>
+              <w:jc w:val="right"/>
+            </w:pPr>
+            <w:r>
+              <w:t xml:space="preserve">60.00000</w:t>
+            </w:r>
+          </w:p>
+        </w:tc>
+        <w:tc>
+          <w:p>
+            <w:pPr>
+              <w:pStyle w:val="Compact"/>
+              <w:jc w:val="right"/>
+            </w:pPr>
+            <w:r>
+              <w:t xml:space="preserve">60.00000</w:t>
+            </w:r>
+          </w:p>
+        </w:tc>
+        <w:tc>
+          <w:p>
+            <w:pPr>
+              <w:pStyle w:val="Compact"/>
+              <w:jc w:val="right"/>
+            </w:pPr>
+            <w:r>
+              <w:t xml:space="preserve">20.000000</w:t>
+            </w:r>
+          </w:p>
+        </w:tc>
+        <w:tc>
+          <w:p>
+            <w:pPr>
+              <w:pStyle w:val="Compact"/>
+              <w:jc w:val="right"/>
+            </w:pPr>
+            <w:r>
+              <w:t xml:space="preserve">20.000000</w:t>
+            </w:r>
+          </w:p>
+        </w:tc>
+        <w:tc>
+          <w:p>
+            <w:pPr>
+              <w:pStyle w:val="Compact"/>
+              <w:jc w:val="right"/>
+            </w:pPr>
+            <w:r>
+              <w:t xml:space="preserve">20.00000</w:t>
+            </w:r>
+          </w:p>
+        </w:tc>
+        <w:tc>
+          <w:p>
+            <w:pPr>
+              <w:pStyle w:val="Compact"/>
+              <w:jc w:val="right"/>
+            </w:pPr>
+            <w:r>
+              <w:t xml:space="preserve">0</w:t>
+            </w:r>
+          </w:p>
+        </w:tc>
+        <w:tc>
+          <w:p>
+            <w:pPr>
+              <w:pStyle w:val="Compact"/>
+              <w:jc w:val="right"/>
+            </w:pPr>
+            <w:r>
+              <w:t xml:space="preserve">0</w:t>
+            </w:r>
+          </w:p>
+        </w:tc>
+      </w:tr>
+      <w:tr>
+        <w:tc>
+          <w:p>
+            <w:pPr>
+              <w:pStyle w:val="Compact"/>
+              <w:jc w:val="left"/>
+            </w:pPr>
+            <w:r>
+              <w:t xml:space="preserve">Director of Product Design</w:t>
+            </w:r>
+          </w:p>
+        </w:tc>
+        <w:tc>
+          <w:p>
+            <w:pPr>
+              <w:pStyle w:val="Compact"/>
+              <w:jc w:val="right"/>
+            </w:pPr>
+            <w:r>
+              <w:t xml:space="preserve">0.00000</w:t>
+            </w:r>
+          </w:p>
+        </w:tc>
+        <w:tc>
+          <w:p>
+            <w:pPr>
+              <w:pStyle w:val="Compact"/>
+              <w:jc w:val="right"/>
+            </w:pPr>
+            <w:r>
+              <w:t xml:space="preserve">0.00000</w:t>
+            </w:r>
+          </w:p>
+        </w:tc>
+        <w:tc>
+          <w:p>
+            <w:pPr>
+              <w:pStyle w:val="Compact"/>
+              <w:jc w:val="right"/>
+            </w:pPr>
+            <w:r>
+              <w:t xml:space="preserve">0.00000</w:t>
+            </w:r>
+          </w:p>
+        </w:tc>
+        <w:tc>
+          <w:p>
+            <w:pPr>
+              <w:pStyle w:val="Compact"/>
+              <w:jc w:val="right"/>
+            </w:pPr>
+            <w:r>
+              <w:t xml:space="preserve">100.00000</w:t>
+            </w:r>
+          </w:p>
+        </w:tc>
+        <w:tc>
+          <w:p>
+            <w:pPr>
+              <w:pStyle w:val="Compact"/>
+              <w:jc w:val="right"/>
+            </w:pPr>
+            <w:r>
+              <w:t xml:space="preserve">0.000000</w:t>
+            </w:r>
+          </w:p>
+        </w:tc>
+        <w:tc>
+          <w:p>
+            <w:pPr>
+              <w:pStyle w:val="Compact"/>
+              <w:jc w:val="right"/>
+            </w:pPr>
+            <w:r>
+              <w:t xml:space="preserve">0.000000</w:t>
+            </w:r>
+          </w:p>
+        </w:tc>
+        <w:tc>
+          <w:p>
+            <w:pPr>
+              <w:pStyle w:val="Compact"/>
+              <w:jc w:val="right"/>
+            </w:pPr>
+            <w:r>
+              <w:t xml:space="preserve">0.00000</w:t>
+            </w:r>
+          </w:p>
+        </w:tc>
+        <w:tc>
+          <w:p>
+            <w:pPr>
+              <w:pStyle w:val="Compact"/>
+              <w:jc w:val="right"/>
+            </w:pPr>
+            <w:r>
+              <w:t xml:space="preserve">0</w:t>
+            </w:r>
+          </w:p>
+        </w:tc>
+        <w:tc>
+          <w:p>
+            <w:pPr>
+              <w:pStyle w:val="Compact"/>
+              <w:jc w:val="right"/>
+            </w:pPr>
+            <w:r>
+              <w:t xml:space="preserve">0</w:t>
+            </w:r>
+          </w:p>
+        </w:tc>
+      </w:tr>
+      <w:tr>
+        <w:tc>
+          <w:p>
+            <w:pPr>
+              <w:pStyle w:val="Compact"/>
+              <w:jc w:val="left"/>
+            </w:pPr>
+            <w:r>
+              <w:t xml:space="preserve">Engineering Manager</w:t>
+            </w:r>
+          </w:p>
+        </w:tc>
+        <w:tc>
+          <w:p>
+            <w:pPr>
+              <w:pStyle w:val="Compact"/>
+              <w:jc w:val="right"/>
+            </w:pPr>
+            <w:r>
+              <w:t xml:space="preserve">100.00000</w:t>
+            </w:r>
+          </w:p>
+        </w:tc>
+        <w:tc>
+          <w:p>
+            <w:pPr>
+              <w:pStyle w:val="Compact"/>
+              <w:jc w:val="right"/>
+            </w:pPr>
+            <w:r>
+              <w:t xml:space="preserve">0.00000</w:t>
+            </w:r>
+          </w:p>
+        </w:tc>
+        <w:tc>
+          <w:p>
+            <w:pPr>
+              <w:pStyle w:val="Compact"/>
+              <w:jc w:val="right"/>
+            </w:pPr>
+            <w:r>
+              <w:t xml:space="preserve">0.00000</w:t>
+            </w:r>
+          </w:p>
+        </w:tc>
+        <w:tc>
+          <w:p>
+            <w:pPr>
+              <w:pStyle w:val="Compact"/>
+              <w:jc w:val="right"/>
+            </w:pPr>
+            <w:r>
+              <w:t xml:space="preserve">100.00000</w:t>
+            </w:r>
+          </w:p>
+        </w:tc>
+        <w:tc>
+          <w:p>
+            <w:pPr>
+              <w:pStyle w:val="Compact"/>
+              <w:jc w:val="right"/>
+            </w:pPr>
+            <w:r>
+              <w:t xml:space="preserve">0.000000</w:t>
+            </w:r>
+          </w:p>
+        </w:tc>
+        <w:tc>
+          <w:p>
+            <w:pPr>
+              <w:pStyle w:val="Compact"/>
+              <w:jc w:val="right"/>
+            </w:pPr>
+            <w:r>
+              <w:t xml:space="preserve">0.000000</w:t>
+            </w:r>
+          </w:p>
+        </w:tc>
+        <w:tc>
+          <w:p>
+            <w:pPr>
+              <w:pStyle w:val="Compact"/>
+              <w:jc w:val="right"/>
+            </w:pPr>
+            <w:r>
+              <w:t xml:space="preserve">0.00000</w:t>
+            </w:r>
+          </w:p>
+        </w:tc>
+        <w:tc>
+          <w:p>
+            <w:pPr>
+              <w:pStyle w:val="Compact"/>
+              <w:jc w:val="right"/>
+            </w:pPr>
+            <w:r>
+              <w:t xml:space="preserve">0</w:t>
+            </w:r>
+          </w:p>
+        </w:tc>
+        <w:tc>
+          <w:p>
+            <w:pPr>
+              <w:pStyle w:val="Compact"/>
+              <w:jc w:val="right"/>
+            </w:pPr>
+            <w:r>
+              <w:t xml:space="preserve">0</w:t>
+            </w:r>
+          </w:p>
+        </w:tc>
+      </w:tr>
+      <w:tr>
+        <w:tc>
+          <w:p>
+            <w:pPr>
+              <w:pStyle w:val="Compact"/>
+              <w:jc w:val="left"/>
+            </w:pPr>
+            <w:r>
+              <w:t xml:space="preserve">FP&amp;A</w:t>
+            </w:r>
+          </w:p>
+        </w:tc>
+        <w:tc>
+          <w:p>
+            <w:pPr>
+              <w:pStyle w:val="Compact"/>
+              <w:jc w:val="right"/>
+            </w:pPr>
+            <w:r>
+              <w:t xml:space="preserve">0.00000</w:t>
+            </w:r>
+          </w:p>
+        </w:tc>
+        <w:tc>
+          <w:p>
+            <w:pPr>
+              <w:pStyle w:val="Compact"/>
+              <w:jc w:val="right"/>
+            </w:pPr>
+            <w:r>
+              <w:t xml:space="preserve">0.00000</w:t>
+            </w:r>
+          </w:p>
+        </w:tc>
+        <w:tc>
+          <w:p>
+            <w:pPr>
+              <w:pStyle w:val="Compact"/>
+              <w:jc w:val="right"/>
+            </w:pPr>
+            <w:r>
+              <w:t xml:space="preserve">0.00000</w:t>
+            </w:r>
+          </w:p>
+        </w:tc>
+        <w:tc>
+          <w:p>
+            <w:pPr>
+              <w:pStyle w:val="Compact"/>
+              <w:jc w:val="right"/>
+            </w:pPr>
+            <w:r>
+              <w:t xml:space="preserve">0.00000</w:t>
+            </w:r>
+          </w:p>
+        </w:tc>
+        <w:tc>
+          <w:p>
+            <w:pPr>
+              <w:pStyle w:val="Compact"/>
+              <w:jc w:val="right"/>
+            </w:pPr>
+            <w:r>
+              <w:t xml:space="preserve">0.000000</w:t>
+            </w:r>
+          </w:p>
+        </w:tc>
+        <w:tc>
+          <w:p>
+            <w:pPr>
+              <w:pStyle w:val="Compact"/>
+              <w:jc w:val="right"/>
+            </w:pPr>
+            <w:r>
+              <w:t xml:space="preserve">0.000000</w:t>
+            </w:r>
+          </w:p>
+        </w:tc>
+        <w:tc>
+          <w:p>
+            <w:pPr>
+              <w:pStyle w:val="Compact"/>
+              <w:jc w:val="right"/>
+            </w:pPr>
+            <w:r>
+              <w:t xml:space="preserve">0.00000</w:t>
+            </w:r>
+          </w:p>
+        </w:tc>
+        <w:tc>
+          <w:p>
+            <w:pPr>
+              <w:pStyle w:val="Compact"/>
+              <w:jc w:val="right"/>
+            </w:pPr>
+            <w:r>
+              <w:t xml:space="preserve">0</w:t>
+            </w:r>
+          </w:p>
+        </w:tc>
+        <w:tc>
+          <w:p>
+            <w:pPr>
+              <w:pStyle w:val="Compact"/>
+              <w:jc w:val="right"/>
+            </w:pPr>
+            <w:r>
+              <w:t xml:space="preserve">0</w:t>
+            </w:r>
+          </w:p>
+        </w:tc>
+      </w:tr>
+      <w:tr>
+        <w:tc>
+          <w:p>
+            <w:pPr>
+              <w:pStyle w:val="Compact"/>
+              <w:jc w:val="left"/>
+            </w:pPr>
+            <w:r>
+              <w:t xml:space="preserve">Freelancer ( Products &amp; Growth )</w:t>
+            </w:r>
+          </w:p>
+        </w:tc>
+        <w:tc>
+          <w:p>
+            <w:pPr>
+              <w:pStyle w:val="Compact"/>
+              <w:jc w:val="right"/>
+            </w:pPr>
+            <w:r>
+              <w:t xml:space="preserve">0.00000</w:t>
+            </w:r>
+          </w:p>
+        </w:tc>
+        <w:tc>
+          <w:p>
+            <w:pPr>
+              <w:pStyle w:val="Compact"/>
+              <w:jc w:val="right"/>
+            </w:pPr>
+            <w:r>
+              <w:t xml:space="preserve">100.00000</w:t>
+            </w:r>
+          </w:p>
+        </w:tc>
+        <w:tc>
+          <w:p>
+            <w:pPr>
+              <w:pStyle w:val="Compact"/>
+              <w:jc w:val="right"/>
+            </w:pPr>
+            <w:r>
+              <w:t xml:space="preserve">100.00000</w:t>
+            </w:r>
+          </w:p>
+        </w:tc>
+        <w:tc>
+          <w:p>
+            <w:pPr>
+              <w:pStyle w:val="Compact"/>
+              <w:jc w:val="right"/>
+            </w:pPr>
+            <w:r>
+              <w:t xml:space="preserve">100.00000</w:t>
+            </w:r>
+          </w:p>
+        </w:tc>
+        <w:tc>
+          <w:p>
+            <w:pPr>
+              <w:pStyle w:val="Compact"/>
+              <w:jc w:val="right"/>
+            </w:pPr>
+            <w:r>
+              <w:t xml:space="preserve">0.000000</w:t>
+            </w:r>
+          </w:p>
+        </w:tc>
+        <w:tc>
+          <w:p>
+            <w:pPr>
+              <w:pStyle w:val="Compact"/>
+              <w:jc w:val="right"/>
+            </w:pPr>
+            <w:r>
+              <w:t xml:space="preserve">0.000000</w:t>
+            </w:r>
+          </w:p>
+        </w:tc>
+        <w:tc>
+          <w:p>
+            <w:pPr>
+              <w:pStyle w:val="Compact"/>
+              <w:jc w:val="right"/>
+            </w:pPr>
+            <w:r>
+              <w:t xml:space="preserve">0.00000</w:t>
+            </w:r>
+          </w:p>
+        </w:tc>
+        <w:tc>
+          <w:p>
+            <w:pPr>
+              <w:pStyle w:val="Compact"/>
+              <w:jc w:val="right"/>
+            </w:pPr>
+            <w:r>
+              <w:t xml:space="preserve">0</w:t>
+            </w:r>
+          </w:p>
+        </w:tc>
+        <w:tc>
+          <w:p>
+            <w:pPr>
+              <w:pStyle w:val="Compact"/>
+              <w:jc w:val="right"/>
+            </w:pPr>
+            <w:r>
+              <w:t xml:space="preserve">0</w:t>
+            </w:r>
+          </w:p>
+        </w:tc>
+      </w:tr>
+      <w:tr>
+        <w:tc>
+          <w:p>
+            <w:pPr>
+              <w:pStyle w:val="Compact"/>
+              <w:jc w:val="left"/>
+            </w:pPr>
+            <w:r>
+              <w:t xml:space="preserve">Head of Product/VP/Director/CPO</w:t>
+            </w:r>
+          </w:p>
+        </w:tc>
+        <w:tc>
+          <w:p>
+            <w:pPr>
+              <w:pStyle w:val="Compact"/>
+              <w:jc w:val="right"/>
+            </w:pPr>
+            <w:r>
+              <w:t xml:space="preserve">25.00000</w:t>
+            </w:r>
+          </w:p>
+        </w:tc>
+        <w:tc>
+          <w:p>
+            <w:pPr>
+              <w:pStyle w:val="Compact"/>
+              <w:jc w:val="right"/>
+            </w:pPr>
+            <w:r>
               <w:t xml:space="preserve">75.00000</w:t>
             </w:r>
           </w:p>
@@ -2142,6 +2713,107 @@
               <w:jc w:val="right"/>
             </w:pPr>
             <w:r>
+              <w:t xml:space="preserve">50.00000</w:t>
+            </w:r>
+          </w:p>
+        </w:tc>
+        <w:tc>
+          <w:p>
+            <w:pPr>
+              <w:pStyle w:val="Compact"/>
+              <w:jc w:val="right"/>
+            </w:pPr>
+            <w:r>
+              <w:t xml:space="preserve">87.50000</w:t>
+            </w:r>
+          </w:p>
+        </w:tc>
+        <w:tc>
+          <w:p>
+            <w:pPr>
+              <w:pStyle w:val="Compact"/>
+              <w:jc w:val="right"/>
+            </w:pPr>
+            <w:r>
+              <w:t xml:space="preserve">0.000000</w:t>
+            </w:r>
+          </w:p>
+        </w:tc>
+        <w:tc>
+          <w:p>
+            <w:pPr>
+              <w:pStyle w:val="Compact"/>
+              <w:jc w:val="right"/>
+            </w:pPr>
+            <w:r>
+              <w:t xml:space="preserve">0.000000</w:t>
+            </w:r>
+          </w:p>
+        </w:tc>
+        <w:tc>
+          <w:p>
+            <w:pPr>
+              <w:pStyle w:val="Compact"/>
+              <w:jc w:val="right"/>
+            </w:pPr>
+            <w:r>
+              <w:t xml:space="preserve">0.00000</w:t>
+            </w:r>
+          </w:p>
+        </w:tc>
+        <w:tc>
+          <w:p>
+            <w:pPr>
+              <w:pStyle w:val="Compact"/>
+              <w:jc w:val="right"/>
+            </w:pPr>
+            <w:r>
+              <w:t xml:space="preserve">0</w:t>
+            </w:r>
+          </w:p>
+        </w:tc>
+        <w:tc>
+          <w:p>
+            <w:pPr>
+              <w:pStyle w:val="Compact"/>
+              <w:jc w:val="right"/>
+            </w:pPr>
+            <w:r>
+              <w:t xml:space="preserve">0</w:t>
+            </w:r>
+          </w:p>
+        </w:tc>
+      </w:tr>
+      <w:tr>
+        <w:tc>
+          <w:p>
+            <w:pPr>
+              <w:pStyle w:val="Compact"/>
+              <w:jc w:val="left"/>
+            </w:pPr>
+            <w:r>
+              <w:t xml:space="preserve">Lead Product Manager</w:t>
+            </w:r>
+          </w:p>
+        </w:tc>
+        <w:tc>
+          <w:p>
+            <w:pPr>
+              <w:pStyle w:val="Compact"/>
+              <w:jc w:val="right"/>
+            </w:pPr>
+            <w:r>
+              <w:t xml:space="preserve">50.00000</w:t>
+            </w:r>
+          </w:p>
+        </w:tc>
+        <w:tc>
+          <w:p>
+            <w:pPr>
+              <w:pStyle w:val="Compact"/>
+              <w:jc w:val="right"/>
+            </w:pPr>
+            <w:r>
               <w:t xml:space="preserve">75.00000</w:t>
             </w:r>
           </w:p>
@@ -2164,6 +2836,342 @@
               <w:jc w:val="right"/>
             </w:pPr>
             <w:r>
+              <w:t xml:space="preserve">50.00000</w:t>
+            </w:r>
+          </w:p>
+        </w:tc>
+        <w:tc>
+          <w:p>
+            <w:pPr>
+              <w:pStyle w:val="Compact"/>
+              <w:jc w:val="right"/>
+            </w:pPr>
+            <w:r>
+              <w:t xml:space="preserve">0.000000</w:t>
+            </w:r>
+          </w:p>
+        </w:tc>
+        <w:tc>
+          <w:p>
+            <w:pPr>
+              <w:pStyle w:val="Compact"/>
+              <w:jc w:val="right"/>
+            </w:pPr>
+            <w:r>
+              <w:t xml:space="preserve">0.000000</w:t>
+            </w:r>
+          </w:p>
+        </w:tc>
+        <w:tc>
+          <w:p>
+            <w:pPr>
+              <w:pStyle w:val="Compact"/>
+              <w:jc w:val="right"/>
+            </w:pPr>
+            <w:r>
+              <w:t xml:space="preserve">0.00000</w:t>
+            </w:r>
+          </w:p>
+        </w:tc>
+        <w:tc>
+          <w:p>
+            <w:pPr>
+              <w:pStyle w:val="Compact"/>
+              <w:jc w:val="right"/>
+            </w:pPr>
+            <w:r>
+              <w:t xml:space="preserve">0</w:t>
+            </w:r>
+          </w:p>
+        </w:tc>
+        <w:tc>
+          <w:p>
+            <w:pPr>
+              <w:pStyle w:val="Compact"/>
+              <w:jc w:val="right"/>
+            </w:pPr>
+            <w:r>
+              <w:t xml:space="preserve">0</w:t>
+            </w:r>
+          </w:p>
+        </w:tc>
+      </w:tr>
+      <w:tr>
+        <w:tc>
+          <w:p>
+            <w:pPr>
+              <w:pStyle w:val="Compact"/>
+              <w:jc w:val="left"/>
+            </w:pPr>
+            <w:r>
+              <w:t xml:space="preserve">Operational Manager</w:t>
+            </w:r>
+          </w:p>
+        </w:tc>
+        <w:tc>
+          <w:p>
+            <w:pPr>
+              <w:pStyle w:val="Compact"/>
+              <w:jc w:val="right"/>
+            </w:pPr>
+            <w:r>
+              <w:t xml:space="preserve">100.00000</w:t>
+            </w:r>
+          </w:p>
+        </w:tc>
+        <w:tc>
+          <w:p>
+            <w:pPr>
+              <w:pStyle w:val="Compact"/>
+              <w:jc w:val="right"/>
+            </w:pPr>
+            <w:r>
+              <w:t xml:space="preserve">0.00000</w:t>
+            </w:r>
+          </w:p>
+        </w:tc>
+        <w:tc>
+          <w:p>
+            <w:pPr>
+              <w:pStyle w:val="Compact"/>
+              <w:jc w:val="right"/>
+            </w:pPr>
+            <w:r>
+              <w:t xml:space="preserve">0.00000</w:t>
+            </w:r>
+          </w:p>
+        </w:tc>
+        <w:tc>
+          <w:p>
+            <w:pPr>
+              <w:pStyle w:val="Compact"/>
+              <w:jc w:val="right"/>
+            </w:pPr>
+            <w:r>
+              <w:t xml:space="preserve">100.00000</w:t>
+            </w:r>
+          </w:p>
+        </w:tc>
+        <w:tc>
+          <w:p>
+            <w:pPr>
+              <w:pStyle w:val="Compact"/>
+              <w:jc w:val="right"/>
+            </w:pPr>
+            <w:r>
+              <w:t xml:space="preserve">0.000000</w:t>
+            </w:r>
+          </w:p>
+        </w:tc>
+        <w:tc>
+          <w:p>
+            <w:pPr>
+              <w:pStyle w:val="Compact"/>
+              <w:jc w:val="right"/>
+            </w:pPr>
+            <w:r>
+              <w:t xml:space="preserve">100.000000</w:t>
+            </w:r>
+          </w:p>
+        </w:tc>
+        <w:tc>
+          <w:p>
+            <w:pPr>
+              <w:pStyle w:val="Compact"/>
+              <w:jc w:val="right"/>
+            </w:pPr>
+            <w:r>
+              <w:t xml:space="preserve">0.00000</w:t>
+            </w:r>
+          </w:p>
+        </w:tc>
+        <w:tc>
+          <w:p>
+            <w:pPr>
+              <w:pStyle w:val="Compact"/>
+              <w:jc w:val="right"/>
+            </w:pPr>
+            <w:r>
+              <w:t xml:space="preserve">0</w:t>
+            </w:r>
+          </w:p>
+        </w:tc>
+        <w:tc>
+          <w:p>
+            <w:pPr>
+              <w:pStyle w:val="Compact"/>
+              <w:jc w:val="right"/>
+            </w:pPr>
+            <w:r>
+              <w:t xml:space="preserve">0</w:t>
+            </w:r>
+          </w:p>
+        </w:tc>
+      </w:tr>
+      <w:tr>
+        <w:tc>
+          <w:p>
+            <w:pPr>
+              <w:pStyle w:val="Compact"/>
+              <w:jc w:val="left"/>
+            </w:pPr>
+            <w:r>
+              <w:t xml:space="preserve">Product Consultant</w:t>
+            </w:r>
+          </w:p>
+        </w:tc>
+        <w:tc>
+          <w:p>
+            <w:pPr>
+              <w:pStyle w:val="Compact"/>
+              <w:jc w:val="right"/>
+            </w:pPr>
+            <w:r>
+              <w:t xml:space="preserve">0.00000</w:t>
+            </w:r>
+          </w:p>
+        </w:tc>
+        <w:tc>
+          <w:p>
+            <w:pPr>
+              <w:pStyle w:val="Compact"/>
+              <w:jc w:val="right"/>
+            </w:pPr>
+            <w:r>
+              <w:t xml:space="preserve">100.00000</w:t>
+            </w:r>
+          </w:p>
+        </w:tc>
+        <w:tc>
+          <w:p>
+            <w:pPr>
+              <w:pStyle w:val="Compact"/>
+              <w:jc w:val="right"/>
+            </w:pPr>
+            <w:r>
+              <w:t xml:space="preserve">100.00000</w:t>
+            </w:r>
+          </w:p>
+        </w:tc>
+        <w:tc>
+          <w:p>
+            <w:pPr>
+              <w:pStyle w:val="Compact"/>
+              <w:jc w:val="right"/>
+            </w:pPr>
+            <w:r>
+              <w:t xml:space="preserve">100.00000</w:t>
+            </w:r>
+          </w:p>
+        </w:tc>
+        <w:tc>
+          <w:p>
+            <w:pPr>
+              <w:pStyle w:val="Compact"/>
+              <w:jc w:val="right"/>
+            </w:pPr>
+            <w:r>
+              <w:t xml:space="preserve">0.000000</w:t>
+            </w:r>
+          </w:p>
+        </w:tc>
+        <w:tc>
+          <w:p>
+            <w:pPr>
+              <w:pStyle w:val="Compact"/>
+              <w:jc w:val="right"/>
+            </w:pPr>
+            <w:r>
+              <w:t xml:space="preserve">0.000000</w:t>
+            </w:r>
+          </w:p>
+        </w:tc>
+        <w:tc>
+          <w:p>
+            <w:pPr>
+              <w:pStyle w:val="Compact"/>
+              <w:jc w:val="right"/>
+            </w:pPr>
+            <w:r>
+              <w:t xml:space="preserve">0.00000</w:t>
+            </w:r>
+          </w:p>
+        </w:tc>
+        <w:tc>
+          <w:p>
+            <w:pPr>
+              <w:pStyle w:val="Compact"/>
+              <w:jc w:val="right"/>
+            </w:pPr>
+            <w:r>
+              <w:t xml:space="preserve">0</w:t>
+            </w:r>
+          </w:p>
+        </w:tc>
+        <w:tc>
+          <w:p>
+            <w:pPr>
+              <w:pStyle w:val="Compact"/>
+              <w:jc w:val="right"/>
+            </w:pPr>
+            <w:r>
+              <w:t xml:space="preserve">0</w:t>
+            </w:r>
+          </w:p>
+        </w:tc>
+      </w:tr>
+      <w:tr>
+        <w:tc>
+          <w:p>
+            <w:pPr>
+              <w:pStyle w:val="Compact"/>
+              <w:jc w:val="left"/>
+            </w:pPr>
+            <w:r>
+              <w:t xml:space="preserve">Product Manager</w:t>
+            </w:r>
+          </w:p>
+        </w:tc>
+        <w:tc>
+          <w:p>
+            <w:pPr>
+              <w:pStyle w:val="Compact"/>
+              <w:jc w:val="right"/>
+            </w:pPr>
+            <w:r>
+              <w:t xml:space="preserve">33.33333</w:t>
+            </w:r>
+          </w:p>
+        </w:tc>
+        <w:tc>
+          <w:p>
+            <w:pPr>
+              <w:pStyle w:val="Compact"/>
+              <w:jc w:val="right"/>
+            </w:pPr>
+            <w:r>
+              <w:t xml:space="preserve">83.33333</w:t>
+            </w:r>
+          </w:p>
+        </w:tc>
+        <w:tc>
+          <w:p>
+            <w:pPr>
+              <w:pStyle w:val="Compact"/>
+              <w:jc w:val="right"/>
+            </w:pPr>
+            <w:r>
+              <w:t xml:space="preserve">66.66667</w:t>
+            </w:r>
+          </w:p>
+        </w:tc>
+        <w:tc>
+          <w:p>
+            <w:pPr>
+              <w:pStyle w:val="Compact"/>
+              <w:jc w:val="right"/>
+            </w:pPr>
+            <w:r>
               <w:t xml:space="preserve">75.00000</w:t>
             </w:r>
           </w:p>
@@ -2175,1037 +3183,29 @@
               <w:jc w:val="right"/>
             </w:pPr>
             <w:r>
-              <w:t xml:space="preserve">25.000000</w:t>
-            </w:r>
-          </w:p>
-        </w:tc>
-        <w:tc>
-          <w:p>
-            <w:pPr>
-              <w:pStyle w:val="Compact"/>
-              <w:jc w:val="right"/>
-            </w:pPr>
-            <w:r>
-              <w:t xml:space="preserve">0.000000</w:t>
-            </w:r>
-          </w:p>
-        </w:tc>
-        <w:tc>
-          <w:p>
-            <w:pPr>
-              <w:pStyle w:val="Compact"/>
-              <w:jc w:val="right"/>
-            </w:pPr>
-            <w:r>
-              <w:t xml:space="preserve">25.00000</w:t>
-            </w:r>
-          </w:p>
-        </w:tc>
-        <w:tc>
-          <w:p>
-            <w:pPr>
-              <w:pStyle w:val="Compact"/>
-              <w:jc w:val="right"/>
-            </w:pPr>
-            <w:r>
-              <w:t xml:space="preserve">0</w:t>
-            </w:r>
-          </w:p>
-        </w:tc>
-        <w:tc>
-          <w:p>
-            <w:pPr>
-              <w:pStyle w:val="Compact"/>
-              <w:jc w:val="right"/>
-            </w:pPr>
-            <w:r>
-              <w:t xml:space="preserve">0</w:t>
-            </w:r>
-          </w:p>
-        </w:tc>
-      </w:tr>
-      <w:tr>
-        <w:tc>
-          <w:p>
-            <w:pPr>
-              <w:pStyle w:val="Compact"/>
-              <w:jc w:val="left"/>
-            </w:pPr>
-            <w:r>
-              <w:t xml:space="preserve">Director of Product Design</w:t>
-            </w:r>
-          </w:p>
-        </w:tc>
-        <w:tc>
-          <w:p>
-            <w:pPr>
-              <w:pStyle w:val="Compact"/>
-              <w:jc w:val="right"/>
-            </w:pPr>
-            <w:r>
-              <w:t xml:space="preserve">0.00000</w:t>
-            </w:r>
-          </w:p>
-        </w:tc>
-        <w:tc>
-          <w:p>
-            <w:pPr>
-              <w:pStyle w:val="Compact"/>
-              <w:jc w:val="right"/>
-            </w:pPr>
-            <w:r>
-              <w:t xml:space="preserve">0.00000</w:t>
-            </w:r>
-          </w:p>
-        </w:tc>
-        <w:tc>
-          <w:p>
-            <w:pPr>
-              <w:pStyle w:val="Compact"/>
-              <w:jc w:val="right"/>
-            </w:pPr>
-            <w:r>
-              <w:t xml:space="preserve">0.00000</w:t>
-            </w:r>
-          </w:p>
-        </w:tc>
-        <w:tc>
-          <w:p>
-            <w:pPr>
-              <w:pStyle w:val="Compact"/>
-              <w:jc w:val="right"/>
-            </w:pPr>
-            <w:r>
-              <w:t xml:space="preserve">100.00000</w:t>
-            </w:r>
-          </w:p>
-        </w:tc>
-        <w:tc>
-          <w:p>
-            <w:pPr>
-              <w:pStyle w:val="Compact"/>
-              <w:jc w:val="right"/>
-            </w:pPr>
-            <w:r>
-              <w:t xml:space="preserve">0.000000</w:t>
-            </w:r>
-          </w:p>
-        </w:tc>
-        <w:tc>
-          <w:p>
-            <w:pPr>
-              <w:pStyle w:val="Compact"/>
-              <w:jc w:val="right"/>
-            </w:pPr>
-            <w:r>
-              <w:t xml:space="preserve">0.000000</w:t>
-            </w:r>
-          </w:p>
-        </w:tc>
-        <w:tc>
-          <w:p>
-            <w:pPr>
-              <w:pStyle w:val="Compact"/>
-              <w:jc w:val="right"/>
-            </w:pPr>
-            <w:r>
-              <w:t xml:space="preserve">0.00000</w:t>
-            </w:r>
-          </w:p>
-        </w:tc>
-        <w:tc>
-          <w:p>
-            <w:pPr>
-              <w:pStyle w:val="Compact"/>
-              <w:jc w:val="right"/>
-            </w:pPr>
-            <w:r>
-              <w:t xml:space="preserve">0</w:t>
-            </w:r>
-          </w:p>
-        </w:tc>
-        <w:tc>
-          <w:p>
-            <w:pPr>
-              <w:pStyle w:val="Compact"/>
-              <w:jc w:val="right"/>
-            </w:pPr>
-            <w:r>
-              <w:t xml:space="preserve">0</w:t>
-            </w:r>
-          </w:p>
-        </w:tc>
-      </w:tr>
-      <w:tr>
-        <w:tc>
-          <w:p>
-            <w:pPr>
-              <w:pStyle w:val="Compact"/>
-              <w:jc w:val="left"/>
-            </w:pPr>
-            <w:r>
-              <w:t xml:space="preserve">Engineering Manager</w:t>
-            </w:r>
-          </w:p>
-        </w:tc>
-        <w:tc>
-          <w:p>
-            <w:pPr>
-              <w:pStyle w:val="Compact"/>
-              <w:jc w:val="right"/>
-            </w:pPr>
-            <w:r>
-              <w:t xml:space="preserve">100.00000</w:t>
-            </w:r>
-          </w:p>
-        </w:tc>
-        <w:tc>
-          <w:p>
-            <w:pPr>
-              <w:pStyle w:val="Compact"/>
-              <w:jc w:val="right"/>
-            </w:pPr>
-            <w:r>
-              <w:t xml:space="preserve">0.00000</w:t>
-            </w:r>
-          </w:p>
-        </w:tc>
-        <w:tc>
-          <w:p>
-            <w:pPr>
-              <w:pStyle w:val="Compact"/>
-              <w:jc w:val="right"/>
-            </w:pPr>
-            <w:r>
-              <w:t xml:space="preserve">0.00000</w:t>
-            </w:r>
-          </w:p>
-        </w:tc>
-        <w:tc>
-          <w:p>
-            <w:pPr>
-              <w:pStyle w:val="Compact"/>
-              <w:jc w:val="right"/>
-            </w:pPr>
-            <w:r>
-              <w:t xml:space="preserve">100.00000</w:t>
-            </w:r>
-          </w:p>
-        </w:tc>
-        <w:tc>
-          <w:p>
-            <w:pPr>
-              <w:pStyle w:val="Compact"/>
-              <w:jc w:val="right"/>
-            </w:pPr>
-            <w:r>
-              <w:t xml:space="preserve">0.000000</w:t>
-            </w:r>
-          </w:p>
-        </w:tc>
-        <w:tc>
-          <w:p>
-            <w:pPr>
-              <w:pStyle w:val="Compact"/>
-              <w:jc w:val="right"/>
-            </w:pPr>
-            <w:r>
-              <w:t xml:space="preserve">0.000000</w:t>
-            </w:r>
-          </w:p>
-        </w:tc>
-        <w:tc>
-          <w:p>
-            <w:pPr>
-              <w:pStyle w:val="Compact"/>
-              <w:jc w:val="right"/>
-            </w:pPr>
-            <w:r>
-              <w:t xml:space="preserve">0.00000</w:t>
-            </w:r>
-          </w:p>
-        </w:tc>
-        <w:tc>
-          <w:p>
-            <w:pPr>
-              <w:pStyle w:val="Compact"/>
-              <w:jc w:val="right"/>
-            </w:pPr>
-            <w:r>
-              <w:t xml:space="preserve">0</w:t>
-            </w:r>
-          </w:p>
-        </w:tc>
-        <w:tc>
-          <w:p>
-            <w:pPr>
-              <w:pStyle w:val="Compact"/>
-              <w:jc w:val="right"/>
-            </w:pPr>
-            <w:r>
-              <w:t xml:space="preserve">0</w:t>
-            </w:r>
-          </w:p>
-        </w:tc>
-      </w:tr>
-      <w:tr>
-        <w:tc>
-          <w:p>
-            <w:pPr>
-              <w:pStyle w:val="Compact"/>
-              <w:jc w:val="left"/>
-            </w:pPr>
-            <w:r>
-              <w:t xml:space="preserve">FP&amp;A</w:t>
-            </w:r>
-          </w:p>
-        </w:tc>
-        <w:tc>
-          <w:p>
-            <w:pPr>
-              <w:pStyle w:val="Compact"/>
-              <w:jc w:val="right"/>
-            </w:pPr>
-            <w:r>
-              <w:t xml:space="preserve">0.00000</w:t>
-            </w:r>
-          </w:p>
-        </w:tc>
-        <w:tc>
-          <w:p>
-            <w:pPr>
-              <w:pStyle w:val="Compact"/>
-              <w:jc w:val="right"/>
-            </w:pPr>
-            <w:r>
-              <w:t xml:space="preserve">0.00000</w:t>
-            </w:r>
-          </w:p>
-        </w:tc>
-        <w:tc>
-          <w:p>
-            <w:pPr>
-              <w:pStyle w:val="Compact"/>
-              <w:jc w:val="right"/>
-            </w:pPr>
-            <w:r>
-              <w:t xml:space="preserve">0.00000</w:t>
-            </w:r>
-          </w:p>
-        </w:tc>
-        <w:tc>
-          <w:p>
-            <w:pPr>
-              <w:pStyle w:val="Compact"/>
-              <w:jc w:val="right"/>
-            </w:pPr>
-            <w:r>
-              <w:t xml:space="preserve">0.00000</w:t>
-            </w:r>
-          </w:p>
-        </w:tc>
-        <w:tc>
-          <w:p>
-            <w:pPr>
-              <w:pStyle w:val="Compact"/>
-              <w:jc w:val="right"/>
-            </w:pPr>
-            <w:r>
-              <w:t xml:space="preserve">0.000000</w:t>
-            </w:r>
-          </w:p>
-        </w:tc>
-        <w:tc>
-          <w:p>
-            <w:pPr>
-              <w:pStyle w:val="Compact"/>
-              <w:jc w:val="right"/>
-            </w:pPr>
-            <w:r>
-              <w:t xml:space="preserve">0.000000</w:t>
-            </w:r>
-          </w:p>
-        </w:tc>
-        <w:tc>
-          <w:p>
-            <w:pPr>
-              <w:pStyle w:val="Compact"/>
-              <w:jc w:val="right"/>
-            </w:pPr>
-            <w:r>
-              <w:t xml:space="preserve">0.00000</w:t>
-            </w:r>
-          </w:p>
-        </w:tc>
-        <w:tc>
-          <w:p>
-            <w:pPr>
-              <w:pStyle w:val="Compact"/>
-              <w:jc w:val="right"/>
-            </w:pPr>
-            <w:r>
-              <w:t xml:space="preserve">0</w:t>
-            </w:r>
-          </w:p>
-        </w:tc>
-        <w:tc>
-          <w:p>
-            <w:pPr>
-              <w:pStyle w:val="Compact"/>
-              <w:jc w:val="right"/>
-            </w:pPr>
-            <w:r>
-              <w:t xml:space="preserve">0</w:t>
-            </w:r>
-          </w:p>
-        </w:tc>
-      </w:tr>
-      <w:tr>
-        <w:tc>
-          <w:p>
-            <w:pPr>
-              <w:pStyle w:val="Compact"/>
-              <w:jc w:val="left"/>
-            </w:pPr>
-            <w:r>
-              <w:t xml:space="preserve">Freelancer ( Products &amp; Growth )</w:t>
-            </w:r>
-          </w:p>
-        </w:tc>
-        <w:tc>
-          <w:p>
-            <w:pPr>
-              <w:pStyle w:val="Compact"/>
-              <w:jc w:val="right"/>
-            </w:pPr>
-            <w:r>
-              <w:t xml:space="preserve">0.00000</w:t>
-            </w:r>
-          </w:p>
-        </w:tc>
-        <w:tc>
-          <w:p>
-            <w:pPr>
-              <w:pStyle w:val="Compact"/>
-              <w:jc w:val="right"/>
-            </w:pPr>
-            <w:r>
-              <w:t xml:space="preserve">100.00000</w:t>
-            </w:r>
-          </w:p>
-        </w:tc>
-        <w:tc>
-          <w:p>
-            <w:pPr>
-              <w:pStyle w:val="Compact"/>
-              <w:jc w:val="right"/>
-            </w:pPr>
-            <w:r>
-              <w:t xml:space="preserve">100.00000</w:t>
-            </w:r>
-          </w:p>
-        </w:tc>
-        <w:tc>
-          <w:p>
-            <w:pPr>
-              <w:pStyle w:val="Compact"/>
-              <w:jc w:val="right"/>
-            </w:pPr>
-            <w:r>
-              <w:t xml:space="preserve">100.00000</w:t>
-            </w:r>
-          </w:p>
-        </w:tc>
-        <w:tc>
-          <w:p>
-            <w:pPr>
-              <w:pStyle w:val="Compact"/>
-              <w:jc w:val="right"/>
-            </w:pPr>
-            <w:r>
-              <w:t xml:space="preserve">0.000000</w:t>
-            </w:r>
-          </w:p>
-        </w:tc>
-        <w:tc>
-          <w:p>
-            <w:pPr>
-              <w:pStyle w:val="Compact"/>
-              <w:jc w:val="right"/>
-            </w:pPr>
-            <w:r>
-              <w:t xml:space="preserve">0.000000</w:t>
-            </w:r>
-          </w:p>
-        </w:tc>
-        <w:tc>
-          <w:p>
-            <w:pPr>
-              <w:pStyle w:val="Compact"/>
-              <w:jc w:val="right"/>
-            </w:pPr>
-            <w:r>
-              <w:t xml:space="preserve">0.00000</w:t>
-            </w:r>
-          </w:p>
-        </w:tc>
-        <w:tc>
-          <w:p>
-            <w:pPr>
-              <w:pStyle w:val="Compact"/>
-              <w:jc w:val="right"/>
-            </w:pPr>
-            <w:r>
-              <w:t xml:space="preserve">0</w:t>
-            </w:r>
-          </w:p>
-        </w:tc>
-        <w:tc>
-          <w:p>
-            <w:pPr>
-              <w:pStyle w:val="Compact"/>
-              <w:jc w:val="right"/>
-            </w:pPr>
-            <w:r>
-              <w:t xml:space="preserve">0</w:t>
-            </w:r>
-          </w:p>
-        </w:tc>
-      </w:tr>
-      <w:tr>
-        <w:tc>
-          <w:p>
-            <w:pPr>
-              <w:pStyle w:val="Compact"/>
-              <w:jc w:val="left"/>
-            </w:pPr>
-            <w:r>
-              <w:t xml:space="preserve">Head of Product/VP/Director/CPO</w:t>
-            </w:r>
-          </w:p>
-        </w:tc>
-        <w:tc>
-          <w:p>
-            <w:pPr>
-              <w:pStyle w:val="Compact"/>
-              <w:jc w:val="right"/>
-            </w:pPr>
-            <w:r>
-              <w:t xml:space="preserve">25.00000</w:t>
-            </w:r>
-          </w:p>
-        </w:tc>
-        <w:tc>
-          <w:p>
-            <w:pPr>
-              <w:pStyle w:val="Compact"/>
-              <w:jc w:val="right"/>
-            </w:pPr>
-            <w:r>
-              <w:t xml:space="preserve">75.00000</w:t>
-            </w:r>
-          </w:p>
-        </w:tc>
-        <w:tc>
-          <w:p>
-            <w:pPr>
-              <w:pStyle w:val="Compact"/>
-              <w:jc w:val="right"/>
-            </w:pPr>
-            <w:r>
-              <w:t xml:space="preserve">50.00000</w:t>
-            </w:r>
-          </w:p>
-        </w:tc>
-        <w:tc>
-          <w:p>
-            <w:pPr>
-              <w:pStyle w:val="Compact"/>
-              <w:jc w:val="right"/>
-            </w:pPr>
-            <w:r>
-              <w:t xml:space="preserve">87.50000</w:t>
-            </w:r>
-          </w:p>
-        </w:tc>
-        <w:tc>
-          <w:p>
-            <w:pPr>
-              <w:pStyle w:val="Compact"/>
-              <w:jc w:val="right"/>
-            </w:pPr>
-            <w:r>
-              <w:t xml:space="preserve">0.000000</w:t>
-            </w:r>
-          </w:p>
-        </w:tc>
-        <w:tc>
-          <w:p>
-            <w:pPr>
-              <w:pStyle w:val="Compact"/>
-              <w:jc w:val="right"/>
-            </w:pPr>
-            <w:r>
-              <w:t xml:space="preserve">0.000000</w:t>
-            </w:r>
-          </w:p>
-        </w:tc>
-        <w:tc>
-          <w:p>
-            <w:pPr>
-              <w:pStyle w:val="Compact"/>
-              <w:jc w:val="right"/>
-            </w:pPr>
-            <w:r>
-              <w:t xml:space="preserve">0.00000</w:t>
-            </w:r>
-          </w:p>
-        </w:tc>
-        <w:tc>
-          <w:p>
-            <w:pPr>
-              <w:pStyle w:val="Compact"/>
-              <w:jc w:val="right"/>
-            </w:pPr>
-            <w:r>
-              <w:t xml:space="preserve">0</w:t>
-            </w:r>
-          </w:p>
-        </w:tc>
-        <w:tc>
-          <w:p>
-            <w:pPr>
-              <w:pStyle w:val="Compact"/>
-              <w:jc w:val="right"/>
-            </w:pPr>
-            <w:r>
-              <w:t xml:space="preserve">0</w:t>
-            </w:r>
-          </w:p>
-        </w:tc>
-      </w:tr>
-      <w:tr>
-        <w:tc>
-          <w:p>
-            <w:pPr>
-              <w:pStyle w:val="Compact"/>
-              <w:jc w:val="left"/>
-            </w:pPr>
-            <w:r>
-              <w:t xml:space="preserve">Lead Product Manager</w:t>
-            </w:r>
-          </w:p>
-        </w:tc>
-        <w:tc>
-          <w:p>
-            <w:pPr>
-              <w:pStyle w:val="Compact"/>
-              <w:jc w:val="right"/>
-            </w:pPr>
-            <w:r>
-              <w:t xml:space="preserve">66.66667</w:t>
-            </w:r>
-          </w:p>
-        </w:tc>
-        <w:tc>
-          <w:p>
-            <w:pPr>
-              <w:pStyle w:val="Compact"/>
-              <w:jc w:val="right"/>
-            </w:pPr>
-            <w:r>
-              <w:t xml:space="preserve">66.66667</w:t>
-            </w:r>
-          </w:p>
-        </w:tc>
-        <w:tc>
-          <w:p>
-            <w:pPr>
-              <w:pStyle w:val="Compact"/>
-              <w:jc w:val="right"/>
-            </w:pPr>
-            <w:r>
-              <w:t xml:space="preserve">66.66667</w:t>
-            </w:r>
-          </w:p>
-        </w:tc>
-        <w:tc>
-          <w:p>
-            <w:pPr>
-              <w:pStyle w:val="Compact"/>
-              <w:jc w:val="right"/>
-            </w:pPr>
-            <w:r>
-              <w:t xml:space="preserve">66.66667</w:t>
-            </w:r>
-          </w:p>
-        </w:tc>
-        <w:tc>
-          <w:p>
-            <w:pPr>
-              <w:pStyle w:val="Compact"/>
-              <w:jc w:val="right"/>
-            </w:pPr>
-            <w:r>
-              <w:t xml:space="preserve">0.000000</w:t>
-            </w:r>
-          </w:p>
-        </w:tc>
-        <w:tc>
-          <w:p>
-            <w:pPr>
-              <w:pStyle w:val="Compact"/>
-              <w:jc w:val="right"/>
-            </w:pPr>
-            <w:r>
-              <w:t xml:space="preserve">0.000000</w:t>
-            </w:r>
-          </w:p>
-        </w:tc>
-        <w:tc>
-          <w:p>
-            <w:pPr>
-              <w:pStyle w:val="Compact"/>
-              <w:jc w:val="right"/>
-            </w:pPr>
-            <w:r>
-              <w:t xml:space="preserve">0.00000</w:t>
-            </w:r>
-          </w:p>
-        </w:tc>
-        <w:tc>
-          <w:p>
-            <w:pPr>
-              <w:pStyle w:val="Compact"/>
-              <w:jc w:val="right"/>
-            </w:pPr>
-            <w:r>
-              <w:t xml:space="preserve">0</w:t>
-            </w:r>
-          </w:p>
-        </w:tc>
-        <w:tc>
-          <w:p>
-            <w:pPr>
-              <w:pStyle w:val="Compact"/>
-              <w:jc w:val="right"/>
-            </w:pPr>
-            <w:r>
-              <w:t xml:space="preserve">0</w:t>
-            </w:r>
-          </w:p>
-        </w:tc>
-      </w:tr>
-      <w:tr>
-        <w:tc>
-          <w:p>
-            <w:pPr>
-              <w:pStyle w:val="Compact"/>
-              <w:jc w:val="left"/>
-            </w:pPr>
-            <w:r>
-              <w:t xml:space="preserve">Operational Manager</w:t>
-            </w:r>
-          </w:p>
-        </w:tc>
-        <w:tc>
-          <w:p>
-            <w:pPr>
-              <w:pStyle w:val="Compact"/>
-              <w:jc w:val="right"/>
-            </w:pPr>
-            <w:r>
-              <w:t xml:space="preserve">100.00000</w:t>
-            </w:r>
-          </w:p>
-        </w:tc>
-        <w:tc>
-          <w:p>
-            <w:pPr>
-              <w:pStyle w:val="Compact"/>
-              <w:jc w:val="right"/>
-            </w:pPr>
-            <w:r>
-              <w:t xml:space="preserve">0.00000</w:t>
-            </w:r>
-          </w:p>
-        </w:tc>
-        <w:tc>
-          <w:p>
-            <w:pPr>
-              <w:pStyle w:val="Compact"/>
-              <w:jc w:val="right"/>
-            </w:pPr>
-            <w:r>
-              <w:t xml:space="preserve">0.00000</w:t>
-            </w:r>
-          </w:p>
-        </w:tc>
-        <w:tc>
-          <w:p>
-            <w:pPr>
-              <w:pStyle w:val="Compact"/>
-              <w:jc w:val="right"/>
-            </w:pPr>
-            <w:r>
-              <w:t xml:space="preserve">100.00000</w:t>
-            </w:r>
-          </w:p>
-        </w:tc>
-        <w:tc>
-          <w:p>
-            <w:pPr>
-              <w:pStyle w:val="Compact"/>
-              <w:jc w:val="right"/>
-            </w:pPr>
-            <w:r>
-              <w:t xml:space="preserve">0.000000</w:t>
-            </w:r>
-          </w:p>
-        </w:tc>
-        <w:tc>
-          <w:p>
-            <w:pPr>
-              <w:pStyle w:val="Compact"/>
-              <w:jc w:val="right"/>
-            </w:pPr>
-            <w:r>
-              <w:t xml:space="preserve">100.000000</w:t>
-            </w:r>
-          </w:p>
-        </w:tc>
-        <w:tc>
-          <w:p>
-            <w:pPr>
-              <w:pStyle w:val="Compact"/>
-              <w:jc w:val="right"/>
-            </w:pPr>
-            <w:r>
-              <w:t xml:space="preserve">0.00000</w:t>
-            </w:r>
-          </w:p>
-        </w:tc>
-        <w:tc>
-          <w:p>
-            <w:pPr>
-              <w:pStyle w:val="Compact"/>
-              <w:jc w:val="right"/>
-            </w:pPr>
-            <w:r>
-              <w:t xml:space="preserve">0</w:t>
-            </w:r>
-          </w:p>
-        </w:tc>
-        <w:tc>
-          <w:p>
-            <w:pPr>
-              <w:pStyle w:val="Compact"/>
-              <w:jc w:val="right"/>
-            </w:pPr>
-            <w:r>
-              <w:t xml:space="preserve">0</w:t>
-            </w:r>
-          </w:p>
-        </w:tc>
-      </w:tr>
-      <w:tr>
-        <w:tc>
-          <w:p>
-            <w:pPr>
-              <w:pStyle w:val="Compact"/>
-              <w:jc w:val="left"/>
-            </w:pPr>
-            <w:r>
-              <w:t xml:space="preserve">Product Consultant</w:t>
-            </w:r>
-          </w:p>
-        </w:tc>
-        <w:tc>
-          <w:p>
-            <w:pPr>
-              <w:pStyle w:val="Compact"/>
-              <w:jc w:val="right"/>
-            </w:pPr>
-            <w:r>
-              <w:t xml:space="preserve">0.00000</w:t>
-            </w:r>
-          </w:p>
-        </w:tc>
-        <w:tc>
-          <w:p>
-            <w:pPr>
-              <w:pStyle w:val="Compact"/>
-              <w:jc w:val="right"/>
-            </w:pPr>
-            <w:r>
-              <w:t xml:space="preserve">100.00000</w:t>
-            </w:r>
-          </w:p>
-        </w:tc>
-        <w:tc>
-          <w:p>
-            <w:pPr>
-              <w:pStyle w:val="Compact"/>
-              <w:jc w:val="right"/>
-            </w:pPr>
-            <w:r>
-              <w:t xml:space="preserve">100.00000</w:t>
-            </w:r>
-          </w:p>
-        </w:tc>
-        <w:tc>
-          <w:p>
-            <w:pPr>
-              <w:pStyle w:val="Compact"/>
-              <w:jc w:val="right"/>
-            </w:pPr>
-            <w:r>
-              <w:t xml:space="preserve">100.00000</w:t>
-            </w:r>
-          </w:p>
-        </w:tc>
-        <w:tc>
-          <w:p>
-            <w:pPr>
-              <w:pStyle w:val="Compact"/>
-              <w:jc w:val="right"/>
-            </w:pPr>
-            <w:r>
-              <w:t xml:space="preserve">0.000000</w:t>
-            </w:r>
-          </w:p>
-        </w:tc>
-        <w:tc>
-          <w:p>
-            <w:pPr>
-              <w:pStyle w:val="Compact"/>
-              <w:jc w:val="right"/>
-            </w:pPr>
-            <w:r>
-              <w:t xml:space="preserve">0.000000</w:t>
-            </w:r>
-          </w:p>
-        </w:tc>
-        <w:tc>
-          <w:p>
-            <w:pPr>
-              <w:pStyle w:val="Compact"/>
-              <w:jc w:val="right"/>
-            </w:pPr>
-            <w:r>
-              <w:t xml:space="preserve">0.00000</w:t>
-            </w:r>
-          </w:p>
-        </w:tc>
-        <w:tc>
-          <w:p>
-            <w:pPr>
-              <w:pStyle w:val="Compact"/>
-              <w:jc w:val="right"/>
-            </w:pPr>
-            <w:r>
-              <w:t xml:space="preserve">0</w:t>
-            </w:r>
-          </w:p>
-        </w:tc>
-        <w:tc>
-          <w:p>
-            <w:pPr>
-              <w:pStyle w:val="Compact"/>
-              <w:jc w:val="right"/>
-            </w:pPr>
-            <w:r>
-              <w:t xml:space="preserve">0</w:t>
-            </w:r>
-          </w:p>
-        </w:tc>
-      </w:tr>
-      <w:tr>
-        <w:tc>
-          <w:p>
-            <w:pPr>
-              <w:pStyle w:val="Compact"/>
-              <w:jc w:val="left"/>
-            </w:pPr>
-            <w:r>
-              <w:t xml:space="preserve">Product Manager</w:t>
-            </w:r>
-          </w:p>
-        </w:tc>
-        <w:tc>
-          <w:p>
-            <w:pPr>
-              <w:pStyle w:val="Compact"/>
-              <w:jc w:val="right"/>
-            </w:pPr>
-            <w:r>
-              <w:t xml:space="preserve">27.27273</w:t>
-            </w:r>
-          </w:p>
-        </w:tc>
-        <w:tc>
-          <w:p>
-            <w:pPr>
-              <w:pStyle w:val="Compact"/>
-              <w:jc w:val="right"/>
-            </w:pPr>
-            <w:r>
-              <w:t xml:space="preserve">81.81818</w:t>
-            </w:r>
-          </w:p>
-        </w:tc>
-        <w:tc>
-          <w:p>
-            <w:pPr>
-              <w:pStyle w:val="Compact"/>
-              <w:jc w:val="right"/>
-            </w:pPr>
-            <w:r>
-              <w:t xml:space="preserve">63.63636</w:t>
-            </w:r>
-          </w:p>
-        </w:tc>
-        <w:tc>
-          <w:p>
-            <w:pPr>
-              <w:pStyle w:val="Compact"/>
-              <w:jc w:val="right"/>
-            </w:pPr>
-            <w:r>
-              <w:t xml:space="preserve">72.72727</w:t>
-            </w:r>
-          </w:p>
-        </w:tc>
-        <w:tc>
-          <w:p>
-            <w:pPr>
-              <w:pStyle w:val="Compact"/>
-              <w:jc w:val="right"/>
-            </w:pPr>
-            <w:r>
-              <w:t xml:space="preserve">9.090909</w:t>
-            </w:r>
-          </w:p>
-        </w:tc>
-        <w:tc>
-          <w:p>
-            <w:pPr>
-              <w:pStyle w:val="Compact"/>
-              <w:jc w:val="right"/>
-            </w:pPr>
-            <w:r>
-              <w:t xml:space="preserve">9.090909</w:t>
-            </w:r>
-          </w:p>
-        </w:tc>
-        <w:tc>
-          <w:p>
-            <w:pPr>
-              <w:pStyle w:val="Compact"/>
-              <w:jc w:val="right"/>
-            </w:pPr>
-            <w:r>
-              <w:t xml:space="preserve">36.36364</w:t>
+              <w:t xml:space="preserve">8.333333</w:t>
+            </w:r>
+          </w:p>
+        </w:tc>
+        <w:tc>
+          <w:p>
+            <w:pPr>
+              <w:pStyle w:val="Compact"/>
+              <w:jc w:val="right"/>
+            </w:pPr>
+            <w:r>
+              <w:t xml:space="preserve">8.333333</w:t>
+            </w:r>
+          </w:p>
+        </w:tc>
+        <w:tc>
+          <w:p>
+            <w:pPr>
+              <w:pStyle w:val="Compact"/>
+              <w:jc w:val="right"/>
+            </w:pPr>
+            <w:r>
+              <w:t xml:space="preserve">33.33333</w:t>
             </w:r>
           </w:p>
         </w:tc>
@@ -3710,7 +3710,7 @@
               <w:jc w:val="right"/>
             </w:pPr>
             <w:r>
-              <w:t xml:space="preserve">0</w:t>
+              <w:t xml:space="preserve">0.000000</w:t>
             </w:r>
           </w:p>
         </w:tc>
@@ -3822,7 +3822,7 @@
               <w:jc w:val="right"/>
             </w:pPr>
             <w:r>
-              <w:t xml:space="preserve">0</w:t>
+              <w:t xml:space="preserve">0.000000</w:t>
             </w:r>
           </w:p>
         </w:tc>
@@ -3934,7 +3934,7 @@
               <w:jc w:val="right"/>
             </w:pPr>
             <w:r>
-              <w:t xml:space="preserve">0</w:t>
+              <w:t xml:space="preserve">0.000000</w:t>
             </w:r>
           </w:p>
         </w:tc>
@@ -4046,51 +4046,51 @@
               <w:jc w:val="right"/>
             </w:pPr>
             <w:r>
-              <w:t xml:space="preserve">25</w:t>
-            </w:r>
-          </w:p>
-        </w:tc>
-        <w:tc>
-          <w:p>
-            <w:pPr>
-              <w:pStyle w:val="Compact"/>
-              <w:jc w:val="right"/>
-            </w:pPr>
-            <w:r>
-              <w:t xml:space="preserve">0</w:t>
-            </w:r>
-          </w:p>
-        </w:tc>
-        <w:tc>
-          <w:p>
-            <w:pPr>
-              <w:pStyle w:val="Compact"/>
-              <w:jc w:val="right"/>
-            </w:pPr>
-            <w:r>
-              <w:t xml:space="preserve">0</w:t>
-            </w:r>
-          </w:p>
-        </w:tc>
-        <w:tc>
-          <w:p>
-            <w:pPr>
-              <w:pStyle w:val="Compact"/>
-              <w:jc w:val="right"/>
-            </w:pPr>
-            <w:r>
-              <w:t xml:space="preserve">0</w:t>
-            </w:r>
-          </w:p>
-        </w:tc>
-        <w:tc>
-          <w:p>
-            <w:pPr>
-              <w:pStyle w:val="Compact"/>
-              <w:jc w:val="right"/>
-            </w:pPr>
-            <w:r>
-              <w:t xml:space="preserve">75.00000</w:t>
+              <w:t xml:space="preserve">20.000000</w:t>
+            </w:r>
+          </w:p>
+        </w:tc>
+        <w:tc>
+          <w:p>
+            <w:pPr>
+              <w:pStyle w:val="Compact"/>
+              <w:jc w:val="right"/>
+            </w:pPr>
+            <w:r>
+              <w:t xml:space="preserve">0</w:t>
+            </w:r>
+          </w:p>
+        </w:tc>
+        <w:tc>
+          <w:p>
+            <w:pPr>
+              <w:pStyle w:val="Compact"/>
+              <w:jc w:val="right"/>
+            </w:pPr>
+            <w:r>
+              <w:t xml:space="preserve">0</w:t>
+            </w:r>
+          </w:p>
+        </w:tc>
+        <w:tc>
+          <w:p>
+            <w:pPr>
+              <w:pStyle w:val="Compact"/>
+              <w:jc w:val="right"/>
+            </w:pPr>
+            <w:r>
+              <w:t xml:space="preserve">0</w:t>
+            </w:r>
+          </w:p>
+        </w:tc>
+        <w:tc>
+          <w:p>
+            <w:pPr>
+              <w:pStyle w:val="Compact"/>
+              <w:jc w:val="right"/>
+            </w:pPr>
+            <w:r>
+              <w:t xml:space="preserve">80.00000</w:t>
             </w:r>
           </w:p>
         </w:tc>
@@ -4158,7 +4158,7 @@
               <w:jc w:val="right"/>
             </w:pPr>
             <w:r>
-              <w:t xml:space="preserve">0</w:t>
+              <w:t xml:space="preserve">0.000000</w:t>
             </w:r>
           </w:p>
         </w:tc>
@@ -4270,7 +4270,7 @@
               <w:jc w:val="right"/>
             </w:pPr>
             <w:r>
-              <w:t xml:space="preserve">0</w:t>
+              <w:t xml:space="preserve">0.000000</w:t>
             </w:r>
           </w:p>
         </w:tc>
@@ -4382,7 +4382,7 @@
               <w:jc w:val="right"/>
             </w:pPr>
             <w:r>
-              <w:t xml:space="preserve">0</w:t>
+              <w:t xml:space="preserve">0.000000</w:t>
             </w:r>
           </w:p>
         </w:tc>
@@ -4494,7 +4494,7 @@
               <w:jc w:val="right"/>
             </w:pPr>
             <w:r>
-              <w:t xml:space="preserve">0</w:t>
+              <w:t xml:space="preserve">0.000000</w:t>
             </w:r>
           </w:p>
         </w:tc>
@@ -4606,7 +4606,7 @@
               <w:jc w:val="right"/>
             </w:pPr>
             <w:r>
-              <w:t xml:space="preserve">0</w:t>
+              <w:t xml:space="preserve">0.000000</w:t>
             </w:r>
           </w:p>
         </w:tc>
@@ -4718,7 +4718,7 @@
               <w:jc w:val="right"/>
             </w:pPr>
             <w:r>
-              <w:t xml:space="preserve">0</w:t>
+              <w:t xml:space="preserve">0.000000</w:t>
             </w:r>
           </w:p>
         </w:tc>
@@ -4830,7 +4830,7 @@
               <w:jc w:val="right"/>
             </w:pPr>
             <w:r>
-              <w:t xml:space="preserve">0</w:t>
+              <w:t xml:space="preserve">0.000000</w:t>
             </w:r>
           </w:p>
         </w:tc>
@@ -4942,7 +4942,7 @@
               <w:jc w:val="right"/>
             </w:pPr>
             <w:r>
-              <w:t xml:space="preserve">0</w:t>
+              <w:t xml:space="preserve">0.000000</w:t>
             </w:r>
           </w:p>
         </w:tc>
@@ -5054,51 +5054,51 @@
               <w:jc w:val="right"/>
             </w:pPr>
             <w:r>
-              <w:t xml:space="preserve">0</w:t>
-            </w:r>
-          </w:p>
-        </w:tc>
-        <w:tc>
-          <w:p>
-            <w:pPr>
-              <w:pStyle w:val="Compact"/>
-              <w:jc w:val="right"/>
-            </w:pPr>
-            <w:r>
-              <w:t xml:space="preserve">0</w:t>
-            </w:r>
-          </w:p>
-        </w:tc>
-        <w:tc>
-          <w:p>
-            <w:pPr>
-              <w:pStyle w:val="Compact"/>
-              <w:jc w:val="right"/>
-            </w:pPr>
-            <w:r>
-              <w:t xml:space="preserve">0</w:t>
-            </w:r>
-          </w:p>
-        </w:tc>
-        <w:tc>
-          <w:p>
-            <w:pPr>
-              <w:pStyle w:val="Compact"/>
-              <w:jc w:val="right"/>
-            </w:pPr>
-            <w:r>
-              <w:t xml:space="preserve">0</w:t>
-            </w:r>
-          </w:p>
-        </w:tc>
-        <w:tc>
-          <w:p>
-            <w:pPr>
-              <w:pStyle w:val="Compact"/>
-              <w:jc w:val="right"/>
-            </w:pPr>
-            <w:r>
-              <w:t xml:space="preserve">90.90909</w:t>
+              <w:t xml:space="preserve">8.333333</w:t>
+            </w:r>
+          </w:p>
+        </w:tc>
+        <w:tc>
+          <w:p>
+            <w:pPr>
+              <w:pStyle w:val="Compact"/>
+              <w:jc w:val="right"/>
+            </w:pPr>
+            <w:r>
+              <w:t xml:space="preserve">0</w:t>
+            </w:r>
+          </w:p>
+        </w:tc>
+        <w:tc>
+          <w:p>
+            <w:pPr>
+              <w:pStyle w:val="Compact"/>
+              <w:jc w:val="right"/>
+            </w:pPr>
+            <w:r>
+              <w:t xml:space="preserve">0</w:t>
+            </w:r>
+          </w:p>
+        </w:tc>
+        <w:tc>
+          <w:p>
+            <w:pPr>
+              <w:pStyle w:val="Compact"/>
+              <w:jc w:val="right"/>
+            </w:pPr>
+            <w:r>
+              <w:t xml:space="preserve">0</w:t>
+            </w:r>
+          </w:p>
+        </w:tc>
+        <w:tc>
+          <w:p>
+            <w:pPr>
+              <w:pStyle w:val="Compact"/>
+              <w:jc w:val="right"/>
+            </w:pPr>
+            <w:r>
+              <w:t xml:space="preserve">83.33333</w:t>
             </w:r>
           </w:p>
         </w:tc>
@@ -5166,7 +5166,7 @@
               <w:jc w:val="right"/>
             </w:pPr>
             <w:r>
-              <w:t xml:space="preserve">0</w:t>
+              <w:t xml:space="preserve">0.000000</w:t>
             </w:r>
           </w:p>
         </w:tc>
@@ -5278,7 +5278,7 @@
               <w:jc w:val="right"/>
             </w:pPr>
             <w:r>
-              <w:t xml:space="preserve">0</w:t>
+              <w:t xml:space="preserve">0.000000</w:t>
             </w:r>
           </w:p>
         </w:tc>
@@ -5583,6 +5583,282 @@
               <w:jc w:val="right"/>
             </w:pPr>
             <w:r>
+              <w:t xml:space="preserve">5</w:t>
+            </w:r>
+          </w:p>
+        </w:tc>
+        <w:tc>
+          <w:p>
+            <w:pPr>
+              <w:pStyle w:val="Compact"/>
+              <w:jc w:val="right"/>
+            </w:pPr>
+            <w:r>
+              <w:t xml:space="preserve">59.80000</w:t>
+            </w:r>
+          </w:p>
+        </w:tc>
+        <w:tc>
+          <w:p>
+            <w:pPr>
+              <w:pStyle w:val="Compact"/>
+              <w:jc w:val="right"/>
+            </w:pPr>
+            <w:r>
+              <w:t xml:space="preserve">3.600000</w:t>
+            </w:r>
+          </w:p>
+        </w:tc>
+      </w:tr>
+      <w:tr>
+        <w:tc>
+          <w:p>
+            <w:pPr>
+              <w:pStyle w:val="Compact"/>
+              <w:jc w:val="left"/>
+            </w:pPr>
+            <w:r>
+              <w:t xml:space="preserve">Director of Product Design</w:t>
+            </w:r>
+          </w:p>
+        </w:tc>
+        <w:tc>
+          <w:p>
+            <w:pPr>
+              <w:pStyle w:val="Compact"/>
+              <w:jc w:val="right"/>
+            </w:pPr>
+            <w:r>
+              <w:t xml:space="preserve">1</w:t>
+            </w:r>
+          </w:p>
+        </w:tc>
+        <w:tc>
+          <w:p>
+            <w:pPr>
+              <w:pStyle w:val="Compact"/>
+              <w:jc w:val="right"/>
+            </w:pPr>
+            <w:r>
+              <w:t xml:space="preserve">64.00000</w:t>
+            </w:r>
+          </w:p>
+        </w:tc>
+        <w:tc>
+          <w:p>
+            <w:pPr>
+              <w:pStyle w:val="Compact"/>
+              <w:jc w:val="right"/>
+            </w:pPr>
+            <w:r>
+              <w:t xml:space="preserve">4.000000</w:t>
+            </w:r>
+          </w:p>
+        </w:tc>
+      </w:tr>
+      <w:tr>
+        <w:tc>
+          <w:p>
+            <w:pPr>
+              <w:pStyle w:val="Compact"/>
+              <w:jc w:val="left"/>
+            </w:pPr>
+            <w:r>
+              <w:t xml:space="preserve">Engineering Manager</w:t>
+            </w:r>
+          </w:p>
+        </w:tc>
+        <w:tc>
+          <w:p>
+            <w:pPr>
+              <w:pStyle w:val="Compact"/>
+              <w:jc w:val="right"/>
+            </w:pPr>
+            <w:r>
+              <w:t xml:space="preserve">1</w:t>
+            </w:r>
+          </w:p>
+        </w:tc>
+        <w:tc>
+          <w:p>
+            <w:pPr>
+              <w:pStyle w:val="Compact"/>
+              <w:jc w:val="right"/>
+            </w:pPr>
+            <w:r>
+              <w:t xml:space="preserve">94.00000</w:t>
+            </w:r>
+          </w:p>
+        </w:tc>
+        <w:tc>
+          <w:p>
+            <w:pPr>
+              <w:pStyle w:val="Compact"/>
+              <w:jc w:val="right"/>
+            </w:pPr>
+            <w:r>
+              <w:t xml:space="preserve">5.000000</w:t>
+            </w:r>
+          </w:p>
+        </w:tc>
+      </w:tr>
+      <w:tr>
+        <w:tc>
+          <w:p>
+            <w:pPr>
+              <w:pStyle w:val="Compact"/>
+              <w:jc w:val="left"/>
+            </w:pPr>
+            <w:r>
+              <w:t xml:space="preserve">FP&amp;A</w:t>
+            </w:r>
+          </w:p>
+        </w:tc>
+        <w:tc>
+          <w:p>
+            <w:pPr>
+              <w:pStyle w:val="Compact"/>
+              <w:jc w:val="right"/>
+            </w:pPr>
+            <w:r>
+              <w:t xml:space="preserve">1</w:t>
+            </w:r>
+          </w:p>
+        </w:tc>
+        <w:tc>
+          <w:p>
+            <w:pPr>
+              <w:pStyle w:val="Compact"/>
+              <w:jc w:val="right"/>
+            </w:pPr>
+            <w:r>
+              <w:t xml:space="preserve">43.00000</w:t>
+            </w:r>
+          </w:p>
+        </w:tc>
+        <w:tc>
+          <w:p>
+            <w:pPr>
+              <w:pStyle w:val="Compact"/>
+              <w:jc w:val="right"/>
+            </w:pPr>
+            <w:r>
+              <w:t xml:space="preserve">3.000000</w:t>
+            </w:r>
+          </w:p>
+        </w:tc>
+      </w:tr>
+      <w:tr>
+        <w:tc>
+          <w:p>
+            <w:pPr>
+              <w:pStyle w:val="Compact"/>
+              <w:jc w:val="left"/>
+            </w:pPr>
+            <w:r>
+              <w:t xml:space="preserve">Freelancer ( Products &amp; Growth )</w:t>
+            </w:r>
+          </w:p>
+        </w:tc>
+        <w:tc>
+          <w:p>
+            <w:pPr>
+              <w:pStyle w:val="Compact"/>
+              <w:jc w:val="right"/>
+            </w:pPr>
+            <w:r>
+              <w:t xml:space="preserve">1</w:t>
+            </w:r>
+          </w:p>
+        </w:tc>
+        <w:tc>
+          <w:p>
+            <w:pPr>
+              <w:pStyle w:val="Compact"/>
+              <w:jc w:val="right"/>
+            </w:pPr>
+            <w:r>
+              <w:t xml:space="preserve">69.00000</w:t>
+            </w:r>
+          </w:p>
+        </w:tc>
+        <w:tc>
+          <w:p>
+            <w:pPr>
+              <w:pStyle w:val="Compact"/>
+              <w:jc w:val="right"/>
+            </w:pPr>
+            <w:r>
+              <w:t xml:space="preserve">4.000000</w:t>
+            </w:r>
+          </w:p>
+        </w:tc>
+      </w:tr>
+      <w:tr>
+        <w:tc>
+          <w:p>
+            <w:pPr>
+              <w:pStyle w:val="Compact"/>
+              <w:jc w:val="left"/>
+            </w:pPr>
+            <w:r>
+              <w:t xml:space="preserve">Head of Product/VP/Director/CPO</w:t>
+            </w:r>
+          </w:p>
+        </w:tc>
+        <w:tc>
+          <w:p>
+            <w:pPr>
+              <w:pStyle w:val="Compact"/>
+              <w:jc w:val="right"/>
+            </w:pPr>
+            <w:r>
+              <w:t xml:space="preserve">8</w:t>
+            </w:r>
+          </w:p>
+        </w:tc>
+        <w:tc>
+          <w:p>
+            <w:pPr>
+              <w:pStyle w:val="Compact"/>
+              <w:jc w:val="right"/>
+            </w:pPr>
+            <w:r>
+              <w:t xml:space="preserve">69.37500</w:t>
+            </w:r>
+          </w:p>
+        </w:tc>
+        <w:tc>
+          <w:p>
+            <w:pPr>
+              <w:pStyle w:val="Compact"/>
+              <w:jc w:val="right"/>
+            </w:pPr>
+            <w:r>
+              <w:t xml:space="preserve">4.000000</w:t>
+            </w:r>
+          </w:p>
+        </w:tc>
+      </w:tr>
+      <w:tr>
+        <w:tc>
+          <w:p>
+            <w:pPr>
+              <w:pStyle w:val="Compact"/>
+              <w:jc w:val="left"/>
+            </w:pPr>
+            <w:r>
+              <w:t xml:space="preserve">Lead Product Manager</w:t>
+            </w:r>
+          </w:p>
+        </w:tc>
+        <w:tc>
+          <w:p>
+            <w:pPr>
+              <w:pStyle w:val="Compact"/>
+              <w:jc w:val="right"/>
+            </w:pPr>
+            <w:r>
               <w:t xml:space="preserve">4</w:t>
             </w:r>
           </w:p>
@@ -5594,18 +5870,18 @@
               <w:jc w:val="right"/>
             </w:pPr>
             <w:r>
-              <w:t xml:space="preserve">59.75000</w:t>
-            </w:r>
-          </w:p>
-        </w:tc>
-        <w:tc>
-          <w:p>
-            <w:pPr>
-              <w:pStyle w:val="Compact"/>
-              <w:jc w:val="right"/>
-            </w:pPr>
-            <w:r>
-              <w:t xml:space="preserve">3.500000</w:t>
+              <w:t xml:space="preserve">74.50000</w:t>
+            </w:r>
+          </w:p>
+        </w:tc>
+        <w:tc>
+          <w:p>
+            <w:pPr>
+              <w:pStyle w:val="Compact"/>
+              <w:jc w:val="right"/>
+            </w:pPr>
+            <w:r>
+              <w:t xml:space="preserve">4.250000</w:t>
             </w:r>
           </w:p>
         </w:tc>
@@ -5618,7 +5894,53 @@
               <w:jc w:val="left"/>
             </w:pPr>
             <w:r>
-              <w:t xml:space="preserve">Director of Product Design</w:t>
+              <w:t xml:space="preserve">Operational Manager</w:t>
+            </w:r>
+          </w:p>
+        </w:tc>
+        <w:tc>
+          <w:p>
+            <w:pPr>
+              <w:pStyle w:val="Compact"/>
+              <w:jc w:val="right"/>
+            </w:pPr>
+            <w:r>
+              <w:t xml:space="preserve">2</w:t>
+            </w:r>
+          </w:p>
+        </w:tc>
+        <w:tc>
+          <w:p>
+            <w:pPr>
+              <w:pStyle w:val="Compact"/>
+              <w:jc w:val="right"/>
+            </w:pPr>
+            <w:r>
+              <w:t xml:space="preserve">32.00000</w:t>
+            </w:r>
+          </w:p>
+        </w:tc>
+        <w:tc>
+          <w:p>
+            <w:pPr>
+              <w:pStyle w:val="Compact"/>
+              <w:jc w:val="right"/>
+            </w:pPr>
+            <w:r>
+              <w:t xml:space="preserve">3.000000</w:t>
+            </w:r>
+          </w:p>
+        </w:tc>
+      </w:tr>
+      <w:tr>
+        <w:tc>
+          <w:p>
+            <w:pPr>
+              <w:pStyle w:val="Compact"/>
+              <w:jc w:val="left"/>
+            </w:pPr>
+            <w:r>
+              <w:t xml:space="preserve">Product Consultant</w:t>
             </w:r>
           </w:p>
         </w:tc>
@@ -5640,7 +5962,7 @@
               <w:jc w:val="right"/>
             </w:pPr>
             <w:r>
-              <w:t xml:space="preserve">64.00000</w:t>
+              <w:t xml:space="preserve">80.00000</w:t>
             </w:r>
           </w:p>
         </w:tc>
@@ -5664,328 +5986,6 @@
               <w:jc w:val="left"/>
             </w:pPr>
             <w:r>
-              <w:t xml:space="preserve">Engineering Manager</w:t>
-            </w:r>
-          </w:p>
-        </w:tc>
-        <w:tc>
-          <w:p>
-            <w:pPr>
-              <w:pStyle w:val="Compact"/>
-              <w:jc w:val="right"/>
-            </w:pPr>
-            <w:r>
-              <w:t xml:space="preserve">1</w:t>
-            </w:r>
-          </w:p>
-        </w:tc>
-        <w:tc>
-          <w:p>
-            <w:pPr>
-              <w:pStyle w:val="Compact"/>
-              <w:jc w:val="right"/>
-            </w:pPr>
-            <w:r>
-              <w:t xml:space="preserve">94.00000</w:t>
-            </w:r>
-          </w:p>
-        </w:tc>
-        <w:tc>
-          <w:p>
-            <w:pPr>
-              <w:pStyle w:val="Compact"/>
-              <w:jc w:val="right"/>
-            </w:pPr>
-            <w:r>
-              <w:t xml:space="preserve">5.000000</w:t>
-            </w:r>
-          </w:p>
-        </w:tc>
-      </w:tr>
-      <w:tr>
-        <w:tc>
-          <w:p>
-            <w:pPr>
-              <w:pStyle w:val="Compact"/>
-              <w:jc w:val="left"/>
-            </w:pPr>
-            <w:r>
-              <w:t xml:space="preserve">FP&amp;A</w:t>
-            </w:r>
-          </w:p>
-        </w:tc>
-        <w:tc>
-          <w:p>
-            <w:pPr>
-              <w:pStyle w:val="Compact"/>
-              <w:jc w:val="right"/>
-            </w:pPr>
-            <w:r>
-              <w:t xml:space="preserve">1</w:t>
-            </w:r>
-          </w:p>
-        </w:tc>
-        <w:tc>
-          <w:p>
-            <w:pPr>
-              <w:pStyle w:val="Compact"/>
-              <w:jc w:val="right"/>
-            </w:pPr>
-            <w:r>
-              <w:t xml:space="preserve">43.00000</w:t>
-            </w:r>
-          </w:p>
-        </w:tc>
-        <w:tc>
-          <w:p>
-            <w:pPr>
-              <w:pStyle w:val="Compact"/>
-              <w:jc w:val="right"/>
-            </w:pPr>
-            <w:r>
-              <w:t xml:space="preserve">3.000000</w:t>
-            </w:r>
-          </w:p>
-        </w:tc>
-      </w:tr>
-      <w:tr>
-        <w:tc>
-          <w:p>
-            <w:pPr>
-              <w:pStyle w:val="Compact"/>
-              <w:jc w:val="left"/>
-            </w:pPr>
-            <w:r>
-              <w:t xml:space="preserve">Freelancer ( Products &amp; Growth )</w:t>
-            </w:r>
-          </w:p>
-        </w:tc>
-        <w:tc>
-          <w:p>
-            <w:pPr>
-              <w:pStyle w:val="Compact"/>
-              <w:jc w:val="right"/>
-            </w:pPr>
-            <w:r>
-              <w:t xml:space="preserve">1</w:t>
-            </w:r>
-          </w:p>
-        </w:tc>
-        <w:tc>
-          <w:p>
-            <w:pPr>
-              <w:pStyle w:val="Compact"/>
-              <w:jc w:val="right"/>
-            </w:pPr>
-            <w:r>
-              <w:t xml:space="preserve">69.00000</w:t>
-            </w:r>
-          </w:p>
-        </w:tc>
-        <w:tc>
-          <w:p>
-            <w:pPr>
-              <w:pStyle w:val="Compact"/>
-              <w:jc w:val="right"/>
-            </w:pPr>
-            <w:r>
-              <w:t xml:space="preserve">4.000000</w:t>
-            </w:r>
-          </w:p>
-        </w:tc>
-      </w:tr>
-      <w:tr>
-        <w:tc>
-          <w:p>
-            <w:pPr>
-              <w:pStyle w:val="Compact"/>
-              <w:jc w:val="left"/>
-            </w:pPr>
-            <w:r>
-              <w:t xml:space="preserve">Head of Product/VP/Director/CPO</w:t>
-            </w:r>
-          </w:p>
-        </w:tc>
-        <w:tc>
-          <w:p>
-            <w:pPr>
-              <w:pStyle w:val="Compact"/>
-              <w:jc w:val="right"/>
-            </w:pPr>
-            <w:r>
-              <w:t xml:space="preserve">8</w:t>
-            </w:r>
-          </w:p>
-        </w:tc>
-        <w:tc>
-          <w:p>
-            <w:pPr>
-              <w:pStyle w:val="Compact"/>
-              <w:jc w:val="right"/>
-            </w:pPr>
-            <w:r>
-              <w:t xml:space="preserve">69.37500</w:t>
-            </w:r>
-          </w:p>
-        </w:tc>
-        <w:tc>
-          <w:p>
-            <w:pPr>
-              <w:pStyle w:val="Compact"/>
-              <w:jc w:val="right"/>
-            </w:pPr>
-            <w:r>
-              <w:t xml:space="preserve">4.000000</w:t>
-            </w:r>
-          </w:p>
-        </w:tc>
-      </w:tr>
-      <w:tr>
-        <w:tc>
-          <w:p>
-            <w:pPr>
-              <w:pStyle w:val="Compact"/>
-              <w:jc w:val="left"/>
-            </w:pPr>
-            <w:r>
-              <w:t xml:space="preserve">Lead Product Manager</w:t>
-            </w:r>
-          </w:p>
-        </w:tc>
-        <w:tc>
-          <w:p>
-            <w:pPr>
-              <w:pStyle w:val="Compact"/>
-              <w:jc w:val="right"/>
-            </w:pPr>
-            <w:r>
-              <w:t xml:space="preserve">3</w:t>
-            </w:r>
-          </w:p>
-        </w:tc>
-        <w:tc>
-          <w:p>
-            <w:pPr>
-              <w:pStyle w:val="Compact"/>
-              <w:jc w:val="right"/>
-            </w:pPr>
-            <w:r>
-              <w:t xml:space="preserve">79.00000</w:t>
-            </w:r>
-          </w:p>
-        </w:tc>
-        <w:tc>
-          <w:p>
-            <w:pPr>
-              <w:pStyle w:val="Compact"/>
-              <w:jc w:val="right"/>
-            </w:pPr>
-            <w:r>
-              <w:t xml:space="preserve">4.333333</w:t>
-            </w:r>
-          </w:p>
-        </w:tc>
-      </w:tr>
-      <w:tr>
-        <w:tc>
-          <w:p>
-            <w:pPr>
-              <w:pStyle w:val="Compact"/>
-              <w:jc w:val="left"/>
-            </w:pPr>
-            <w:r>
-              <w:t xml:space="preserve">Operational Manager</w:t>
-            </w:r>
-          </w:p>
-        </w:tc>
-        <w:tc>
-          <w:p>
-            <w:pPr>
-              <w:pStyle w:val="Compact"/>
-              <w:jc w:val="right"/>
-            </w:pPr>
-            <w:r>
-              <w:t xml:space="preserve">2</w:t>
-            </w:r>
-          </w:p>
-        </w:tc>
-        <w:tc>
-          <w:p>
-            <w:pPr>
-              <w:pStyle w:val="Compact"/>
-              <w:jc w:val="right"/>
-            </w:pPr>
-            <w:r>
-              <w:t xml:space="preserve">32.00000</w:t>
-            </w:r>
-          </w:p>
-        </w:tc>
-        <w:tc>
-          <w:p>
-            <w:pPr>
-              <w:pStyle w:val="Compact"/>
-              <w:jc w:val="right"/>
-            </w:pPr>
-            <w:r>
-              <w:t xml:space="preserve">3.000000</w:t>
-            </w:r>
-          </w:p>
-        </w:tc>
-      </w:tr>
-      <w:tr>
-        <w:tc>
-          <w:p>
-            <w:pPr>
-              <w:pStyle w:val="Compact"/>
-              <w:jc w:val="left"/>
-            </w:pPr>
-            <w:r>
-              <w:t xml:space="preserve">Product Consultant</w:t>
-            </w:r>
-          </w:p>
-        </w:tc>
-        <w:tc>
-          <w:p>
-            <w:pPr>
-              <w:pStyle w:val="Compact"/>
-              <w:jc w:val="right"/>
-            </w:pPr>
-            <w:r>
-              <w:t xml:space="preserve">1</w:t>
-            </w:r>
-          </w:p>
-        </w:tc>
-        <w:tc>
-          <w:p>
-            <w:pPr>
-              <w:pStyle w:val="Compact"/>
-              <w:jc w:val="right"/>
-            </w:pPr>
-            <w:r>
-              <w:t xml:space="preserve">80.00000</w:t>
-            </w:r>
-          </w:p>
-        </w:tc>
-        <w:tc>
-          <w:p>
-            <w:pPr>
-              <w:pStyle w:val="Compact"/>
-              <w:jc w:val="right"/>
-            </w:pPr>
-            <w:r>
-              <w:t xml:space="preserve">4.000000</w:t>
-            </w:r>
-          </w:p>
-        </w:tc>
-      </w:tr>
-      <w:tr>
-        <w:tc>
-          <w:p>
-            <w:pPr>
-              <w:pStyle w:val="Compact"/>
-              <w:jc w:val="left"/>
-            </w:pPr>
-            <w:r>
               <w:t xml:space="preserve">Product Manager</w:t>
             </w:r>
           </w:p>
@@ -5997,29 +5997,29 @@
               <w:jc w:val="right"/>
             </w:pPr>
             <w:r>
-              <w:t xml:space="preserve">11</w:t>
-            </w:r>
-          </w:p>
-        </w:tc>
-        <w:tc>
-          <w:p>
-            <w:pPr>
-              <w:pStyle w:val="Compact"/>
-              <w:jc w:val="right"/>
-            </w:pPr>
-            <w:r>
-              <w:t xml:space="preserve">57.45455</w:t>
-            </w:r>
-          </w:p>
-        </w:tc>
-        <w:tc>
-          <w:p>
-            <w:pPr>
-              <w:pStyle w:val="Compact"/>
-              <w:jc w:val="right"/>
-            </w:pPr>
-            <w:r>
-              <w:t xml:space="preserve">3.636364</w:t>
+              <w:t xml:space="preserve">12</w:t>
+            </w:r>
+          </w:p>
+        </w:tc>
+        <w:tc>
+          <w:p>
+            <w:pPr>
+              <w:pStyle w:val="Compact"/>
+              <w:jc w:val="right"/>
+            </w:pPr>
+            <w:r>
+              <w:t xml:space="preserve">57.50000</w:t>
+            </w:r>
+          </w:p>
+        </w:tc>
+        <w:tc>
+          <w:p>
+            <w:pPr>
+              <w:pStyle w:val="Compact"/>
+              <w:jc w:val="right"/>
+            </w:pPr>
+            <w:r>
+              <w:t xml:space="preserve">3.666667</w:t>
             </w:r>
           </w:p>
         </w:tc>

</xml_diff>

<commit_message>
correct the lm model used in example output
</commit_message>
<xml_diff>
--- a/outputs/survey-visulisation.docx
+++ b/outputs/survey-visulisation.docx
@@ -5590,6 +5590,170 @@
         <w:t xml:space="preserve">How mature were the roadmap processes by job title of respondent? Also did happiness with the roadmap process correlate to a higher maturity score?</w:t>
       </w:r>
     </w:p>
+    <w:p>
+      <w:pPr>
+        <w:pStyle w:val="SourceCode"/>
+      </w:pPr>
+      <w:r>
+        <w:rPr>
+          <w:rStyle w:val="VerbatimChar"/>
+        </w:rPr>
+        <w:t xml:space="preserve">&gt; </w:t>
+      </w:r>
+      <w:r>
+        <w:br/>
+      </w:r>
+      <w:r>
+        <w:rPr>
+          <w:rStyle w:val="VerbatimChar"/>
+        </w:rPr>
+        <w:t xml:space="preserve">&gt; Call:</w:t>
+      </w:r>
+      <w:r>
+        <w:br/>
+      </w:r>
+      <w:r>
+        <w:rPr>
+          <w:rStyle w:val="VerbatimChar"/>
+        </w:rPr>
+        <w:t xml:space="preserve">&gt; lm(formula = roadmap.happiness ~ roadmap.DEEPScore, data = prod_responses)</w:t>
+      </w:r>
+      <w:r>
+        <w:br/>
+      </w:r>
+      <w:r>
+        <w:rPr>
+          <w:rStyle w:val="VerbatimChar"/>
+        </w:rPr>
+        <w:t xml:space="preserve">&gt; </w:t>
+      </w:r>
+      <w:r>
+        <w:br/>
+      </w:r>
+      <w:r>
+        <w:rPr>
+          <w:rStyle w:val="VerbatimChar"/>
+        </w:rPr>
+        <w:t xml:space="preserve">&gt; Residuals:</w:t>
+      </w:r>
+      <w:r>
+        <w:br/>
+      </w:r>
+      <w:r>
+        <w:rPr>
+          <w:rStyle w:val="VerbatimChar"/>
+        </w:rPr>
+        <w:t xml:space="preserve">&gt;     Min      1Q  Median      3Q     Max </w:t>
+      </w:r>
+      <w:r>
+        <w:br/>
+      </w:r>
+      <w:r>
+        <w:rPr>
+          <w:rStyle w:val="VerbatimChar"/>
+        </w:rPr>
+        <w:t xml:space="preserve">&gt; -2.5075 -0.6308  0.0314  0.6473  1.2995 </w:t>
+      </w:r>
+      <w:r>
+        <w:br/>
+      </w:r>
+      <w:r>
+        <w:rPr>
+          <w:rStyle w:val="VerbatimChar"/>
+        </w:rPr>
+        <w:t xml:space="preserve">&gt; </w:t>
+      </w:r>
+      <w:r>
+        <w:br/>
+      </w:r>
+      <w:r>
+        <w:rPr>
+          <w:rStyle w:val="VerbatimChar"/>
+        </w:rPr>
+        <w:t xml:space="preserve">&gt; Coefficients:</w:t>
+      </w:r>
+      <w:r>
+        <w:br/>
+      </w:r>
+      <w:r>
+        <w:rPr>
+          <w:rStyle w:val="VerbatimChar"/>
+        </w:rPr>
+        <w:t xml:space="preserve">&gt;                   Estimate Std. Error t value Pr(&gt;|t|)    </w:t>
+      </w:r>
+      <w:r>
+        <w:br/>
+      </w:r>
+      <w:r>
+        <w:rPr>
+          <w:rStyle w:val="VerbatimChar"/>
+        </w:rPr>
+        <w:t xml:space="preserve">&gt; (Intercept)        2.37066    0.47436    5.00  6.9e-06 ***</w:t>
+      </w:r>
+      <w:r>
+        <w:br/>
+      </w:r>
+      <w:r>
+        <w:rPr>
+          <w:rStyle w:val="VerbatimChar"/>
+        </w:rPr>
+        <w:t xml:space="preserve">&gt; roadmap.DEEPScore  0.02145    0.00734    2.92   0.0051 ** </w:t>
+      </w:r>
+      <w:r>
+        <w:br/>
+      </w:r>
+      <w:r>
+        <w:rPr>
+          <w:rStyle w:val="VerbatimChar"/>
+        </w:rPr>
+        <w:t xml:space="preserve">&gt; ---</w:t>
+      </w:r>
+      <w:r>
+        <w:br/>
+      </w:r>
+      <w:r>
+        <w:rPr>
+          <w:rStyle w:val="VerbatimChar"/>
+        </w:rPr>
+        <w:t xml:space="preserve">&gt; Signif. codes:  0 '***' 0.001 '**' 0.01 '*' 0.05 '.' 0.1 ' ' 1</w:t>
+      </w:r>
+      <w:r>
+        <w:br/>
+      </w:r>
+      <w:r>
+        <w:rPr>
+          <w:rStyle w:val="VerbatimChar"/>
+        </w:rPr>
+        <w:t xml:space="preserve">&gt; </w:t>
+      </w:r>
+      <w:r>
+        <w:br/>
+      </w:r>
+      <w:r>
+        <w:rPr>
+          <w:rStyle w:val="VerbatimChar"/>
+        </w:rPr>
+        <w:t xml:space="preserve">&gt; Residual standard error: 0.95 on 52 degrees of freedom</w:t>
+      </w:r>
+      <w:r>
+        <w:br/>
+      </w:r>
+      <w:r>
+        <w:rPr>
+          <w:rStyle w:val="VerbatimChar"/>
+        </w:rPr>
+        <w:t xml:space="preserve">&gt; Multiple R-squared:  0.141,   Adjusted R-squared:  0.125 </w:t>
+      </w:r>
+      <w:r>
+        <w:br/>
+      </w:r>
+      <w:r>
+        <w:rPr>
+          <w:rStyle w:val="VerbatimChar"/>
+        </w:rPr>
+        <w:t xml:space="preserve">&gt; F-statistic: 8.54 on 1 and 52 DF,  p-value: 0.00513</w:t>
+      </w:r>
+    </w:p>
     <w:tbl>
       <w:tblPr>
         <w:tblStyle w:val="Table"/>
@@ -6480,7 +6644,7 @@
         <w:rPr>
           <w:rStyle w:val="VerbatimChar"/>
         </w:rPr>
-        <w:t xml:space="preserve">&gt; lm(formula = role.happiness ~ roadmap.DEEPScore, data = clean_responses)</w:t>
+        <w:t xml:space="preserve">&gt; lm(formula = roadmap.happiness ~ roadmap.DEEPScore, data = prod_responses)</w:t>
       </w:r>
       <w:r>
         <w:br/>
@@ -6516,7 +6680,7 @@
         <w:rPr>
           <w:rStyle w:val="VerbatimChar"/>
         </w:rPr>
-        <w:t xml:space="preserve">&gt; -2.9612 -0.3182 -0.0427  0.8367  1.1367 </w:t>
+        <w:t xml:space="preserve">&gt; -2.5075 -0.6308  0.0314  0.6473  1.2995 </w:t>
       </w:r>
       <w:r>
         <w:br/>
@@ -6552,7 +6716,7 @@
         <w:rPr>
           <w:rStyle w:val="VerbatimChar"/>
         </w:rPr>
-        <w:t xml:space="preserve">&gt; (Intercept)        3.73290    0.39862    9.36  7.4e-14 ***</w:t>
+        <w:t xml:space="preserve">&gt; (Intercept)        2.37066    0.47436    5.00  6.9e-06 ***</w:t>
       </w:r>
       <w:r>
         <w:br/>
@@ -6561,7 +6725,7 @@
         <w:rPr>
           <w:rStyle w:val="VerbatimChar"/>
         </w:rPr>
-        <w:t xml:space="preserve">&gt; roadmap.DEEPScore  0.00652    0.00631    1.03      0.3    </w:t>
+        <w:t xml:space="preserve">&gt; roadmap.DEEPScore  0.02145    0.00734    2.92   0.0051 ** </w:t>
       </w:r>
       <w:r>
         <w:br/>
@@ -6597,7 +6761,7 @@
         <w:rPr>
           <w:rStyle w:val="VerbatimChar"/>
         </w:rPr>
-        <w:t xml:space="preserve">&gt; Residual standard error: 0.93 on 68 degrees of freedom</w:t>
+        <w:t xml:space="preserve">&gt; Residual standard error: 0.95 on 52 degrees of freedom</w:t>
       </w:r>
       <w:r>
         <w:br/>
@@ -6606,7 +6770,7 @@
         <w:rPr>
           <w:rStyle w:val="VerbatimChar"/>
         </w:rPr>
-        <w:t xml:space="preserve">&gt;   (1 observation deleted due to missingness)</w:t>
+        <w:t xml:space="preserve">&gt; Multiple R-squared:  0.141,   Adjusted R-squared:  0.125 </w:t>
       </w:r>
       <w:r>
         <w:br/>
@@ -6615,16 +6779,7 @@
         <w:rPr>
           <w:rStyle w:val="VerbatimChar"/>
         </w:rPr>
-        <w:t xml:space="preserve">&gt; Multiple R-squared:  0.0155,  Adjusted R-squared:  0.000992 </w:t>
-      </w:r>
-      <w:r>
-        <w:br/>
-      </w:r>
-      <w:r>
-        <w:rPr>
-          <w:rStyle w:val="VerbatimChar"/>
-        </w:rPr>
-        <w:t xml:space="preserve">&gt; F-statistic: 1.07 on 1 and 68 DF,  p-value: 0.305</w:t>
+        <w:t xml:space="preserve">&gt; F-statistic: 8.54 on 1 and 52 DF,  p-value: 0.00513</w:t>
       </w:r>
     </w:p>
     <w:p>
@@ -6653,7 +6808,7 @@
         <w:rPr>
           <w:rStyle w:val="VerbatimChar"/>
         </w:rPr>
-        <w:t xml:space="preserve">&gt; Response: role.happiness</w:t>
+        <w:t xml:space="preserve">&gt; Response: roadmap.happiness</w:t>
       </w:r>
       <w:r>
         <w:br/>
@@ -6662,7 +6817,7 @@
         <w:rPr>
           <w:rStyle w:val="VerbatimChar"/>
         </w:rPr>
-        <w:t xml:space="preserve">&gt;                   Df Sum Sq Mean Sq F value Pr(&gt;F)</w:t>
+        <w:t xml:space="preserve">&gt;                   Df Sum Sq Mean Sq F value Pr(&gt;F)   </w:t>
       </w:r>
       <w:r>
         <w:br/>
@@ -6671,7 +6826,7 @@
         <w:rPr>
           <w:rStyle w:val="VerbatimChar"/>
         </w:rPr>
-        <w:t xml:space="preserve">&gt; roadmap.DEEPScore  1    0.9   0.926    1.07    0.3</w:t>
+        <w:t xml:space="preserve">&gt; roadmap.DEEPScore  1    7.8    7.79    8.54 0.0051 **</w:t>
       </w:r>
       <w:r>
         <w:br/>
@@ -6680,7 +6835,25 @@
         <w:rPr>
           <w:rStyle w:val="VerbatimChar"/>
         </w:rPr>
-        <w:t xml:space="preserve">&gt; Residuals         68   58.9   0.866</w:t>
+        <w:t xml:space="preserve">&gt; Residuals         52   47.5    0.91                  </w:t>
+      </w:r>
+      <w:r>
+        <w:br/>
+      </w:r>
+      <w:r>
+        <w:rPr>
+          <w:rStyle w:val="VerbatimChar"/>
+        </w:rPr>
+        <w:t xml:space="preserve">&gt; ---</w:t>
+      </w:r>
+      <w:r>
+        <w:br/>
+      </w:r>
+      <w:r>
+        <w:rPr>
+          <w:rStyle w:val="VerbatimChar"/>
+        </w:rPr>
+        <w:t xml:space="preserve">&gt; Signif. codes:  0 '***' 0.001 '**' 0.01 '*' 0.05 '.' 0.1 ' ' 1</w:t>
       </w:r>
     </w:p>
     <w:p>
@@ -6722,7 +6895,7 @@
         <w:rPr>
           <w:rStyle w:val="VerbatimChar"/>
         </w:rPr>
-        <w:t xml:space="preserve">&gt; Warning: Removed 70 rows containing missing values (geom_text).</w:t>
+        <w:t xml:space="preserve">&gt; Warning: Removed 54 rows containing missing values (geom_text).</w:t>
       </w:r>
     </w:p>
     <w:p>

</xml_diff>

<commit_message>
Save out more plots for write up
</commit_message>
<xml_diff>
--- a/outputs/survey-visulisation.docx
+++ b/outputs/survey-visulisation.docx
@@ -93,7 +93,7 @@
         <w:rPr>
           <w:rStyle w:val="VerbatimChar"/>
         </w:rPr>
-        <w:t xml:space="preserve">&gt; The analysis was done using the R Statistical language (v4.0.3; R Core Team, 2020) on Windows 10 x64, using the packages qqplotr (v0.0.4), gridExtra (v2.3), rpivotTable (v0.3.0), ggplot2 (v3.3.0), tidyr (v1.1.2), dplyr (v0.8.5), rmarkdown (v2.6), sp (v1.4.5), rworldmap (v1.3.6) and knitr (v1.28).</w:t>
+        <w:t xml:space="preserve">&gt; The analysis was done using the R Statistical language (v4.0.3; R Core Team, 2020) on Windows 10 x64, using the packages qqplotr (v0.0.4), gridExtra (v2.3), xtable (v1.8.4), rpivotTable (v0.3.0), ggplot2 (v3.3.0), tidyr (v1.1.2), dplyr (v0.8.5), likert (v1.3.5), rmarkdown (v2.6), sp (v1.4.5), rworldmap (v1.3.6) and knitr (v1.28).</w:t>
       </w:r>
     </w:p>
     <w:bookmarkStart w:id="22" w:name="organisations"/>
@@ -722,7 +722,7 @@
       </w:r>
     </w:p>
     <w:bookmarkEnd w:id="22"/>
-    <w:bookmarkStart w:id="24" w:name="role"/>
+    <w:bookmarkStart w:id="26" w:name="role"/>
     <w:p>
       <w:pPr>
         <w:pStyle w:val="Heading2"/>
@@ -1608,6 +1608,116 @@
     </w:p>
     <w:p>
       <w:pPr>
+        <w:pStyle w:val="CaptionedFigure"/>
+      </w:pPr>
+      <w:r>
+        <w:drawing>
+          <wp:inline>
+            <wp:extent cx="5334000" cy="5334000"/>
+            <wp:effectExtent b="0" l="0" r="0" t="0"/>
+            <wp:docPr descr="Likert responses" title="" id="1" name="Picture"/>
+            <a:graphic>
+              <a:graphicData uri="http://schemas.openxmlformats.org/drawingml/2006/picture">
+                <pic:pic>
+                  <pic:nvPicPr>
+                    <pic:cNvPr descr="../outputs/Happiness_likert.png" id="0" name="Picture"/>
+                    <pic:cNvPicPr>
+                      <a:picLocks noChangeArrowheads="1" noChangeAspect="1"/>
+                    </pic:cNvPicPr>
+                  </pic:nvPicPr>
+                  <pic:blipFill>
+                    <a:blip r:embed="rId24"/>
+                    <a:stretch>
+                      <a:fillRect/>
+                    </a:stretch>
+                  </pic:blipFill>
+                  <pic:spPr bwMode="auto">
+                    <a:xfrm>
+                      <a:off x="0" y="0"/>
+                      <a:ext cx="5334000" cy="5334000"/>
+                    </a:xfrm>
+                    <a:prstGeom prst="rect">
+                      <a:avLst/>
+                    </a:prstGeom>
+                    <a:noFill/>
+                    <a:ln w="9525">
+                      <a:noFill/>
+                      <a:headEnd/>
+                      <a:tailEnd/>
+                    </a:ln>
+                  </pic:spPr>
+                </pic:pic>
+              </a:graphicData>
+            </a:graphic>
+          </wp:inline>
+        </w:drawing>
+      </w:r>
+    </w:p>
+    <w:p>
+      <w:pPr>
+        <w:pStyle w:val="ImageCaption"/>
+      </w:pPr>
+      <w:r>
+        <w:t xml:space="preserve">Likert responses</w:t>
+      </w:r>
+    </w:p>
+    <w:p>
+      <w:pPr>
+        <w:pStyle w:val="CaptionedFigure"/>
+      </w:pPr>
+      <w:r>
+        <w:drawing>
+          <wp:inline>
+            <wp:extent cx="5334000" cy="5334000"/>
+            <wp:effectExtent b="0" l="0" r="0" t="0"/>
+            <wp:docPr descr="Happiness of roadmap vs DEEP score for product people" title="" id="1" name="Picture"/>
+            <a:graphic>
+              <a:graphicData uri="http://schemas.openxmlformats.org/drawingml/2006/picture">
+                <pic:pic>
+                  <pic:nvPicPr>
+                    <pic:cNvPr descr="../outputs/DEEPscore_vs_roadmapHappiness_prod.png" id="0" name="Picture"/>
+                    <pic:cNvPicPr>
+                      <a:picLocks noChangeArrowheads="1" noChangeAspect="1"/>
+                    </pic:cNvPicPr>
+                  </pic:nvPicPr>
+                  <pic:blipFill>
+                    <a:blip r:embed="rId25"/>
+                    <a:stretch>
+                      <a:fillRect/>
+                    </a:stretch>
+                  </pic:blipFill>
+                  <pic:spPr bwMode="auto">
+                    <a:xfrm>
+                      <a:off x="0" y="0"/>
+                      <a:ext cx="5334000" cy="5334000"/>
+                    </a:xfrm>
+                    <a:prstGeom prst="rect">
+                      <a:avLst/>
+                    </a:prstGeom>
+                    <a:noFill/>
+                    <a:ln w="9525">
+                      <a:noFill/>
+                      <a:headEnd/>
+                      <a:tailEnd/>
+                    </a:ln>
+                  </pic:spPr>
+                </pic:pic>
+              </a:graphicData>
+            </a:graphic>
+          </wp:inline>
+        </w:drawing>
+      </w:r>
+    </w:p>
+    <w:p>
+      <w:pPr>
+        <w:pStyle w:val="ImageCaption"/>
+      </w:pPr>
+      <w:r>
+        <w:t xml:space="preserve">Happiness of roadmap vs DEEP score for product people</w:t>
+      </w:r>
+    </w:p>
+    <w:p>
+      <w:pPr>
         <w:pStyle w:val="BodyText"/>
       </w:pPr>
       <w:r>
@@ -5572,8 +5682,8 @@
         </w:tc>
       </w:tr>
     </w:tbl>
-    <w:bookmarkEnd w:id="24"/>
-    <w:bookmarkStart w:id="27" w:name="roadmap"/>
+    <w:bookmarkEnd w:id="26"/>
+    <w:bookmarkStart w:id="29" w:name="roadmap"/>
     <w:p>
       <w:pPr>
         <w:pStyle w:val="Heading2"/>
@@ -6591,7 +6701,7 @@
                     </pic:cNvPicPr>
                   </pic:nvPicPr>
                   <pic:blipFill>
-                    <a:blip r:embed="rId25"/>
+                    <a:blip r:embed="rId27"/>
                     <a:stretch>
                       <a:fillRect/>
                     </a:stretch>
@@ -6918,7 +7028,7 @@
                     </pic:cNvPicPr>
                   </pic:nvPicPr>
                   <pic:blipFill>
-                    <a:blip r:embed="rId26"/>
+                    <a:blip r:embed="rId28"/>
                     <a:stretch>
                       <a:fillRect/>
                     </a:stretch>
@@ -6945,8 +7055,8 @@
         </w:drawing>
       </w:r>
     </w:p>
-    <w:bookmarkEnd w:id="27"/>
-    <w:bookmarkStart w:id="28" w:name="references"/>
+    <w:bookmarkEnd w:id="29"/>
+    <w:bookmarkStart w:id="30" w:name="references"/>
     <w:p>
       <w:pPr>
         <w:pStyle w:val="Heading2"/>
@@ -6981,6 +7091,15 @@
         <w:rPr>
           <w:rStyle w:val="VerbatimChar"/>
         </w:rPr>
+        <w:t xml:space="preserve">&gt;   - David B. Dahl, David Scott, Charles Roosen, Arni Magnusson and Jonathan Swinton (2019). xtable: Export Tables to LaTeX or HTML. R package version 1.8-4. https://CRAN.R-project.org/package=xtable</w:t>
+      </w:r>
+      <w:r>
+        <w:br/>
+      </w:r>
+      <w:r>
+        <w:rPr>
+          <w:rStyle w:val="VerbatimChar"/>
+        </w:rPr>
         <w:t xml:space="preserve">&gt;   - Enzo Martoglio (2018). rpivotTable: Build Powerful Pivot Tables and Dynamically Slice &amp; Dice your Data. R package version 0.3.0. https://CRAN.R-project.org/package=rpivotTable</w:t>
       </w:r>
       <w:r>
@@ -7017,6 +7136,15 @@
         <w:rPr>
           <w:rStyle w:val="VerbatimChar"/>
         </w:rPr>
+        <w:t xml:space="preserve">&gt;   - Jason Bryer and Kimberly Speerschneider (2016). likert: Analysis and Visualization Likert Items. R package version 1.3.5. https://CRAN.R-project.org/package=likert</w:t>
+      </w:r>
+      <w:r>
+        <w:br/>
+      </w:r>
+      <w:r>
+        <w:rPr>
+          <w:rStyle w:val="VerbatimChar"/>
+        </w:rPr>
         <w:t xml:space="preserve">&gt;   - JJ Allaire and Yihui Xie and Jonathan McPherson and Javier Luraschi and Kevin Ushey and Aron Atkins and Hadley Wickham and Joe Cheng and Winston Chang and Richard Iannone (2020). rmarkdown: Dynamic Documents for R. R package version 2.6. URL https://rmarkdown.rstudio.com.</w:t>
       </w:r>
       <w:r>
@@ -7056,7 +7184,7 @@
         <w:t xml:space="preserve">&gt;   - Yihui Xie (2020). knitr: A General-Purpose Package for Dynamic Report Generation in R. R package version 1.28.</w:t>
       </w:r>
     </w:p>
-    <w:bookmarkEnd w:id="28"/>
+    <w:bookmarkEnd w:id="30"/>
     <w:sectPr/>
   </w:body>
 </w:document>

</xml_diff>

<commit_message>
Bring in formatting ideas from TemplateResults
</commit_message>
<xml_diff>
--- a/outputs/survey-visulisation.docx
+++ b/outputs/survey-visulisation.docx
@@ -82,7 +82,7 @@
         <w:pStyle w:val="Date"/>
       </w:pPr>
       <w:r>
-        <w:t xml:space="preserve">2021-03-11</w:t>
+        <w:t xml:space="preserve">2021-03-12</w:t>
       </w:r>
     </w:p>
     <w:p>
@@ -101,6 +101,15 @@
       <w:pPr>
         <w:pStyle w:val="Heading2"/>
       </w:pPr>
+      <w:r>
+        <w:rPr>
+          <w:rStyle w:val="SectionNumber"/>
+        </w:rPr>
+        <w:t xml:space="preserve">0.1</w:t>
+      </w:r>
+      <w:r>
+        <w:tab/>
+      </w:r>
       <w:r>
         <w:t xml:space="preserve">Organisations</w:t>
       </w:r>
@@ -728,6 +737,15 @@
         <w:pStyle w:val="Heading2"/>
       </w:pPr>
       <w:r>
+        <w:rPr>
+          <w:rStyle w:val="SectionNumber"/>
+        </w:rPr>
+        <w:t xml:space="preserve">0.2</w:t>
+      </w:r>
+      <w:r>
+        <w:tab/>
+      </w:r>
+      <w:r>
         <w:t xml:space="preserve">Role</w:t>
       </w:r>
     </w:p>
@@ -5689,6 +5707,15 @@
         <w:pStyle w:val="Heading2"/>
       </w:pPr>
       <w:r>
+        <w:rPr>
+          <w:rStyle w:val="SectionNumber"/>
+        </w:rPr>
+        <w:t xml:space="preserve">0.3</w:t>
+      </w:r>
+      <w:r>
+        <w:tab/>
+      </w:r>
+      <w:r>
         <w:t xml:space="preserve">Roadmap</w:t>
       </w:r>
     </w:p>
@@ -6892,80 +6919,233 @@
         <w:t xml:space="preserve">&gt; F-statistic: 8.54 on 1 and 52 DF,  p-value: 0.00513</w:t>
       </w:r>
     </w:p>
-    <w:p>
-      <w:pPr>
-        <w:pStyle w:val="SourceCode"/>
-      </w:pPr>
-      <w:r>
-        <w:rPr>
-          <w:rStyle w:val="VerbatimChar"/>
-        </w:rPr>
-        <w:t xml:space="preserve">&gt; Analysis of Variance Table</w:t>
-      </w:r>
-      <w:r>
-        <w:br/>
-      </w:r>
-      <w:r>
-        <w:rPr>
-          <w:rStyle w:val="VerbatimChar"/>
-        </w:rPr>
-        <w:t xml:space="preserve">&gt; </w:t>
-      </w:r>
-      <w:r>
-        <w:br/>
-      </w:r>
-      <w:r>
-        <w:rPr>
-          <w:rStyle w:val="VerbatimChar"/>
-        </w:rPr>
-        <w:t xml:space="preserve">&gt; Response: roadmap.happiness</w:t>
-      </w:r>
-      <w:r>
-        <w:br/>
-      </w:r>
-      <w:r>
-        <w:rPr>
-          <w:rStyle w:val="VerbatimChar"/>
-        </w:rPr>
-        <w:t xml:space="preserve">&gt;                   Df Sum Sq Mean Sq F value Pr(&gt;F)   </w:t>
-      </w:r>
-      <w:r>
-        <w:br/>
-      </w:r>
-      <w:r>
-        <w:rPr>
-          <w:rStyle w:val="VerbatimChar"/>
-        </w:rPr>
-        <w:t xml:space="preserve">&gt; roadmap.DEEPScore  1    7.8    7.79    8.54 0.0051 **</w:t>
-      </w:r>
-      <w:r>
-        <w:br/>
-      </w:r>
-      <w:r>
-        <w:rPr>
-          <w:rStyle w:val="VerbatimChar"/>
-        </w:rPr>
-        <w:t xml:space="preserve">&gt; Residuals         52   47.5    0.91                  </w:t>
-      </w:r>
-      <w:r>
-        <w:br/>
-      </w:r>
-      <w:r>
-        <w:rPr>
-          <w:rStyle w:val="VerbatimChar"/>
-        </w:rPr>
-        <w:t xml:space="preserve">&gt; ---</w:t>
-      </w:r>
-      <w:r>
-        <w:br/>
-      </w:r>
-      <w:r>
-        <w:rPr>
-          <w:rStyle w:val="VerbatimChar"/>
-        </w:rPr>
-        <w:t xml:space="preserve">&gt; Signif. codes:  0 '***' 0.001 '**' 0.01 '*' 0.05 '.' 0.1 ' ' 1</w:t>
-      </w:r>
-    </w:p>
+    <w:tbl>
+      <w:tblPr>
+        <w:tblStyle w:val="Table"/>
+        <w:tblW w:type="pct" w:w="0.0"/>
+        <w:tblLook w:firstRow="1" w:lastRow="0" w:firstColumn="0" w:lastColumn="0" w:noHBand="0" w:noVBand="0"/>
+      </w:tblPr>
+      <w:tblGrid/>
+      <w:tr>
+        <w:trPr>
+          <w:cnfStyle w:firstRow="1"/>
+        </w:trPr>
+        <w:tc>
+          <w:tcPr>
+            <w:tcBorders>
+              <w:bottom w:val="single"/>
+            </w:tcBorders>
+            <w:vAlign w:val="bottom"/>
+          </w:tcPr>
+          <w:p/>
+        </w:tc>
+        <w:tc>
+          <w:tcPr>
+            <w:tcBorders>
+              <w:bottom w:val="single"/>
+            </w:tcBorders>
+            <w:vAlign w:val="bottom"/>
+          </w:tcPr>
+          <w:p>
+            <w:pPr>
+              <w:pStyle w:val="Compact"/>
+              <w:jc w:val="right"/>
+            </w:pPr>
+            <w:r>
+              <w:t xml:space="preserve">Df</w:t>
+            </w:r>
+          </w:p>
+        </w:tc>
+        <w:tc>
+          <w:tcPr>
+            <w:tcBorders>
+              <w:bottom w:val="single"/>
+            </w:tcBorders>
+            <w:vAlign w:val="bottom"/>
+          </w:tcPr>
+          <w:p>
+            <w:pPr>
+              <w:pStyle w:val="Compact"/>
+              <w:jc w:val="right"/>
+            </w:pPr>
+            <w:r>
+              <w:t xml:space="preserve">Sum Sq</w:t>
+            </w:r>
+          </w:p>
+        </w:tc>
+        <w:tc>
+          <w:tcPr>
+            <w:tcBorders>
+              <w:bottom w:val="single"/>
+            </w:tcBorders>
+            <w:vAlign w:val="bottom"/>
+          </w:tcPr>
+          <w:p>
+            <w:pPr>
+              <w:pStyle w:val="Compact"/>
+              <w:jc w:val="right"/>
+            </w:pPr>
+            <w:r>
+              <w:t xml:space="preserve">Mean Sq</w:t>
+            </w:r>
+          </w:p>
+        </w:tc>
+        <w:tc>
+          <w:tcPr>
+            <w:tcBorders>
+              <w:bottom w:val="single"/>
+            </w:tcBorders>
+            <w:vAlign w:val="bottom"/>
+          </w:tcPr>
+          <w:p>
+            <w:pPr>
+              <w:pStyle w:val="Compact"/>
+              <w:jc w:val="right"/>
+            </w:pPr>
+            <w:r>
+              <w:t xml:space="preserve">F value</w:t>
+            </w:r>
+          </w:p>
+        </w:tc>
+        <w:tc>
+          <w:tcPr>
+            <w:tcBorders>
+              <w:bottom w:val="single"/>
+            </w:tcBorders>
+            <w:vAlign w:val="bottom"/>
+          </w:tcPr>
+          <w:p>
+            <w:pPr>
+              <w:pStyle w:val="Compact"/>
+              <w:jc w:val="right"/>
+            </w:pPr>
+            <w:r>
+              <w:t xml:space="preserve">Pr(&gt;F)</w:t>
+            </w:r>
+          </w:p>
+        </w:tc>
+      </w:tr>
+      <w:tr>
+        <w:tc>
+          <w:p>
+            <w:pPr>
+              <w:pStyle w:val="Compact"/>
+              <w:jc w:val="left"/>
+            </w:pPr>
+            <w:r>
+              <w:t xml:space="preserve">roadmap.DEEPScore</w:t>
+            </w:r>
+          </w:p>
+        </w:tc>
+        <w:tc>
+          <w:p>
+            <w:pPr>
+              <w:pStyle w:val="Compact"/>
+              <w:jc w:val="right"/>
+            </w:pPr>
+            <w:r>
+              <w:t xml:space="preserve">1</w:t>
+            </w:r>
+          </w:p>
+        </w:tc>
+        <w:tc>
+          <w:p>
+            <w:pPr>
+              <w:pStyle w:val="Compact"/>
+              <w:jc w:val="right"/>
+            </w:pPr>
+            <w:r>
+              <w:t xml:space="preserve">7.8</w:t>
+            </w:r>
+          </w:p>
+        </w:tc>
+        <w:tc>
+          <w:p>
+            <w:pPr>
+              <w:pStyle w:val="Compact"/>
+              <w:jc w:val="right"/>
+            </w:pPr>
+            <w:r>
+              <w:t xml:space="preserve">7.79</w:t>
+            </w:r>
+          </w:p>
+        </w:tc>
+        <w:tc>
+          <w:p>
+            <w:pPr>
+              <w:pStyle w:val="Compact"/>
+              <w:jc w:val="right"/>
+            </w:pPr>
+            <w:r>
+              <w:t xml:space="preserve">8.5</w:t>
+            </w:r>
+          </w:p>
+        </w:tc>
+        <w:tc>
+          <w:p>
+            <w:pPr>
+              <w:pStyle w:val="Compact"/>
+              <w:jc w:val="right"/>
+            </w:pPr>
+            <w:r>
+              <w:t xml:space="preserve">0.01</w:t>
+            </w:r>
+          </w:p>
+        </w:tc>
+      </w:tr>
+      <w:tr>
+        <w:tc>
+          <w:p>
+            <w:pPr>
+              <w:pStyle w:val="Compact"/>
+              <w:jc w:val="left"/>
+            </w:pPr>
+            <w:r>
+              <w:t xml:space="preserve">Residuals</w:t>
+            </w:r>
+          </w:p>
+        </w:tc>
+        <w:tc>
+          <w:p>
+            <w:pPr>
+              <w:pStyle w:val="Compact"/>
+              <w:jc w:val="right"/>
+            </w:pPr>
+            <w:r>
+              <w:t xml:space="preserve">52</w:t>
+            </w:r>
+          </w:p>
+        </w:tc>
+        <w:tc>
+          <w:p>
+            <w:pPr>
+              <w:pStyle w:val="Compact"/>
+              <w:jc w:val="right"/>
+            </w:pPr>
+            <w:r>
+              <w:t xml:space="preserve">47.5</w:t>
+            </w:r>
+          </w:p>
+        </w:tc>
+        <w:tc>
+          <w:p>
+            <w:pPr>
+              <w:pStyle w:val="Compact"/>
+              <w:jc w:val="right"/>
+            </w:pPr>
+            <w:r>
+              <w:t xml:space="preserve">0.91</w:t>
+            </w:r>
+          </w:p>
+        </w:tc>
+        <w:tc>
+          <w:p/>
+        </w:tc>
+        <w:tc>
+          <w:p/>
+        </w:tc>
+      </w:tr>
+    </w:tbl>
     <w:p>
       <w:pPr>
         <w:pStyle w:val="SourceCode"/>
@@ -7061,6 +7241,15 @@
       <w:pPr>
         <w:pStyle w:val="Heading2"/>
       </w:pPr>
+      <w:r>
+        <w:rPr>
+          <w:rStyle w:val="SectionNumber"/>
+        </w:rPr>
+        <w:t xml:space="preserve">0.4</w:t>
+      </w:r>
+      <w:r>
+        <w:tab/>
+      </w:r>
       <w:r>
         <w:t xml:space="preserve">References</w:t>
       </w:r>
@@ -7782,15 +7971,13 @@
     <w:link w:val="VerbatimChar"/>
     <w:pPr>
       <w:wordWrap w:val="off"/>
-      <w:shd w:val="clear" w:fill="f8f8f8"/>
     </w:pPr>
   </w:style>
   <w:style w:type="character" w:customStyle="1" w:styleId="KeywordTok">
     <w:name w:val="KeywordTok"/>
     <w:basedOn w:val="VerbatimChar"/>
     <w:rPr>
-      <w:color w:val="204a87"/>
-      <w:shd w:val="clear" w:fill="f8f8f8"/>
+      <w:color w:val="007020"/>
       <w:b/>
     </w:rPr>
   </w:style>
@@ -7798,95 +7985,82 @@
     <w:name w:val="DataTypeTok"/>
     <w:basedOn w:val="VerbatimChar"/>
     <w:rPr>
-      <w:color w:val="204a87"/>
-      <w:shd w:val="clear" w:fill="f8f8f8"/>
+      <w:color w:val="902000"/>
     </w:rPr>
   </w:style>
   <w:style w:type="character" w:customStyle="1" w:styleId="DecValTok">
     <w:name w:val="DecValTok"/>
     <w:basedOn w:val="VerbatimChar"/>
     <w:rPr>
-      <w:color w:val="0000cf"/>
-      <w:shd w:val="clear" w:fill="f8f8f8"/>
+      <w:color w:val="40a070"/>
     </w:rPr>
   </w:style>
   <w:style w:type="character" w:customStyle="1" w:styleId="BaseNTok">
     <w:name w:val="BaseNTok"/>
     <w:basedOn w:val="VerbatimChar"/>
     <w:rPr>
-      <w:color w:val="0000cf"/>
-      <w:shd w:val="clear" w:fill="f8f8f8"/>
+      <w:color w:val="40a070"/>
     </w:rPr>
   </w:style>
   <w:style w:type="character" w:customStyle="1" w:styleId="FloatTok">
     <w:name w:val="FloatTok"/>
     <w:basedOn w:val="VerbatimChar"/>
     <w:rPr>
-      <w:color w:val="0000cf"/>
-      <w:shd w:val="clear" w:fill="f8f8f8"/>
+      <w:color w:val="40a070"/>
     </w:rPr>
   </w:style>
   <w:style w:type="character" w:customStyle="1" w:styleId="ConstantTok">
     <w:name w:val="ConstantTok"/>
     <w:basedOn w:val="VerbatimChar"/>
     <w:rPr>
-      <w:color w:val="000000"/>
-      <w:shd w:val="clear" w:fill="f8f8f8"/>
+      <w:color w:val="880000"/>
     </w:rPr>
   </w:style>
   <w:style w:type="character" w:customStyle="1" w:styleId="CharTok">
     <w:name w:val="CharTok"/>
     <w:basedOn w:val="VerbatimChar"/>
     <w:rPr>
-      <w:color w:val="4e9a06"/>
-      <w:shd w:val="clear" w:fill="f8f8f8"/>
+      <w:color w:val="4070a0"/>
     </w:rPr>
   </w:style>
   <w:style w:type="character" w:customStyle="1" w:styleId="SpecialCharTok">
     <w:name w:val="SpecialCharTok"/>
     <w:basedOn w:val="VerbatimChar"/>
     <w:rPr>
-      <w:color w:val="000000"/>
-      <w:shd w:val="clear" w:fill="f8f8f8"/>
+      <w:color w:val="4070a0"/>
     </w:rPr>
   </w:style>
   <w:style w:type="character" w:customStyle="1" w:styleId="StringTok">
     <w:name w:val="StringTok"/>
     <w:basedOn w:val="VerbatimChar"/>
     <w:rPr>
-      <w:color w:val="4e9a06"/>
-      <w:shd w:val="clear" w:fill="f8f8f8"/>
+      <w:color w:val="4070a0"/>
     </w:rPr>
   </w:style>
   <w:style w:type="character" w:customStyle="1" w:styleId="VerbatimStringTok">
     <w:name w:val="VerbatimStringTok"/>
     <w:basedOn w:val="VerbatimChar"/>
     <w:rPr>
-      <w:color w:val="4e9a06"/>
-      <w:shd w:val="clear" w:fill="f8f8f8"/>
+      <w:color w:val="4070a0"/>
     </w:rPr>
   </w:style>
   <w:style w:type="character" w:customStyle="1" w:styleId="SpecialStringTok">
     <w:name w:val="SpecialStringTok"/>
     <w:basedOn w:val="VerbatimChar"/>
     <w:rPr>
-      <w:color w:val="4e9a06"/>
-      <w:shd w:val="clear" w:fill="f8f8f8"/>
+      <w:color w:val="bb6688"/>
     </w:rPr>
   </w:style>
   <w:style w:type="character" w:customStyle="1" w:styleId="ImportTok">
     <w:name w:val="ImportTok"/>
     <w:basedOn w:val="VerbatimChar"/>
-    <w:rPr>
-      <w:shd w:val="clear" w:fill="f8f8f8"/>
-    </w:rPr>
+    <w:rPr/>
   </w:style>
   <w:style w:type="character" w:customStyle="1" w:styleId="CommentTok">
     <w:name w:val="CommentTok"/>
     <w:basedOn w:val="VerbatimChar"/>
     <w:rPr>
-      <w:color w:val="8f5902"/>
-      <w:shd w:val="clear" w:fill="f8f8f8"/>
+      <w:color w:val="60a0b0"/>
       <w:i/>
     </w:rPr>
   </w:style>
@@ -7894,9 +8068,7 @@
     <w:name w:val="DocumentationTok"/>
     <w:basedOn w:val="VerbatimChar"/>
     <w:rPr>
-      <w:color w:val="8f5902"/>
-      <w:shd w:val="clear" w:fill="f8f8f8"/>
-      <w:b/>
+      <w:color w:val="ba2121"/>
       <w:i/>
     </w:rPr>
   </w:style>
@@ -7904,8 +8076,7 @@
     <w:name w:val="AnnotationTok"/>
     <w:basedOn w:val="VerbatimChar"/>
     <w:rPr>
-      <w:color w:val="8f5902"/>
-      <w:shd w:val="clear" w:fill="f8f8f8"/>
+      <w:color w:val="60a0b0"/>
       <w:b/>
       <w:i/>
     </w:rPr>
@@ -7914,8 +8085,7 @@
     <w:name w:val="CommentVarTok"/>
     <w:basedOn w:val="VerbatimChar"/>
     <w:rPr>
-      <w:color w:val="8f5902"/>
-      <w:shd w:val="clear" w:fill="f8f8f8"/>
+      <w:color w:val="60a0b0"/>
       <w:b/>
       <w:i/>
     </w:rPr>
@@ -7924,32 +8094,28 @@
     <w:name w:val="OtherTok"/>
     <w:basedOn w:val="VerbatimChar"/>
     <w:rPr>
-      <w:color w:val="8f5902"/>
-      <w:shd w:val="clear" w:fill="f8f8f8"/>
+      <w:color w:val="007020"/>
     </w:rPr>
   </w:style>
   <w:style w:type="character" w:customStyle="1" w:styleId="FunctionTok">
     <w:name w:val="FunctionTok"/>
     <w:basedOn w:val="VerbatimChar"/>
     <w:rPr>
-      <w:color w:val="000000"/>
-      <w:shd w:val="clear" w:fill="f8f8f8"/>
+      <w:color w:val="06287e"/>
     </w:rPr>
   </w:style>
   <w:style w:type="character" w:customStyle="1" w:styleId="VariableTok">
     <w:name w:val="VariableTok"/>
     <w:basedOn w:val="VerbatimChar"/>
     <w:rPr>
-      <w:color w:val="000000"/>
-      <w:shd w:val="clear" w:fill="f8f8f8"/>
+      <w:color w:val="19177c"/>
     </w:rPr>
   </w:style>
   <w:style w:type="character" w:customStyle="1" w:styleId="ControlFlowTok">
     <w:name w:val="ControlFlowTok"/>
     <w:basedOn w:val="VerbatimChar"/>
     <w:rPr>
-      <w:color w:val="204a87"/>
-      <w:shd w:val="clear" w:fill="f8f8f8"/>
+      <w:color w:val="007020"/>
       <w:b/>
     </w:rPr>
   </w:style>
@@ -7957,55 +8123,43 @@
     <w:name w:val="OperatorTok"/>
     <w:basedOn w:val="VerbatimChar"/>
     <w:rPr>
-      <w:color w:val="ce5c00"/>
-      <w:shd w:val="clear" w:fill="f8f8f8"/>
-      <w:b/>
+      <w:color w:val="666666"/>
     </w:rPr>
   </w:style>
   <w:style w:type="character" w:customStyle="1" w:styleId="BuiltInTok">
     <w:name w:val="BuiltInTok"/>
     <w:basedOn w:val="VerbatimChar"/>
-    <w:rPr>
-      <w:shd w:val="clear" w:fill="f8f8f8"/>
-    </w:rPr>
+    <w:rPr/>
   </w:style>
   <w:style w:type="character" w:customStyle="1" w:styleId="ExtensionTok">
     <w:name w:val="ExtensionTok"/>
     <w:basedOn w:val="VerbatimChar"/>
-    <w:rPr>
-      <w:shd w:val="clear" w:fill="f8f8f8"/>
-    </w:rPr>
+    <w:rPr/>
   </w:style>
   <w:style w:type="character" w:customStyle="1" w:styleId="PreprocessorTok">
     <w:name w:val="PreprocessorTok"/>
     <w:basedOn w:val="VerbatimChar"/>
     <w:rPr>
-      <w:color w:val="8f5902"/>
-      <w:shd w:val="clear" w:fill="f8f8f8"/>
-      <w:i/>
+      <w:color w:val="bc7a00"/>
     </w:rPr>
   </w:style>
   <w:style w:type="character" w:customStyle="1" w:styleId="AttributeTok">
     <w:name w:val="AttributeTok"/>
     <w:basedOn w:val="VerbatimChar"/>
     <w:rPr>
-      <w:color w:val="c4a000"/>
-      <w:shd w:val="clear" w:fill="f8f8f8"/>
+      <w:color w:val="7d9029"/>
     </w:rPr>
   </w:style>
   <w:style w:type="character" w:customStyle="1" w:styleId="RegionMarkerTok">
     <w:name w:val="RegionMarkerTok"/>
     <w:basedOn w:val="VerbatimChar"/>
-    <w:rPr>
-      <w:shd w:val="clear" w:fill="f8f8f8"/>
-    </w:rPr>
+    <w:rPr/>
   </w:style>
   <w:style w:type="character" w:customStyle="1" w:styleId="InformationTok">
     <w:name w:val="InformationTok"/>
     <w:basedOn w:val="VerbatimChar"/>
     <w:rPr>
-      <w:color w:val="8f5902"/>
-      <w:shd w:val="clear" w:fill="f8f8f8"/>
+      <w:color w:val="60a0b0"/>
       <w:b/>
       <w:i/>
     </w:rPr>
@@ -8014,8 +8168,7 @@
     <w:name w:val="WarningTok"/>
     <w:basedOn w:val="VerbatimChar"/>
     <w:rPr>
-      <w:color w:val="8f5902"/>
-      <w:shd w:val="clear" w:fill="f8f8f8"/>
+      <w:color w:val="60a0b0"/>
       <w:b/>
       <w:i/>
     </w:rPr>
@@ -8024,25 +8177,22 @@
     <w:name w:val="AlertTok"/>
     <w:basedOn w:val="VerbatimChar"/>
     <w:rPr>
-      <w:color w:val="ef2929"/>
-      <w:shd w:val="clear" w:fill="f8f8f8"/>
+      <w:color w:val="ff0000"/>
+      <w:b/>
     </w:rPr>
   </w:style>
   <w:style w:type="character" w:customStyle="1" w:styleId="ErrorTok">
     <w:name w:val="ErrorTok"/>
     <w:basedOn w:val="VerbatimChar"/>
     <w:rPr>
-      <w:color w:val="a40000"/>
-      <w:shd w:val="clear" w:fill="f8f8f8"/>
+      <w:color w:val="ff0000"/>
       <w:b/>
     </w:rPr>
   </w:style>
   <w:style w:type="character" w:customStyle="1" w:styleId="NormalTok">
     <w:name w:val="NormalTok"/>
     <w:basedOn w:val="VerbatimChar"/>
-    <w:rPr>
-      <w:shd w:val="clear" w:fill="f8f8f8"/>
-    </w:rPr>
+    <w:rPr/>
   </w:style>
 </w:styles>
 </file>

</xml_diff>

<commit_message>
baseline to version submitted as OU T847 project
</commit_message>
<xml_diff>
--- a/outputs/survey-visulisation.docx
+++ b/outputs/survey-visulisation.docx
@@ -82,7 +82,7 @@
         <w:pStyle w:val="Date"/>
       </w:pPr>
       <w:r>
-        <w:t xml:space="preserve">2021-03-24</w:t>
+        <w:t xml:space="preserve">2021-04-08</w:t>
       </w:r>
     </w:p>
     <w:bookmarkStart w:id="24" w:name="research-methodology"/>
@@ -108,7 +108,7 @@
         <w:pStyle w:val="FirstParagraph"/>
       </w:pPr>
       <w:r>
-        <w:t xml:space="preserve">The analysis was done using the R Statistical language (v4.0.3; R Core Team, 2020) on Windows 10 x64, using the packages qqplotr (v0.0.4), gridExtra (v2.3), xtable (v1.8.4), rpivotTable (v0.3.0), ggplot2 (v3.3.0), tidyr (v1.1.2), dplyr (v0.8.5), likert (v1.3.5), rmarkdown (v2.6), sp (v1.4.5), rworldmap (v1.3.6) and knitr (v1.28).</w:t>
+        <w:t xml:space="preserve">The analysis was done using the R Statistical language (v4.0.3; R Core Team, 2020) on Windows 10 x64, using the packages qqplotr (v0.0.4), gridExtra (v2.3), rpivotTable (v0.3.0), ggplot2 (v3.3.0), tidyr (v1.1.2), dplyr (v0.8.5), rmarkdown (v2.6), sp (v1.4.5), rworldmap (v1.3.6) and knitr (v1.28).</w:t>
       </w:r>
     </w:p>
     <w:bookmarkStart w:id="21" w:name="research-questions"/>
@@ -2664,7 +2664,7 @@
     </w:tbl>
     <w:bookmarkEnd w:id="23"/>
     <w:bookmarkEnd w:id="24"/>
-    <w:bookmarkStart w:id="56" w:name="descriptive-statistics"/>
+    <w:bookmarkStart w:id="59" w:name="descriptive-statistics"/>
     <w:p>
       <w:pPr>
         <w:pStyle w:val="Heading1"/>
@@ -3254,7 +3254,7 @@
       </w:tr>
     </w:tbl>
     <w:bookmarkEnd w:id="25"/>
-    <w:bookmarkStart w:id="29" w:name="demographics---respondents"/>
+    <w:bookmarkStart w:id="31" w:name="demographics---respondents"/>
     <w:p>
       <w:pPr>
         <w:pStyle w:val="Heading2"/>
@@ -4256,23 +4256,201 @@
       </w:tr>
     </w:tbl>
     <w:bookmarkEnd w:id="28"/>
-    <w:bookmarkEnd w:id="29"/>
-    <w:bookmarkStart w:id="33" w:name="role---perceptions"/>
+    <w:bookmarkStart w:id="30" w:name="org-and-team-size-by-location"/>
     <w:p>
       <w:pPr>
-        <w:pStyle w:val="Heading2"/>
+        <w:pStyle w:val="Heading3"/>
       </w:pPr>
       <w:r>
         <w:rPr>
           <w:rStyle w:val="SectionNumber"/>
         </w:rPr>
-        <w:t xml:space="preserve">2.3</w:t>
+        <w:t xml:space="preserve">2.2.3</w:t>
       </w:r>
       <w:r>
         <w:tab/>
       </w:r>
       <w:r>
-        <w:t xml:space="preserve">Role - Perceptions</w:t>
+        <w:t xml:space="preserve">Org and team size by location</w:t>
+      </w:r>
+    </w:p>
+    <w:p>
+      <w:pPr>
+        <w:pStyle w:val="SourceCode"/>
+      </w:pPr>
+      <w:r>
+        <w:rPr>
+          <w:rStyle w:val="NormalTok"/>
+        </w:rPr>
+        <w:t xml:space="preserve">          </w:t>
+      </w:r>
+      <w:r>
+        <w:rPr>
+          <w:rStyle w:val="FunctionTok"/>
+        </w:rPr>
+        <w:t xml:space="preserve">ggplot</w:t>
+      </w:r>
+      <w:r>
+        <w:rPr>
+          <w:rStyle w:val="NormalTok"/>
+        </w:rPr>
+        <w:t xml:space="preserve">(clean_responses, </w:t>
+      </w:r>
+      <w:r>
+        <w:rPr>
+          <w:rStyle w:val="FunctionTok"/>
+        </w:rPr>
+        <w:t xml:space="preserve">aes</w:t>
+      </w:r>
+      <w:r>
+        <w:rPr>
+          <w:rStyle w:val="NormalTok"/>
+        </w:rPr>
+        <w:t xml:space="preserve">(</w:t>
+      </w:r>
+      <w:r>
+        <w:rPr>
+          <w:rStyle w:val="AttributeTok"/>
+        </w:rPr>
+        <w:t xml:space="preserve">x=</w:t>
+      </w:r>
+      <w:r>
+        <w:rPr>
+          <w:rStyle w:val="NormalTok"/>
+        </w:rPr>
+        <w:t xml:space="preserve">org.employees, </w:t>
+      </w:r>
+      <w:r>
+        <w:rPr>
+          <w:rStyle w:val="AttributeTok"/>
+        </w:rPr>
+        <w:t xml:space="preserve">y=</w:t>
+      </w:r>
+      <w:r>
+        <w:rPr>
+          <w:rStyle w:val="NormalTok"/>
+        </w:rPr>
+        <w:t xml:space="preserve">org.prodteamsize)) </w:t>
+      </w:r>
+      <w:r>
+        <w:rPr>
+          <w:rStyle w:val="SpecialCharTok"/>
+        </w:rPr>
+        <w:t xml:space="preserve">+</w:t>
+      </w:r>
+      <w:r>
+        <w:rPr>
+          <w:rStyle w:val="NormalTok"/>
+        </w:rPr>
+        <w:t xml:space="preserve"> </w:t>
+      </w:r>
+      <w:r>
+        <w:br/>
+      </w:r>
+      <w:r>
+        <w:rPr>
+          <w:rStyle w:val="NormalTok"/>
+        </w:rPr>
+        <w:t xml:space="preserve">            </w:t>
+      </w:r>
+      <w:r>
+        <w:rPr>
+          <w:rStyle w:val="FunctionTok"/>
+        </w:rPr>
+        <w:t xml:space="preserve">geom_jitter</w:t>
+      </w:r>
+      <w:r>
+        <w:rPr>
+          <w:rStyle w:val="NormalTok"/>
+        </w:rPr>
+        <w:t xml:space="preserve">(</w:t>
+      </w:r>
+      <w:r>
+        <w:rPr>
+          <w:rStyle w:val="AttributeTok"/>
+        </w:rPr>
+        <w:t xml:space="preserve">shape=</w:t>
+      </w:r>
+      <w:r>
+        <w:rPr>
+          <w:rStyle w:val="DecValTok"/>
+        </w:rPr>
+        <w:t xml:space="preserve">16</w:t>
+      </w:r>
+      <w:r>
+        <w:rPr>
+          <w:rStyle w:val="NormalTok"/>
+        </w:rPr>
+        <w:t xml:space="preserve">, </w:t>
+      </w:r>
+      <w:r>
+        <w:rPr>
+          <w:rStyle w:val="AttributeTok"/>
+        </w:rPr>
+        <w:t xml:space="preserve">position=</w:t>
+      </w:r>
+      <w:r>
+        <w:rPr>
+          <w:rStyle w:val="FunctionTok"/>
+        </w:rPr>
+        <w:t xml:space="preserve">position_jitter</w:t>
+      </w:r>
+      <w:r>
+        <w:rPr>
+          <w:rStyle w:val="NormalTok"/>
+        </w:rPr>
+        <w:t xml:space="preserve">(</w:t>
+      </w:r>
+      <w:r>
+        <w:rPr>
+          <w:rStyle w:val="FloatTok"/>
+        </w:rPr>
+        <w:t xml:space="preserve">0.2</w:t>
+      </w:r>
+      <w:r>
+        <w:rPr>
+          <w:rStyle w:val="NormalTok"/>
+        </w:rPr>
+        <w:t xml:space="preserve">)) </w:t>
+      </w:r>
+      <w:r>
+        <w:rPr>
+          <w:rStyle w:val="SpecialCharTok"/>
+        </w:rPr>
+        <w:t xml:space="preserve">+</w:t>
+      </w:r>
+      <w:r>
+        <w:br/>
+      </w:r>
+      <w:r>
+        <w:rPr>
+          <w:rStyle w:val="NormalTok"/>
+        </w:rPr>
+        <w:t xml:space="preserve">            </w:t>
+      </w:r>
+      <w:r>
+        <w:rPr>
+          <w:rStyle w:val="FunctionTok"/>
+        </w:rPr>
+        <w:t xml:space="preserve">facet_wrap</w:t>
+      </w:r>
+      <w:r>
+        <w:rPr>
+          <w:rStyle w:val="NormalTok"/>
+        </w:rPr>
+        <w:t xml:space="preserve">(</w:t>
+      </w:r>
+      <w:r>
+        <w:rPr>
+          <w:rStyle w:val="SpecialCharTok"/>
+        </w:rPr>
+        <w:t xml:space="preserve">~</w:t>
+      </w:r>
+      <w:r>
+        <w:rPr>
+          <w:rStyle w:val="NormalTok"/>
+        </w:rPr>
+        <w:t xml:space="preserve">org.location)   </w:t>
       </w:r>
     </w:p>
     <w:p>
@@ -4280,10 +4458,77 @@
         <w:pStyle w:val="FirstParagraph"/>
       </w:pPr>
       <w:r>
+        <w:drawing>
+          <wp:inline>
+            <wp:extent cx="4620126" cy="3696101"/>
+            <wp:effectExtent b="0" l="0" r="0" t="0"/>
+            <wp:docPr descr="" title="" id="1" name="Picture"/>
+            <a:graphic>
+              <a:graphicData uri="http://schemas.openxmlformats.org/drawingml/2006/picture">
+                <pic:pic>
+                  <pic:nvPicPr>
+                    <pic:cNvPr descr="C:/Users/User1/Documents/R/2021-ProdMgmt-Survey/outputs/survey-visulisation_files/figure-docx/location_data_sizes-1.png" id="0" name="Picture"/>
+                    <pic:cNvPicPr>
+                      <a:picLocks noChangeArrowheads="1" noChangeAspect="1"/>
+                    </pic:cNvPicPr>
+                  </pic:nvPicPr>
+                  <pic:blipFill>
+                    <a:blip r:embed="rId29"/>
+                    <a:stretch>
+                      <a:fillRect/>
+                    </a:stretch>
+                  </pic:blipFill>
+                  <pic:spPr bwMode="auto">
+                    <a:xfrm>
+                      <a:off x="0" y="0"/>
+                      <a:ext cx="4620126" cy="3696101"/>
+                    </a:xfrm>
+                    <a:prstGeom prst="rect">
+                      <a:avLst/>
+                    </a:prstGeom>
+                    <a:noFill/>
+                    <a:ln w="9525">
+                      <a:noFill/>
+                      <a:headEnd/>
+                      <a:tailEnd/>
+                    </a:ln>
+                  </pic:spPr>
+                </pic:pic>
+              </a:graphicData>
+            </a:graphic>
+          </wp:inline>
+        </w:drawing>
+      </w:r>
+    </w:p>
+    <w:bookmarkEnd w:id="30"/>
+    <w:bookmarkEnd w:id="31"/>
+    <w:bookmarkStart w:id="35" w:name="role---perceptions"/>
+    <w:p>
+      <w:pPr>
+        <w:pStyle w:val="Heading2"/>
+      </w:pPr>
+      <w:r>
+        <w:rPr>
+          <w:rStyle w:val="SectionNumber"/>
+        </w:rPr>
+        <w:t xml:space="preserve">2.3</w:t>
+      </w:r>
+      <w:r>
+        <w:tab/>
+      </w:r>
+      <w:r>
+        <w:t xml:space="preserve">Role - Perceptions</w:t>
+      </w:r>
+    </w:p>
+    <w:p>
+      <w:pPr>
+        <w:pStyle w:val="FirstParagraph"/>
+      </w:pPr>
+      <w:r>
         <w:t xml:space="preserve">How happy were the respondents with their roadmap process and level of responsibility in the role?</w:t>
       </w:r>
     </w:p>
-    <w:bookmarkStart w:id="31" w:name="chart"/>
+    <w:bookmarkStart w:id="33" w:name="chart"/>
     <w:p>
       <w:pPr>
         <w:pStyle w:val="Heading3"/>
@@ -4321,7 +4566,7 @@
                     </pic:cNvPicPr>
                   </pic:nvPicPr>
                   <pic:blipFill>
-                    <a:blip r:embed="rId30"/>
+                    <a:blip r:embed="rId32"/>
                     <a:stretch>
                       <a:fillRect/>
                     </a:stretch>
@@ -4356,8 +4601,8 @@
         <w:t xml:space="preserve">Perception of role/roadmap</w:t>
       </w:r>
     </w:p>
-    <w:bookmarkEnd w:id="31"/>
-    <w:bookmarkStart w:id="32" w:name="data-by-job-title"/>
+    <w:bookmarkEnd w:id="33"/>
+    <w:bookmarkStart w:id="34" w:name="data-by-job-title"/>
     <w:p>
       <w:pPr>
         <w:pStyle w:val="Heading3"/>
@@ -5184,9 +5429,9 @@
         </w:tc>
       </w:tr>
     </w:tbl>
-    <w:bookmarkEnd w:id="32"/>
-    <w:bookmarkEnd w:id="33"/>
-    <w:bookmarkStart w:id="42" w:name="role---responsibilities-ispma-model"/>
+    <w:bookmarkEnd w:id="34"/>
+    <w:bookmarkEnd w:id="35"/>
+    <w:bookmarkStart w:id="44" w:name="role---responsibilities-ispma-model"/>
     <w:p>
       <w:pPr>
         <w:pStyle w:val="Heading2"/>
@@ -5232,7 +5477,7 @@
                     </pic:cNvPicPr>
                   </pic:nvPicPr>
                   <pic:blipFill>
-                    <a:blip r:embed="rId34"/>
+                    <a:blip r:embed="rId36"/>
                     <a:stretch>
                       <a:fillRect/>
                     </a:stretch>
@@ -5275,7 +5520,7 @@
         <w:t xml:space="preserve">All tables number of respondents who answered yes to the specified activities.</w:t>
       </w:r>
     </w:p>
-    <w:bookmarkStart w:id="35" w:name="strategic-management"/>
+    <w:bookmarkStart w:id="37" w:name="strategic-management"/>
     <w:p>
       <w:pPr>
         <w:pStyle w:val="Heading3"/>
@@ -7307,8 +7552,8 @@
         </w:tc>
       </w:tr>
     </w:tbl>
-    <w:bookmarkEnd w:id="35"/>
-    <w:bookmarkStart w:id="36" w:name="product-strategy"/>
+    <w:bookmarkEnd w:id="37"/>
+    <w:bookmarkStart w:id="38" w:name="product-strategy"/>
     <w:p>
       <w:pPr>
         <w:pStyle w:val="Heading3"/>
@@ -8584,8 +8829,8 @@
         </w:tc>
       </w:tr>
     </w:tbl>
-    <w:bookmarkEnd w:id="36"/>
-    <w:bookmarkStart w:id="37" w:name="product-planning"/>
+    <w:bookmarkEnd w:id="38"/>
+    <w:bookmarkStart w:id="39" w:name="product-planning"/>
     <w:p>
       <w:pPr>
         <w:pStyle w:val="Heading3"/>
@@ -9393,8 +9638,8 @@
         </w:tc>
       </w:tr>
     </w:tbl>
-    <w:bookmarkEnd w:id="37"/>
-    <w:bookmarkStart w:id="38" w:name="development"/>
+    <w:bookmarkEnd w:id="39"/>
+    <w:bookmarkStart w:id="40" w:name="development"/>
     <w:p>
       <w:pPr>
         <w:pStyle w:val="Heading3"/>
@@ -10319,8 +10564,8 @@
         </w:tc>
       </w:tr>
     </w:tbl>
-    <w:bookmarkEnd w:id="38"/>
-    <w:bookmarkStart w:id="39" w:name="marketing"/>
+    <w:bookmarkEnd w:id="40"/>
+    <w:bookmarkStart w:id="41" w:name="marketing"/>
     <w:p>
       <w:pPr>
         <w:pStyle w:val="Heading3"/>
@@ -11362,8 +11607,8 @@
         </w:tc>
       </w:tr>
     </w:tbl>
-    <w:bookmarkEnd w:id="39"/>
-    <w:bookmarkStart w:id="40" w:name="sales-and-distribution"/>
+    <w:bookmarkEnd w:id="41"/>
+    <w:bookmarkStart w:id="42" w:name="sales-and-distribution"/>
     <w:p>
       <w:pPr>
         <w:pStyle w:val="Heading3"/>
@@ -12288,8 +12533,8 @@
         </w:tc>
       </w:tr>
     </w:tbl>
-    <w:bookmarkEnd w:id="40"/>
-    <w:bookmarkStart w:id="41" w:name="service-and-support"/>
+    <w:bookmarkEnd w:id="42"/>
+    <w:bookmarkStart w:id="43" w:name="service-and-support"/>
     <w:p>
       <w:pPr>
         <w:pStyle w:val="Heading3"/>
@@ -13214,9 +13459,9 @@
         </w:tc>
       </w:tr>
     </w:tbl>
-    <w:bookmarkEnd w:id="41"/>
-    <w:bookmarkEnd w:id="42"/>
-    <w:bookmarkStart w:id="45" w:name="information-sources"/>
+    <w:bookmarkEnd w:id="43"/>
+    <w:bookmarkEnd w:id="44"/>
+    <w:bookmarkStart w:id="47" w:name="information-sources"/>
     <w:p>
       <w:pPr>
         <w:pStyle w:val="Heading2"/>
@@ -13242,7 +13487,7 @@
         <w:t xml:space="preserve">Looking at the transmission of theory to practice, where do people go to get answers? Which communities are they a part of?</w:t>
       </w:r>
     </w:p>
-    <w:bookmarkStart w:id="43" w:name="sources"/>
+    <w:bookmarkStart w:id="45" w:name="sources"/>
     <w:p>
       <w:pPr>
         <w:pStyle w:val="Heading3"/>
@@ -15436,8 +15681,8 @@
         </w:tc>
       </w:tr>
     </w:tbl>
-    <w:bookmarkEnd w:id="43"/>
-    <w:bookmarkStart w:id="44" w:name="professional-bodies"/>
+    <w:bookmarkEnd w:id="45"/>
+    <w:bookmarkStart w:id="46" w:name="professional-bodies"/>
     <w:p>
       <w:pPr>
         <w:pStyle w:val="Heading3"/>
@@ -17438,9 +17683,9 @@
         </w:tc>
       </w:tr>
     </w:tbl>
-    <w:bookmarkEnd w:id="44"/>
-    <w:bookmarkEnd w:id="45"/>
-    <w:bookmarkStart w:id="52" w:name="deep-roadmap-maturity"/>
+    <w:bookmarkEnd w:id="46"/>
+    <w:bookmarkEnd w:id="47"/>
+    <w:bookmarkStart w:id="55" w:name="deep-roadmap-maturity"/>
     <w:p>
       <w:pPr>
         <w:pStyle w:val="Heading2"/>
@@ -17486,7 +17731,7 @@
       <w:r>
         <w:t xml:space="preserve"> </w:t>
       </w:r>
-      <w:hyperlink r:id="rId46">
+      <w:hyperlink r:id="rId48">
         <w:r>
           <w:rPr>
             <w:rStyle w:val="Hyperlink"/>
@@ -17501,7 +17746,7 @@
         <w:t xml:space="preserve">V1.1 By Munch, Trieflinger and Lang.)</w:t>
       </w:r>
     </w:p>
-    <w:bookmarkStart w:id="48" w:name="all-responses"/>
+    <w:bookmarkStart w:id="49" w:name="summary-stats"/>
     <w:p>
       <w:pPr>
         <w:pStyle w:val="Heading3"/>
@@ -17511,6 +17756,111 @@
           <w:rStyle w:val="SectionNumber"/>
         </w:rPr>
         <w:t xml:space="preserve">2.6.1</w:t>
+      </w:r>
+      <w:r>
+        <w:tab/>
+      </w:r>
+      <w:r>
+        <w:t xml:space="preserve">Summary Stats</w:t>
+      </w:r>
+    </w:p>
+    <w:p>
+      <w:pPr>
+        <w:pStyle w:val="SourceCode"/>
+      </w:pPr>
+      <w:r>
+        <w:rPr>
+          <w:rStyle w:val="FunctionTok"/>
+        </w:rPr>
+        <w:t xml:space="preserve">summary</w:t>
+      </w:r>
+      <w:r>
+        <w:rPr>
+          <w:rStyle w:val="NormalTok"/>
+        </w:rPr>
+        <w:t xml:space="preserve">(prod_responses[,</w:t>
+      </w:r>
+      <w:r>
+        <w:rPr>
+          <w:rStyle w:val="StringTok"/>
+        </w:rPr>
+        <w:t xml:space="preserve">"roadmap.DEEPScore"</w:t>
+      </w:r>
+      <w:r>
+        <w:rPr>
+          <w:rStyle w:val="NormalTok"/>
+        </w:rPr>
+        <w:t xml:space="preserve">])</w:t>
+      </w:r>
+    </w:p>
+    <w:p>
+      <w:pPr>
+        <w:pStyle w:val="FirstParagraph"/>
+      </w:pPr>
+      <w:r>
+        <w:t xml:space="preserve">Min. 1st Qu. Median Mean 3rd Qu. Max.</w:t>
+      </w:r>
+      <w:r>
+        <w:t xml:space="preserve"> </w:t>
+      </w:r>
+      <w:r>
+        <w:t xml:space="preserve">9 52 63 62 77 92</w:t>
+      </w:r>
+    </w:p>
+    <w:p>
+      <w:pPr>
+        <w:pStyle w:val="SourceCode"/>
+      </w:pPr>
+      <w:r>
+        <w:rPr>
+          <w:rStyle w:val="FunctionTok"/>
+        </w:rPr>
+        <w:t xml:space="preserve">summary</w:t>
+      </w:r>
+      <w:r>
+        <w:rPr>
+          <w:rStyle w:val="NormalTok"/>
+        </w:rPr>
+        <w:t xml:space="preserve">(nonprod_responses[,</w:t>
+      </w:r>
+      <w:r>
+        <w:rPr>
+          <w:rStyle w:val="StringTok"/>
+        </w:rPr>
+        <w:t xml:space="preserve">"roadmap.DEEPScore"</w:t>
+      </w:r>
+      <w:r>
+        <w:rPr>
+          <w:rStyle w:val="NormalTok"/>
+        </w:rPr>
+        <w:t xml:space="preserve">])</w:t>
+      </w:r>
+    </w:p>
+    <w:p>
+      <w:pPr>
+        <w:pStyle w:val="FirstParagraph"/>
+      </w:pPr>
+      <w:r>
+        <w:t xml:space="preserve">Min. 1st Qu. Median Mean 3rd Qu. Max.</w:t>
+      </w:r>
+      <w:r>
+        <w:t xml:space="preserve"> </w:t>
+      </w:r>
+      <w:r>
+        <w:t xml:space="preserve">20 36 52 53 62 94</w:t>
+      </w:r>
+    </w:p>
+    <w:bookmarkEnd w:id="49"/>
+    <w:bookmarkStart w:id="51" w:name="all-responses"/>
+    <w:p>
+      <w:pPr>
+        <w:pStyle w:val="Heading3"/>
+      </w:pPr>
+      <w:r>
+        <w:rPr>
+          <w:rStyle w:val="SectionNumber"/>
+        </w:rPr>
+        <w:t xml:space="preserve">2.6.2</w:t>
       </w:r>
       <w:r>
         <w:tab/>
@@ -17539,7 +17889,7 @@
                     </pic:cNvPicPr>
                   </pic:nvPicPr>
                   <pic:blipFill>
-                    <a:blip r:embed="rId47"/>
+                    <a:blip r:embed="rId50"/>
                     <a:stretch>
                       <a:fillRect/>
                     </a:stretch>
@@ -17566,8 +17916,8 @@
         </w:drawing>
       </w:r>
     </w:p>
-    <w:bookmarkEnd w:id="48"/>
-    <w:bookmarkStart w:id="50" w:name="product-responses"/>
+    <w:bookmarkEnd w:id="51"/>
+    <w:bookmarkStart w:id="53" w:name="product-responses"/>
     <w:p>
       <w:pPr>
         <w:pStyle w:val="Heading3"/>
@@ -17576,7 +17926,7 @@
         <w:rPr>
           <w:rStyle w:val="SectionNumber"/>
         </w:rPr>
-        <w:t xml:space="preserve">2.6.2</w:t>
+        <w:t xml:space="preserve">2.6.3</w:t>
       </w:r>
       <w:r>
         <w:tab/>
@@ -17605,7 +17955,7 @@
                     </pic:cNvPicPr>
                   </pic:nvPicPr>
                   <pic:blipFill>
-                    <a:blip r:embed="rId49"/>
+                    <a:blip r:embed="rId52"/>
                     <a:stretch>
                       <a:fillRect/>
                     </a:stretch>
@@ -17632,8 +17982,8 @@
         </w:drawing>
       </w:r>
     </w:p>
-    <w:bookmarkEnd w:id="50"/>
-    <w:bookmarkStart w:id="51" w:name="by-job-title"/>
+    <w:bookmarkEnd w:id="53"/>
+    <w:bookmarkStart w:id="54" w:name="by-job-title"/>
     <w:p>
       <w:pPr>
         <w:pStyle w:val="Heading3"/>
@@ -17642,7 +17992,7 @@
         <w:rPr>
           <w:rStyle w:val="SectionNumber"/>
         </w:rPr>
-        <w:t xml:space="preserve">2.6.3</w:t>
+        <w:t xml:space="preserve">2.6.4</w:t>
       </w:r>
       <w:r>
         <w:tab/>
@@ -18476,9 +18826,9 @@
         </w:tc>
       </w:tr>
     </w:tbl>
-    <w:bookmarkEnd w:id="51"/>
-    <w:bookmarkEnd w:id="52"/>
-    <w:bookmarkStart w:id="55" w:name="tool-usage"/>
+    <w:bookmarkEnd w:id="54"/>
+    <w:bookmarkEnd w:id="55"/>
+    <w:bookmarkStart w:id="58" w:name="tool-usage"/>
     <w:p>
       <w:pPr>
         <w:pStyle w:val="Heading2"/>
@@ -18504,7 +18854,7 @@
         <w:t xml:space="preserve">What kind of tools did the respondents use?</w:t>
       </w:r>
     </w:p>
-    <w:bookmarkStart w:id="53" w:name="all"/>
+    <w:bookmarkStart w:id="56" w:name="all"/>
     <w:p>
       <w:pPr>
         <w:pStyle w:val="Heading3"/>
@@ -23397,8 +23747,8 @@
         </w:tc>
       </w:tr>
     </w:tbl>
-    <w:bookmarkEnd w:id="53"/>
-    <w:bookmarkStart w:id="54" w:name="product"/>
+    <w:bookmarkEnd w:id="56"/>
+    <w:bookmarkStart w:id="57" w:name="product"/>
     <w:p>
       <w:pPr>
         <w:pStyle w:val="Heading3"/>
@@ -24270,10 +24620,10 @@
         </w:tc>
       </w:tr>
     </w:tbl>
-    <w:bookmarkEnd w:id="54"/>
-    <w:bookmarkEnd w:id="55"/>
-    <w:bookmarkEnd w:id="56"/>
-    <w:bookmarkStart w:id="74" w:name="inferential-statistics"/>
+    <w:bookmarkEnd w:id="57"/>
+    <w:bookmarkEnd w:id="58"/>
+    <w:bookmarkEnd w:id="59"/>
+    <w:bookmarkStart w:id="75" w:name="inferential-statistics"/>
     <w:p>
       <w:pPr>
         <w:pStyle w:val="Heading1"/>
@@ -24319,7 +24669,7 @@
                     </pic:cNvPicPr>
                   </pic:nvPicPr>
                   <pic:blipFill>
-                    <a:blip r:embed="rId57"/>
+                    <a:blip r:embed="rId60"/>
                     <a:stretch>
                       <a:fillRect/>
                     </a:stretch>
@@ -24374,7 +24724,7 @@
                     </pic:cNvPicPr>
                   </pic:nvPicPr>
                   <pic:blipFill>
-                    <a:blip r:embed="rId58"/>
+                    <a:blip r:embed="rId61"/>
                     <a:stretch>
                       <a:fillRect/>
                     </a:stretch>
@@ -24838,7 +25188,7 @@
                     </pic:cNvPicPr>
                   </pic:nvPicPr>
                   <pic:blipFill>
-                    <a:blip r:embed="rId59"/>
+                    <a:blip r:embed="rId62"/>
                     <a:stretch>
                       <a:fillRect/>
                     </a:stretch>
@@ -24896,7 +25246,7 @@
                     </pic:cNvPicPr>
                   </pic:nvPicPr>
                   <pic:blipFill>
-                    <a:blip r:embed="rId60"/>
+                    <a:blip r:embed="rId63"/>
                     <a:stretch>
                       <a:fillRect/>
                     </a:stretch>
@@ -24923,7 +25273,7 @@
         </w:drawing>
       </w:r>
     </w:p>
-    <w:bookmarkStart w:id="73" w:name="references"/>
+    <w:bookmarkStart w:id="74" w:name="references"/>
     <w:p>
       <w:pPr>
         <w:pStyle w:val="Heading2"/>
@@ -24970,7 +25320,7 @@
       <w:r>
         <w:t xml:space="preserve"> </w:t>
       </w:r>
-      <w:hyperlink r:id="rId61">
+      <w:hyperlink r:id="rId64">
         <w:r>
           <w:rPr>
             <w:rStyle w:val="Hyperlink"/>
@@ -25014,7 +25364,7 @@
       <w:r>
         <w:t xml:space="preserve"> </w:t>
       </w:r>
-      <w:hyperlink r:id="rId62">
+      <w:hyperlink r:id="rId65">
         <w:r>
           <w:rPr>
             <w:rStyle w:val="Hyperlink"/>
@@ -25032,35 +25382,12 @@
         <w:pStyle w:val="Compact"/>
       </w:pPr>
       <w:r>
-        <w:t xml:space="preserve">David B. Dahl, David Scott, Charles Roosen, Arni Magnusson and Jonathan Swinton (2019). xtable: Export Tables to LaTeX or HTML. R package version 1.8-4.</w:t>
+        <w:t xml:space="preserve">Enzo Martoglio (2018). rpivotTable: Build Powerful Pivot Tables and Dynamically Slice &amp; Dice your Data. R package version 0.3.0.</w:t>
       </w:r>
       <w:r>
         <w:t xml:space="preserve"> </w:t>
       </w:r>
-      <w:hyperlink r:id="rId63">
-        <w:r>
-          <w:rPr>
-            <w:rStyle w:val="Hyperlink"/>
-          </w:rPr>
-          <w:t xml:space="preserve">https://CRAN.R-project.org/package=xtable</w:t>
-        </w:r>
-      </w:hyperlink>
-    </w:p>
-    <w:p>
-      <w:pPr>
-        <w:numPr>
-          <w:ilvl w:val="0"/>
-          <w:numId w:val="1006"/>
-        </w:numPr>
-        <w:pStyle w:val="Compact"/>
-      </w:pPr>
-      <w:r>
-        <w:t xml:space="preserve">Enzo Martoglio (2018). rpivotTable: Build Powerful Pivot Tables and Dynamically Slice &amp; Dice your Data. R package version 0.3.0.</w:t>
-      </w:r>
-      <w:r>
-        <w:t xml:space="preserve"> </w:t>
-      </w:r>
-      <w:hyperlink r:id="rId64">
+      <w:hyperlink r:id="rId66">
         <w:r>
           <w:rPr>
             <w:rStyle w:val="Hyperlink"/>
@@ -25095,7 +25422,7 @@
       <w:r>
         <w:t xml:space="preserve"> </w:t>
       </w:r>
-      <w:hyperlink r:id="rId65">
+      <w:hyperlink r:id="rId67">
         <w:r>
           <w:rPr>
             <w:rStyle w:val="Hyperlink"/>
@@ -25118,7 +25445,7 @@
       <w:r>
         <w:t xml:space="preserve"> </w:t>
       </w:r>
-      <w:hyperlink r:id="rId66">
+      <w:hyperlink r:id="rId68">
         <w:r>
           <w:rPr>
             <w:rStyle w:val="Hyperlink"/>
@@ -25136,19 +25463,22 @@
         <w:pStyle w:val="Compact"/>
       </w:pPr>
       <w:r>
-        <w:t xml:space="preserve">Jason Bryer and Kimberly Speerschneider (2016). likert: Analysis and Visualization Likert Items. R package version 1.3.5.</w:t>
+        <w:t xml:space="preserve">JJ Allaire and Yihui Xie and Jonathan McPherson and Javier Luraschi and Kevin Ushey and Aron Atkins and Hadley Wickham and Joe Cheng and Winston Chang and Richard Iannone (2020). rmarkdown: Dynamic Documents for R. R package version 2.6. URL</w:t>
       </w:r>
       <w:r>
         <w:t xml:space="preserve"> </w:t>
       </w:r>
-      <w:hyperlink r:id="rId67">
+      <w:hyperlink r:id="rId69">
         <w:r>
           <w:rPr>
             <w:rStyle w:val="Hyperlink"/>
           </w:rPr>
-          <w:t xml:space="preserve">https://CRAN.R-project.org/package=likert</w:t>
+          <w:t xml:space="preserve">https://rmarkdown.rstudio.com</w:t>
         </w:r>
       </w:hyperlink>
+      <w:r>
+        <w:t xml:space="preserve">.</w:t>
+      </w:r>
     </w:p>
     <w:p>
       <w:pPr>
@@ -25159,17 +25489,17 @@
         <w:pStyle w:val="Compact"/>
       </w:pPr>
       <w:r>
-        <w:t xml:space="preserve">JJ Allaire and Yihui Xie and Jonathan McPherson and Javier Luraschi and Kevin Ushey and Aron Atkins and Hadley Wickham and Joe Cheng and Winston Chang and Richard Iannone (2020). rmarkdown: Dynamic Documents for R. R package version 2.6. URL</w:t>
+        <w:t xml:space="preserve">Pebesma, E.J., R.S. Bivand, 2005. Classes and methods for spatial data in R. R News 5 (2),</w:t>
       </w:r>
       <w:r>
         <w:t xml:space="preserve"> </w:t>
       </w:r>
-      <w:hyperlink r:id="rId68">
+      <w:hyperlink r:id="rId70">
         <w:r>
           <w:rPr>
             <w:rStyle w:val="Hyperlink"/>
           </w:rPr>
-          <w:t xml:space="preserve">https://rmarkdown.rstudio.com</w:t>
+          <w:t xml:space="preserve">https://cran.r-project.org/doc/Rnews/</w:t>
         </w:r>
       </w:hyperlink>
       <w:r>
@@ -25185,17 +25515,17 @@
         <w:pStyle w:val="Compact"/>
       </w:pPr>
       <w:r>
-        <w:t xml:space="preserve">Pebesma, E.J., R.S. Bivand, 2005. Classes and methods for spatial data in R. R News 5 (2),</w:t>
+        <w:t xml:space="preserve">R Core Team (2020). R: A language and environment for statistical computing. R Foundation for Statistical Computing, Vienna, Austria. URL</w:t>
       </w:r>
       <w:r>
         <w:t xml:space="preserve"> </w:t>
       </w:r>
-      <w:hyperlink r:id="rId69">
+      <w:hyperlink r:id="rId71">
         <w:r>
           <w:rPr>
             <w:rStyle w:val="Hyperlink"/>
           </w:rPr>
-          <w:t xml:space="preserve">https://cran.r-project.org/doc/Rnews/</w:t>
+          <w:t xml:space="preserve">https://www.R-project.org/</w:t>
         </w:r>
       </w:hyperlink>
       <w:r>
@@ -25211,21 +25541,7 @@
         <w:pStyle w:val="Compact"/>
       </w:pPr>
       <w:r>
-        <w:t xml:space="preserve">R Core Team (2020). R: A language and environment for statistical computing. R Foundation for Statistical Computing, Vienna, Austria. URL</w:t>
-      </w:r>
-      <w:r>
-        <w:t xml:space="preserve"> </w:t>
-      </w:r>
-      <w:hyperlink r:id="rId70">
-        <w:r>
-          <w:rPr>
-            <w:rStyle w:val="Hyperlink"/>
-          </w:rPr>
-          <w:t xml:space="preserve">https://www.R-project.org/</w:t>
-        </w:r>
-      </w:hyperlink>
-      <w:r>
-        <w:t xml:space="preserve">.</w:t>
+        <w:t xml:space="preserve">South, Andy 2011 rworldmap: A New R package for Mapping Global Data. The R Journal Vol. 3/1 : 35-43.</w:t>
       </w:r>
     </w:p>
     <w:p>
@@ -25237,7 +25553,7 @@
         <w:pStyle w:val="Compact"/>
       </w:pPr>
       <w:r>
-        <w:t xml:space="preserve">South, Andy 2011 rworldmap: A New R package for Mapping Global Data. The R Journal Vol. 3/1 : 35-43.</w:t>
+        <w:t xml:space="preserve">Yihui Xie (2020). knitr: A General-Purpose Package for Dynamic Report Generation in R. R package version 1.28.</w:t>
       </w:r>
     </w:p>
     <w:p>
@@ -25249,7 +25565,39 @@
         <w:pStyle w:val="Compact"/>
       </w:pPr>
       <w:r>
-        <w:t xml:space="preserve">Yihui Xie (2020). knitr: A General-Purpose Package for Dynamic Report Generation in R. R package version 1.28.</w:t>
+        <w:t xml:space="preserve">Horrock, I., Fowles, M (2012)</w:t>
+      </w:r>
+      <w:r>
+        <w:t xml:space="preserve"> </w:t>
+      </w:r>
+      <w:r>
+        <w:t xml:space="preserve">‘</w:t>
+      </w:r>
+      <w:r>
+        <w:t xml:space="preserve">Block 2: Designing and doing your research</w:t>
+      </w:r>
+      <w:r>
+        <w:t xml:space="preserve">’</w:t>
+      </w:r>
+      <w:r>
+        <w:t xml:space="preserve">. T847: The MSc Professional Project. 30 credit Open University module for the postgraduate Technology Management programme. Milton Keynes, The Open University. Available at:</w:t>
+      </w:r>
+      <w:r>
+        <w:t xml:space="preserve"> </w:t>
+      </w:r>
+      <w:hyperlink r:id="rId72">
+        <w:r>
+          <w:rPr>
+            <w:rStyle w:val="Hyperlink"/>
+          </w:rPr>
+          <w:t xml:space="preserve">https://learn2.open.ac.uk/mod/oucontent/view.php?id=1660368</w:t>
+        </w:r>
+      </w:hyperlink>
+      <w:r>
+        <w:t xml:space="preserve"> </w:t>
+      </w:r>
+      <w:r>
+        <w:t xml:space="preserve">[Accessed: 10 January 2021].</w:t>
       </w:r>
     </w:p>
     <w:p>
@@ -25261,39 +25609,24 @@
         <w:pStyle w:val="Compact"/>
       </w:pPr>
       <w:r>
-        <w:t xml:space="preserve">Horrock, I., Fowles, M (2012)</w:t>
+        <w:t xml:space="preserve">ISPMA (2020) ISPMA SPM Framework V.1.3 [online] ispma.org Available at:</w:t>
       </w:r>
       <w:r>
         <w:t xml:space="preserve"> </w:t>
       </w:r>
-      <w:r>
-        <w:t xml:space="preserve">‘</w:t>
-      </w:r>
-      <w:r>
-        <w:t xml:space="preserve">Block 2: Designing and doing your research</w:t>
-      </w:r>
-      <w:r>
-        <w:t xml:space="preserve">’</w:t>
-      </w:r>
-      <w:r>
-        <w:t xml:space="preserve">. T847: The MSc Professional Project. 30 credit Open University module for the postgraduate Technology Management programme. Milton Keynes, The Open University. Available at:</w:t>
-      </w:r>
-      <w:r>
-        <w:t xml:space="preserve"> </w:t>
-      </w:r>
-      <w:hyperlink r:id="rId71">
+      <w:hyperlink r:id="rId73">
         <w:r>
           <w:rPr>
             <w:rStyle w:val="Hyperlink"/>
           </w:rPr>
-          <w:t xml:space="preserve">https://learn2.open.ac.uk/mod/oucontent/view.php?id=1660368</w:t>
+          <w:t xml:space="preserve">https://ispma.org/ispma-spm-framework-v-1-3/</w:t>
         </w:r>
       </w:hyperlink>
       <w:r>
         <w:t xml:space="preserve"> </w:t>
       </w:r>
       <w:r>
-        <w:t xml:space="preserve">[Accessed: 10 January 2021].</w:t>
+        <w:t xml:space="preserve">[Accessed 31 December 2020]</w:t>
       </w:r>
     </w:p>
     <w:p>
@@ -25305,55 +25638,26 @@
         <w:pStyle w:val="Compact"/>
       </w:pPr>
       <w:r>
-        <w:t xml:space="preserve">ISPMA (2020) ISPMA SPM Framework V.1.3 [online] ispma.org Available at:</w:t>
+        <w:t xml:space="preserve">Münch, J, Trieflinger, S and Lang, D (2019)</w:t>
       </w:r>
       <w:r>
         <w:t xml:space="preserve"> </w:t>
       </w:r>
-      <w:hyperlink r:id="rId72">
-        <w:r>
-          <w:rPr>
-            <w:rStyle w:val="Hyperlink"/>
-          </w:rPr>
-          <w:t xml:space="preserve">https://ispma.org/ispma-spm-framework-v-1-3/</w:t>
-        </w:r>
-      </w:hyperlink>
-      <w:r>
-        <w:t xml:space="preserve"> </w:t>
-      </w:r>
-      <w:r>
-        <w:t xml:space="preserve">[Accessed 31 December 2020]</w:t>
+      <w:r>
+        <w:t xml:space="preserve">‘</w:t>
+      </w:r>
+      <w:r>
+        <w:t xml:space="preserve">DEEP: the product roadmap maturity model: a method for assessing the product roadmapping capabilities of organizations</w:t>
+      </w:r>
+      <w:r>
+        <w:t xml:space="preserve">’</w:t>
+      </w:r>
+      <w:r>
+        <w:t xml:space="preserve">, in Proceedings of the 2nd ACM SIGSOFT International Workshop on software-intensive business: start-ups, platforms, and ecosystems. ACM, pp. 19–24. doi: 10.1145/3340481.3342733.</w:t>
       </w:r>
     </w:p>
-    <w:p>
-      <w:pPr>
-        <w:numPr>
-          <w:ilvl w:val="0"/>
-          <w:numId w:val="1006"/>
-        </w:numPr>
-        <w:pStyle w:val="Compact"/>
-      </w:pPr>
-      <w:r>
-        <w:t xml:space="preserve">Münch, J, Trieflinger, S and Lang, D (2019)</w:t>
-      </w:r>
-      <w:r>
-        <w:t xml:space="preserve"> </w:t>
-      </w:r>
-      <w:r>
-        <w:t xml:space="preserve">‘</w:t>
-      </w:r>
-      <w:r>
-        <w:t xml:space="preserve">DEEP: the product roadmap maturity model: a method for assessing the product roadmapping capabilities of organizations</w:t>
-      </w:r>
-      <w:r>
-        <w:t xml:space="preserve">’</w:t>
-      </w:r>
-      <w:r>
-        <w:t xml:space="preserve">, in Proceedings of the 2nd ACM SIGSOFT International Workshop on software-intensive business: start-ups, platforms, and ecosystems. ACM, pp. 19–24. doi: 10.1145/3340481.3342733.</w:t>
-      </w:r>
-    </w:p>
-    <w:bookmarkEnd w:id="73"/>
     <w:bookmarkEnd w:id="74"/>
+    <w:bookmarkEnd w:id="75"/>
     <w:sectPr/>
   </w:body>
 </w:document>

</xml_diff>